<commit_message>
Data preparation and code implementation merged.
</commit_message>
<xml_diff>
--- a/miRNA-target-prediction.docx
+++ b/miRNA-target-prediction.docx
@@ -444,8 +444,6 @@
       <w:r>
         <w:t xml:space="preserve">i.e., </w:t>
       </w:r>
-      <w:proofErr w:type="spellStart"/>
-      <w:proofErr w:type="gramStart"/>
       <w:r>
         <w:rPr>
           <w:i/>
@@ -453,8 +451,6 @@
         </w:rPr>
         <w:t>A.thaliana</w:t>
       </w:r>
-      <w:proofErr w:type="spellEnd"/>
-      <w:proofErr w:type="gramEnd"/>
       <w:r>
         <w:t xml:space="preserve">). </w:t>
       </w:r>
@@ -1065,17 +1061,8 @@
           <w:b/>
           <w:bCs/>
         </w:rPr>
-        <w:t xml:space="preserve">Use </w:t>
-      </w:r>
-      <w:proofErr w:type="gramStart"/>
-      <w:r>
-        <w:rPr>
-          <w:b/>
-          <w:bCs/>
-        </w:rPr>
-        <w:t>cases</w:t>
-      </w:r>
-      <w:proofErr w:type="gramEnd"/>
+        <w:t>Use cases</w:t>
+      </w:r>
     </w:p>
     <w:p>
       <w:pPr>
@@ -1236,15 +1223,7 @@
         <w:t xml:space="preserve">Note: </w:t>
       </w:r>
       <w:r>
-        <w:t xml:space="preserve">This paper differentiates between </w:t>
-      </w:r>
-      <w:proofErr w:type="gramStart"/>
-      <w:r>
-        <w:t>academic</w:t>
-      </w:r>
-      <w:proofErr w:type="gramEnd"/>
-      <w:r>
-        <w:t xml:space="preserve"> and industry based on the following criteria: “</w:t>
+        <w:t>This paper differentiates between academic and industry based on the following criteria: “</w:t>
       </w:r>
       <w:r>
         <w:t>Academic</w:t>
@@ -1417,21 +1396,7 @@
         <w:rPr>
           <w:bCs/>
         </w:rPr>
-        <w:t xml:space="preserve">. In terms of interpretability, there are few RNA sequencing publications exploring the </w:t>
-      </w:r>
-      <w:proofErr w:type="spellStart"/>
-      <w:r>
-        <w:rPr>
-          <w:bCs/>
-        </w:rPr>
-        <w:t>explainability</w:t>
-      </w:r>
-      <w:proofErr w:type="spellEnd"/>
-      <w:r>
-        <w:rPr>
-          <w:bCs/>
-        </w:rPr>
-        <w:t xml:space="preserve"> of the network</w:t>
+        <w:t>. In terms of interpretability, there are few RNA sequencing publications exploring the explainability of the network</w:t>
       </w:r>
       <w:r>
         <w:rPr>
@@ -1876,21 +1841,7 @@
         <w:rPr>
           <w:bCs/>
         </w:rPr>
-        <w:t xml:space="preserve"> Although this study is </w:t>
-      </w:r>
-      <w:proofErr w:type="gramStart"/>
-      <w:r>
-        <w:rPr>
-          <w:bCs/>
-        </w:rPr>
-        <w:t>similar to</w:t>
-      </w:r>
-      <w:proofErr w:type="gramEnd"/>
-      <w:r>
-        <w:rPr>
-          <w:bCs/>
-        </w:rPr>
-        <w:t xml:space="preserve"> the proposed for this project in terms of using DL techniques on RNA data and exploring the interpretability of the resulting model, it is focused on another type of RNA data (i.e., RNA sequencing</w:t>
+        <w:t xml:space="preserve"> Although this study is similar to the proposed for this project in terms of using DL techniques on RNA data and exploring the interpretability of the resulting model, it is focused on another type of RNA data (i.e., RNA sequencing</w:t>
       </w:r>
       <w:r>
         <w:rPr>
@@ -1945,23 +1896,21 @@
         </w:rPr>
         <w:t>“</w:t>
       </w:r>
-      <w:proofErr w:type="spellStart"/>
       <w:r>
         <w:rPr>
           <w:bCs/>
           <w:i/>
           <w:iCs/>
         </w:rPr>
-        <w:t>DeepMirTar</w:t>
-      </w:r>
-      <w:proofErr w:type="spellEnd"/>
+        <w:t>DeepMirTar: a deep-learning approach for predicting human miRNA targets</w:t>
+      </w:r>
       <w:r>
         <w:rPr>
           <w:bCs/>
           <w:i/>
           <w:iCs/>
         </w:rPr>
-        <w:t>: a deep-learning approach for predicting human miRNA targets</w:t>
+        <w:t>”</w:t>
       </w:r>
       <w:r>
         <w:rPr>
@@ -1969,14 +1918,6 @@
           <w:i/>
           <w:iCs/>
         </w:rPr>
-        <w:t>”</w:t>
-      </w:r>
-      <w:r>
-        <w:rPr>
-          <w:bCs/>
-          <w:i/>
-          <w:iCs/>
-        </w:rPr>
         <w:t xml:space="preserve"> [23]</w:t>
       </w:r>
     </w:p>
@@ -2017,21 +1958,7 @@
         <w:rPr>
           <w:bCs/>
         </w:rPr>
-        <w:t xml:space="preserve"> The approach followed was to use a </w:t>
-      </w:r>
-      <w:proofErr w:type="spellStart"/>
-      <w:r>
-        <w:rPr>
-          <w:bCs/>
-        </w:rPr>
-        <w:t>SdA</w:t>
-      </w:r>
-      <w:proofErr w:type="spellEnd"/>
-      <w:r>
-        <w:rPr>
-          <w:bCs/>
-        </w:rPr>
-        <w:t>, a type of NN consisting of multiple layers each one with massive units.</w:t>
+        <w:t xml:space="preserve"> The approach followed was to use a SdA, a type of NN consisting of multiple layers each one with massive units.</w:t>
       </w:r>
       <w:r>
         <w:rPr>
@@ -2296,21 +2223,12 @@
         </w:rPr>
         <w:t>“</w:t>
       </w:r>
-      <w:proofErr w:type="spellStart"/>
       <w:r>
         <w:rPr>
           <w:i/>
           <w:iCs/>
         </w:rPr>
-        <w:t>miRAW</w:t>
-      </w:r>
-      <w:proofErr w:type="spellEnd"/>
-      <w:r>
-        <w:rPr>
-          <w:i/>
-          <w:iCs/>
-        </w:rPr>
-        <w:t>: A deep learning-based approach to predict microRNA targets by analyzing whole microRNA transcripts</w:t>
+        <w:t>miRAW: A deep learning-based approach to predict microRNA targets by analyzing whole microRNA transcripts</w:t>
       </w:r>
       <w:r>
         <w:rPr>
@@ -3393,21 +3311,7 @@
         <w:rPr>
           <w:bCs/>
         </w:rPr>
-        <w:t xml:space="preserve"> (Long </w:t>
-      </w:r>
-      <w:proofErr w:type="gramStart"/>
-      <w:r>
-        <w:rPr>
-          <w:bCs/>
-        </w:rPr>
-        <w:t>Short Term</w:t>
-      </w:r>
-      <w:proofErr w:type="gramEnd"/>
-      <w:r>
-        <w:rPr>
-          <w:bCs/>
-        </w:rPr>
-        <w:t xml:space="preserve"> Memory) </w:t>
+        <w:t xml:space="preserve"> (Long Short Term Memory) </w:t>
       </w:r>
     </w:p>
     <w:p>
@@ -3459,21 +3363,7 @@
         <w:rPr>
           <w:bCs/>
         </w:rPr>
-        <w:t xml:space="preserve"> (</w:t>
-      </w:r>
-      <w:proofErr w:type="gramStart"/>
-      <w:r>
-        <w:rPr>
-          <w:bCs/>
-        </w:rPr>
-        <w:t>similar to</w:t>
-      </w:r>
-      <w:proofErr w:type="gramEnd"/>
-      <w:r>
-        <w:rPr>
-          <w:bCs/>
-        </w:rPr>
-        <w:t xml:space="preserve"> </w:t>
+        <w:t xml:space="preserve"> (similar to </w:t>
       </w:r>
       <w:r>
         <w:rPr>
@@ -3824,14 +3714,12 @@
           <w:b/>
         </w:rPr>
       </w:pPr>
-      <w:proofErr w:type="spellStart"/>
       <w:r>
         <w:rPr>
           <w:b/>
         </w:rPr>
         <w:t>Softmax</w:t>
       </w:r>
-      <w:proofErr w:type="spellEnd"/>
       <w:r>
         <w:rPr>
           <w:b/>
@@ -3870,14 +3758,7 @@
         <w:rPr>
           <w:bCs/>
         </w:rPr>
-        <w:t xml:space="preserve">the </w:t>
-      </w:r>
-      <w:proofErr w:type="spellStart"/>
-      <w:r>
-        <w:rPr>
-          <w:bCs/>
-        </w:rPr>
-        <w:t>S</w:t>
+        <w:t>the S</w:t>
       </w:r>
       <w:r>
         <w:rPr>
@@ -3885,7 +3766,6 @@
         </w:rPr>
         <w:t>oftmax</w:t>
       </w:r>
-      <w:proofErr w:type="spellEnd"/>
       <w:r>
         <w:rPr>
           <w:bCs/>
@@ -4210,16 +4090,11 @@
       <w:r>
         <w:t xml:space="preserve">The data for this project was extracted from </w:t>
       </w:r>
-      <w:proofErr w:type="spellStart"/>
       <w:r>
         <w:t>miRTarBas</w:t>
       </w:r>
       <w:r>
-        <w:t>e</w:t>
-      </w:r>
-      <w:proofErr w:type="spellEnd"/>
-      <w:r>
-        <w:t xml:space="preserve">, a database containing experimentally confirmed interactions between miRNAs and mRNAs from the same organism [14]. Considering the scope of this study, the interactions of the organism </w:t>
+        <w:t xml:space="preserve">e, a database containing experimentally confirmed interactions between miRNAs and mRNAs from the same organism [14]. Considering the scope of this study, the interactions of the organism </w:t>
       </w:r>
       <w:r>
         <w:rPr>
@@ -4252,14 +4127,12 @@
       <w:r>
         <w:t xml:space="preserve">The dataset is available at </w:t>
       </w:r>
-      <w:proofErr w:type="gramStart"/>
       <w:r>
         <w:t>https://mirtarbase.cuhk.edu.cn/~miRTarBase/miRTarBase_2022/php/download.php</w:t>
       </w:r>
       <w:r>
         <w:t xml:space="preserve"> .</w:t>
       </w:r>
-      <w:proofErr w:type="gramEnd"/>
     </w:p>
     <w:p>
       <w:pPr>
@@ -4493,7 +4366,6 @@
           <w:bCs/>
         </w:rPr>
       </w:pPr>
-      <w:proofErr w:type="spellStart"/>
       <w:r>
         <w:rPr>
           <w:bCs/>
@@ -4501,7 +4373,6 @@
         <w:lastRenderedPageBreak/>
         <w:t>TargetScan</w:t>
       </w:r>
-      <w:proofErr w:type="spellEnd"/>
     </w:p>
     <w:p>
       <w:pPr>
@@ -4520,21 +4391,7 @@
         <w:rPr>
           <w:bCs/>
         </w:rPr>
-        <w:t xml:space="preserve">Diana </w:t>
-      </w:r>
-      <w:proofErr w:type="spellStart"/>
-      <w:r>
-        <w:rPr>
-          <w:bCs/>
-        </w:rPr>
-        <w:t>microT</w:t>
-      </w:r>
-      <w:proofErr w:type="spellEnd"/>
-      <w:r>
-        <w:rPr>
-          <w:bCs/>
-        </w:rPr>
-        <w:t>-CDS</w:t>
+        <w:t>Diana microT-CDS</w:t>
       </w:r>
     </w:p>
     <w:p>
@@ -4570,14 +4427,12 @@
           <w:bCs/>
         </w:rPr>
       </w:pPr>
-      <w:proofErr w:type="spellStart"/>
       <w:r>
         <w:rPr>
           <w:bCs/>
         </w:rPr>
         <w:t>miRanda</w:t>
       </w:r>
-      <w:proofErr w:type="spellEnd"/>
     </w:p>
     <w:p>
       <w:pPr>
@@ -4592,14 +4447,12 @@
           <w:bCs/>
         </w:rPr>
       </w:pPr>
-      <w:proofErr w:type="spellStart"/>
       <w:r>
         <w:rPr>
           <w:bCs/>
         </w:rPr>
         <w:t>mirzaG</w:t>
       </w:r>
-      <w:proofErr w:type="spellEnd"/>
     </w:p>
     <w:p>
       <w:pPr>
@@ -4614,14 +4467,12 @@
           <w:bCs/>
         </w:rPr>
       </w:pPr>
-      <w:proofErr w:type="spellStart"/>
       <w:r>
         <w:rPr>
           <w:bCs/>
         </w:rPr>
         <w:t>Paccmit</w:t>
       </w:r>
-      <w:proofErr w:type="spellEnd"/>
     </w:p>
     <w:p>
       <w:pPr>
@@ -4636,14 +4487,12 @@
           <w:bCs/>
         </w:rPr>
       </w:pPr>
-      <w:proofErr w:type="spellStart"/>
       <w:r>
         <w:rPr>
           <w:bCs/>
         </w:rPr>
         <w:t>mirDB</w:t>
       </w:r>
-      <w:proofErr w:type="spellEnd"/>
     </w:p>
     <w:p>
       <w:pPr>
@@ -4696,14 +4545,7 @@
         <w:rPr>
           <w:bCs/>
         </w:rPr>
-        <w:t xml:space="preserve">The mature miRNA sequences for both organisms are retrieved from </w:t>
-      </w:r>
-      <w:proofErr w:type="spellStart"/>
-      <w:r>
-        <w:rPr>
-          <w:bCs/>
-        </w:rPr>
-        <w:t>miR</w:t>
+        <w:t>The mature miRNA sequences for both organisms are retrieved from miR</w:t>
       </w:r>
       <w:r>
         <w:rPr>
@@ -4715,14 +4557,7 @@
         <w:rPr>
           <w:bCs/>
         </w:rPr>
-        <w:t>ase</w:t>
-      </w:r>
-      <w:proofErr w:type="spellEnd"/>
-      <w:r>
-        <w:rPr>
-          <w:bCs/>
-        </w:rPr>
-        <w:t xml:space="preserve"> [36], and the sequences of the target mRNA molecules are extracted from the respective genomes [</w:t>
+        <w:t>ase [36], and the sequences of the target mRNA molecules are extracted from the respective genomes [</w:t>
       </w:r>
       <w:r>
         <w:rPr>
@@ -4833,15 +4668,7 @@
           <w:sz w:val="18"/>
           <w:szCs w:val="18"/>
         </w:rPr>
-        <w:t>Methodology diagram</w:t>
-      </w:r>
-      <w:r>
-        <w:rPr>
-          <w:bCs/>
-          <w:sz w:val="18"/>
-          <w:szCs w:val="18"/>
-        </w:rPr>
-        <w:t>.</w:t>
+        <w:t>Methodology diagram.</w:t>
       </w:r>
     </w:p>
     <w:p>
@@ -5048,15 +4875,7 @@
           <w:sz w:val="18"/>
           <w:szCs w:val="18"/>
         </w:rPr>
-        <w:t>Code implementation</w:t>
-      </w:r>
-      <w:r>
-        <w:rPr>
-          <w:bCs/>
-          <w:sz w:val="18"/>
-          <w:szCs w:val="18"/>
-        </w:rPr>
-        <w:t>.</w:t>
+        <w:t>Code implementation.</w:t>
       </w:r>
       <w:r>
         <w:rPr>
@@ -5163,7 +4982,7 @@
           <w:sz w:val="18"/>
           <w:szCs w:val="18"/>
         </w:rPr>
-        <w:t xml:space="preserve">Code implementation. </w:t>
+        <w:t>Code implementation. Sequence matching and homology search on A. t</w:t>
       </w:r>
       <w:r>
         <w:rPr>
@@ -5171,7 +4990,7 @@
           <w:sz w:val="18"/>
           <w:szCs w:val="18"/>
         </w:rPr>
-        <w:t>Sequence matching and homology search on A. t</w:t>
+        <w:t>haliana</w:t>
       </w:r>
       <w:r>
         <w:rPr>
@@ -5179,14 +4998,6 @@
           <w:sz w:val="18"/>
           <w:szCs w:val="18"/>
         </w:rPr>
-        <w:t>haliana</w:t>
-      </w:r>
-      <w:r>
-        <w:rPr>
-          <w:bCs/>
-          <w:sz w:val="18"/>
-          <w:szCs w:val="18"/>
-        </w:rPr>
         <w:t>.</w:t>
       </w:r>
     </w:p>
@@ -5220,48 +5031,16 @@
         <w:jc w:val="both"/>
       </w:pPr>
       <w:r>
-        <w:t xml:space="preserve">[1] A. </w:t>
-      </w:r>
-      <w:proofErr w:type="spellStart"/>
-      <w:r>
-        <w:t>Pla</w:t>
-      </w:r>
-      <w:proofErr w:type="spellEnd"/>
-      <w:r>
-        <w:t>, X. Zhong, and S. Rayner, “</w:t>
-      </w:r>
-      <w:proofErr w:type="spellStart"/>
-      <w:r>
-        <w:t>miRAW</w:t>
-      </w:r>
-      <w:proofErr w:type="spellEnd"/>
-      <w:r>
-        <w:t xml:space="preserve">: A deep learning-based approach to predict microRNA targets by analyzing whole microRNA transcripts,” PLOS Computational Biology, vol. 14, no. 7, p. e1006185, Jul. 2018, </w:t>
-      </w:r>
-      <w:proofErr w:type="spellStart"/>
-      <w:r>
-        <w:t>doi</w:t>
-      </w:r>
-      <w:proofErr w:type="spellEnd"/>
-      <w:r>
-        <w:t>: 10.1371/journal.pcbi.1006185.</w:t>
-      </w:r>
-    </w:p>
-    <w:p>
-      <w:pPr>
-        <w:spacing w:line="276" w:lineRule="auto"/>
-        <w:jc w:val="both"/>
-      </w:pPr>
-      <w:r>
-        <w:t xml:space="preserve">[2] J. O’Brien, H. </w:t>
-      </w:r>
-      <w:proofErr w:type="spellStart"/>
-      <w:r>
-        <w:t>Hayder</w:t>
-      </w:r>
-      <w:proofErr w:type="spellEnd"/>
-      <w:r>
-        <w:t>, Y. Zayed, and C. Peng, “Overview of MicroRNA Biogenesis, Mechanisms of Actions, and Circulation,” Frontiers in Endocrinology, vol. 9, 2018, Accessed: May 04, 2023. [Online]. Available: https://www.frontiersin.org/articles/10.3389/fendo.2018.00402</w:t>
+        <w:t>[1] A. Pla, X. Zhong, and S. Rayner, “miRAW: A deep learning-based approach to predict microRNA targets by analyzing whole microRNA transcripts,” PLOS Computational Biology, vol. 14, no. 7, p. e1006185, Jul. 2018, doi: 10.1371/journal.pcbi.1006185.</w:t>
+      </w:r>
+    </w:p>
+    <w:p>
+      <w:pPr>
+        <w:spacing w:line="276" w:lineRule="auto"/>
+        <w:jc w:val="both"/>
+      </w:pPr>
+      <w:r>
+        <w:t>[2] J. O’Brien, H. Hayder, Y. Zayed, and C. Peng, “Overview of MicroRNA Biogenesis, Mechanisms of Actions, and Circulation,” Frontiers in Endocrinology, vol. 9, 2018, Accessed: May 04, 2023. [Online]. Available: https://www.frontiersin.org/articles/10.3389/fendo.2018.00402</w:t>
       </w:r>
     </w:p>
     <w:p>
@@ -5279,141 +5058,37 @@
         <w:jc w:val="both"/>
       </w:pPr>
       <w:r>
-        <w:t xml:space="preserve">[4] H. </w:t>
-      </w:r>
-      <w:proofErr w:type="spellStart"/>
-      <w:r>
-        <w:t>Nakayashiki</w:t>
-      </w:r>
-      <w:proofErr w:type="spellEnd"/>
-      <w:r>
-        <w:t xml:space="preserve">, ‘RNA silencing in fungi: Mechanisms and applications’, FEBS Letters, vol. 579, no. 26, pp. 5950–5957, Oct. 2005, </w:t>
-      </w:r>
-      <w:proofErr w:type="spellStart"/>
-      <w:r>
-        <w:t>doi</w:t>
-      </w:r>
-      <w:proofErr w:type="spellEnd"/>
-      <w:r>
-        <w:t>: 10.1016/j.febslet.2005.08.016.</w:t>
-      </w:r>
-    </w:p>
-    <w:p>
-      <w:pPr>
-        <w:spacing w:line="276" w:lineRule="auto"/>
-        <w:jc w:val="both"/>
-      </w:pPr>
-      <w:r>
-        <w:t xml:space="preserve">[5] T. </w:t>
-      </w:r>
-      <w:proofErr w:type="spellStart"/>
-      <w:r>
-        <w:t>Kakati</w:t>
-      </w:r>
-      <w:proofErr w:type="spellEnd"/>
-      <w:r>
-        <w:t xml:space="preserve">, D. K. Bhattacharyya, J. K. </w:t>
-      </w:r>
-      <w:proofErr w:type="spellStart"/>
-      <w:r>
-        <w:t>Kalita</w:t>
-      </w:r>
-      <w:proofErr w:type="spellEnd"/>
-      <w:r>
-        <w:t>, and T. M. Norden-</w:t>
-      </w:r>
-      <w:proofErr w:type="spellStart"/>
-      <w:r>
-        <w:t>Krichmar</w:t>
-      </w:r>
-      <w:proofErr w:type="spellEnd"/>
-      <w:r>
-        <w:t>, ‘</w:t>
-      </w:r>
-      <w:proofErr w:type="spellStart"/>
-      <w:r>
-        <w:t>DEGnext</w:t>
-      </w:r>
-      <w:proofErr w:type="spellEnd"/>
-      <w:r>
-        <w:t xml:space="preserve">: classification of differentially expressed genes from RNA-seq data using a convolutional neural network with transfer learning’, BMC Bioinformatics, vol. 23, no. 1, p. 17, Jan. 2022, </w:t>
-      </w:r>
-      <w:proofErr w:type="spellStart"/>
-      <w:r>
-        <w:t>doi</w:t>
-      </w:r>
-      <w:proofErr w:type="spellEnd"/>
-      <w:r>
-        <w:t>: 10.1186/s12859-021-04527-4.</w:t>
-      </w:r>
-    </w:p>
-    <w:p>
-      <w:pPr>
-        <w:spacing w:line="276" w:lineRule="auto"/>
-        <w:jc w:val="both"/>
-      </w:pPr>
-      <w:r>
-        <w:t xml:space="preserve">[6] B. </w:t>
-      </w:r>
-      <w:proofErr w:type="spellStart"/>
-      <w:r>
-        <w:t>Hanczar</w:t>
-      </w:r>
-      <w:proofErr w:type="spellEnd"/>
-      <w:r>
-        <w:t xml:space="preserve">, F. </w:t>
-      </w:r>
-      <w:proofErr w:type="spellStart"/>
-      <w:r>
-        <w:t>Zehraoui</w:t>
-      </w:r>
-      <w:proofErr w:type="spellEnd"/>
-      <w:r>
-        <w:t xml:space="preserve">, T. Issa, and M. Arles, ‘Biological interpretation of deep neural network for phenotype prediction based on gene expression’, BMC Bioinformatics, vol. 21, no. 1, </w:t>
-      </w:r>
-      <w:r>
-        <w:t xml:space="preserve">p. 501, Nov. 2020, </w:t>
-      </w:r>
-      <w:proofErr w:type="spellStart"/>
-      <w:r>
-        <w:t>doi</w:t>
-      </w:r>
-      <w:proofErr w:type="spellEnd"/>
-      <w:r>
-        <w:t>: 10.1186/s12859-020-03836-4.</w:t>
-      </w:r>
-    </w:p>
-    <w:p>
-      <w:pPr>
-        <w:spacing w:line="276" w:lineRule="auto"/>
-        <w:jc w:val="both"/>
-      </w:pPr>
-      <w:r>
-        <w:t xml:space="preserve">[7] D. </w:t>
-      </w:r>
-      <w:proofErr w:type="spellStart"/>
-      <w:r>
-        <w:t>Urda</w:t>
-      </w:r>
-      <w:proofErr w:type="spellEnd"/>
-      <w:r>
-        <w:t xml:space="preserve">, J. Montes-Torres, F. Moreno, L. Franco, and J. M. Jerez, ‘Deep Learning to Analyze RNA-Seq Gene Expression Data’, in Advances in Computational Intelligence, I. Rojas, G. Joya, and A. </w:t>
-      </w:r>
-      <w:proofErr w:type="spellStart"/>
-      <w:r>
-        <w:t>Catala</w:t>
-      </w:r>
-      <w:proofErr w:type="spellEnd"/>
-      <w:r>
-        <w:t xml:space="preserve">, Eds., in Lecture Notes in Computer Science, vol. 10306. Cham: Springer International Publishing, 2017, pp. 50–59. </w:t>
-      </w:r>
-      <w:proofErr w:type="spellStart"/>
-      <w:r>
-        <w:t>doi</w:t>
-      </w:r>
-      <w:proofErr w:type="spellEnd"/>
-      <w:r>
-        <w:t>: 10.1007/978-3-319-59147-6_5.</w:t>
+        <w:t>[4] H. Nakayashiki, ‘RNA silencing in fungi: Mechanisms and applications’, FEBS Letters, vol. 579, no. 26, pp. 5950–5957, Oct. 2005, doi: 10.1016/j.febslet.2005.08.016.</w:t>
+      </w:r>
+    </w:p>
+    <w:p>
+      <w:pPr>
+        <w:spacing w:line="276" w:lineRule="auto"/>
+        <w:jc w:val="both"/>
+      </w:pPr>
+      <w:r>
+        <w:t>[5] T. Kakati, D. K. Bhattacharyya, J. K. Kalita, and T. M. Norden-Krichmar, ‘DEGnext: classification of differentially expressed genes from RNA-seq data using a convolutional neural network with transfer learning’, BMC Bioinformatics, vol. 23, no. 1, p. 17, Jan. 2022, doi: 10.1186/s12859-021-04527-4.</w:t>
+      </w:r>
+    </w:p>
+    <w:p>
+      <w:pPr>
+        <w:spacing w:line="276" w:lineRule="auto"/>
+        <w:jc w:val="both"/>
+      </w:pPr>
+      <w:r>
+        <w:t xml:space="preserve">[6] B. Hanczar, F. Zehraoui, T. Issa, and M. Arles, ‘Biological interpretation of deep neural network for phenotype prediction based on gene expression’, BMC Bioinformatics, vol. 21, no. 1, </w:t>
+      </w:r>
+      <w:r>
+        <w:t>p. 501, Nov. 2020, doi: 10.1186/s12859-020-03836-4.</w:t>
+      </w:r>
+    </w:p>
+    <w:p>
+      <w:pPr>
+        <w:spacing w:line="276" w:lineRule="auto"/>
+        <w:jc w:val="both"/>
+      </w:pPr>
+      <w:r>
+        <w:t>[7] D. Urda, J. Montes-Torres, F. Moreno, L. Franco, and J. M. Jerez, ‘Deep Learning to Analyze RNA-Seq Gene Expression Data’, in Advances in Computational Intelligence, I. Rojas, G. Joya, and A. Catala, Eds., in Lecture Notes in Computer Science, vol. 10306. Cham: Springer International Publishing, 2017, pp. 50–59. doi: 10.1007/978-3-319-59147-6_5.</w:t>
       </w:r>
     </w:p>
     <w:p>
@@ -5431,90 +5106,34 @@
         <w:jc w:val="both"/>
       </w:pPr>
       <w:r>
-        <w:t xml:space="preserve">[9] A. </w:t>
-      </w:r>
-      <w:proofErr w:type="spellStart"/>
-      <w:r>
-        <w:t>Talukder</w:t>
-      </w:r>
-      <w:proofErr w:type="spellEnd"/>
-      <w:r>
-        <w:t>, W. Zhang, X. Li, and H. Hu, “A deep learning method for miRNA/</w:t>
-      </w:r>
-      <w:proofErr w:type="spellStart"/>
-      <w:r>
-        <w:t>isomiR</w:t>
-      </w:r>
-      <w:proofErr w:type="spellEnd"/>
-      <w:r>
-        <w:t xml:space="preserve"> target detection,” Sci Rep, vol. 12, no. 1, Art. no. 1, Jun. 2022, </w:t>
-      </w:r>
-      <w:proofErr w:type="spellStart"/>
-      <w:r>
-        <w:t>doi</w:t>
-      </w:r>
-      <w:proofErr w:type="spellEnd"/>
-      <w:r>
-        <w:t>: 10.1038/s41598-022-14890-8.</w:t>
-      </w:r>
-    </w:p>
-    <w:p>
-      <w:pPr>
-        <w:spacing w:line="276" w:lineRule="auto"/>
-        <w:jc w:val="both"/>
-      </w:pPr>
-      <w:r>
-        <w:t xml:space="preserve">[10] O. P. Gupta, P. Sharma, R. K. Gupta, and I. Sharma, “Current status on role of miRNAs during plant–fungus interaction,” Physiological and Molecular Plant Pathology, vol. 85, pp. 1–7, Jan. 2014, </w:t>
-      </w:r>
-      <w:proofErr w:type="spellStart"/>
-      <w:r>
-        <w:t>doi</w:t>
-      </w:r>
-      <w:proofErr w:type="spellEnd"/>
-      <w:r>
-        <w:t>: 10.1016/j.pmpp.2013.10.002.</w:t>
-      </w:r>
-    </w:p>
-    <w:p>
-      <w:pPr>
-        <w:spacing w:line="276" w:lineRule="auto"/>
-        <w:jc w:val="both"/>
-      </w:pPr>
-      <w:r>
-        <w:t xml:space="preserve">[11] E. Marín-González and P. Suárez-López, “‘And yet </w:t>
-      </w:r>
-      <w:proofErr w:type="gramStart"/>
-      <w:r>
-        <w:t>it</w:t>
-      </w:r>
-      <w:proofErr w:type="gramEnd"/>
-      <w:r>
-        <w:t xml:space="preserve"> moves’: Cell-to-cell and long-distance signaling by plant microRNAs,” Plant Science, vol. 196, pp. 18–30, Nov. 2012, </w:t>
-      </w:r>
-      <w:proofErr w:type="spellStart"/>
-      <w:r>
-        <w:t>doi</w:t>
-      </w:r>
-      <w:proofErr w:type="spellEnd"/>
-      <w:r>
-        <w:t>: 10.1016/j.plantsci.2012.07.009.</w:t>
-      </w:r>
-    </w:p>
-    <w:p>
-      <w:pPr>
-        <w:spacing w:line="276" w:lineRule="auto"/>
-        <w:jc w:val="both"/>
-      </w:pPr>
-      <w:r>
-        <w:t xml:space="preserve">[12] T. </w:t>
-      </w:r>
-      <w:proofErr w:type="spellStart"/>
-      <w:r>
-        <w:t>Siddika</w:t>
-      </w:r>
-      <w:proofErr w:type="spellEnd"/>
-      <w:r>
-        <w:t xml:space="preserve"> and I. U. Heinemann, “Bringing MicroRNAs to Light: Methods for MicroRNA Quantification and Visualization in Live Cells,” Frontiers in Bioengineering and Biotechnology, vol. 8, 2021, Accessed: Apr. 18, 2023. [Online]. Available: https://www.frontiersin.org/articles/10.3389/fbioe.2020.619583</w:t>
+        <w:t>[9] A. Talukder, W. Zhang, X. Li, and H. Hu, “A deep learning method for miRNA/isomiR target detection,” Sci Rep, vol. 12, no. 1, Art. no. 1, Jun. 2022, doi: 10.1038/s41598-022-14890-8.</w:t>
+      </w:r>
+    </w:p>
+    <w:p>
+      <w:pPr>
+        <w:spacing w:line="276" w:lineRule="auto"/>
+        <w:jc w:val="both"/>
+      </w:pPr>
+      <w:r>
+        <w:t>[10] O. P. Gupta, P. Sharma, R. K. Gupta, and I. Sharma, “Current status on role of miRNAs during plant–fungus interaction,” Physiological and Molecular Plant Pathology, vol. 85, pp. 1–7, Jan. 2014, doi: 10.1016/j.pmpp.2013.10.002.</w:t>
+      </w:r>
+    </w:p>
+    <w:p>
+      <w:pPr>
+        <w:spacing w:line="276" w:lineRule="auto"/>
+        <w:jc w:val="both"/>
+      </w:pPr>
+      <w:r>
+        <w:t>[11] E. Marín-González and P. Suárez-López, “‘And yet it moves’: Cell-to-cell and long-distance signaling by plant microRNAs,” Plant Science, vol. 196, pp. 18–30, Nov. 2012, doi: 10.1016/j.plantsci.2012.07.009.</w:t>
+      </w:r>
+    </w:p>
+    <w:p>
+      <w:pPr>
+        <w:spacing w:line="276" w:lineRule="auto"/>
+        <w:jc w:val="both"/>
+      </w:pPr>
+      <w:r>
+        <w:t>[12] T. Siddika and I. U. Heinemann, “Bringing MicroRNAs to Light: Methods for MicroRNA Quantification and Visualization in Live Cells,” Frontiers in Bioengineering and Biotechnology, vol. 8, 2021, Accessed: Apr. 18, 2023. [Online]. Available: https://www.frontiersin.org/articles/10.3389/fbioe.2020.619583</w:t>
       </w:r>
     </w:p>
     <w:p>
@@ -5527,40 +5146,16 @@
       </w:r>
       <w:r>
         <w:lastRenderedPageBreak/>
-        <w:t xml:space="preserve">Therapeutics for Gene Silencing,” Mol </w:t>
-      </w:r>
-      <w:proofErr w:type="spellStart"/>
-      <w:r>
-        <w:t>Ther</w:t>
-      </w:r>
-      <w:proofErr w:type="spellEnd"/>
-      <w:r>
-        <w:t xml:space="preserve"> Nucleic Acids, vol. 4, no. 9, p. e252, Sep. 2015, </w:t>
-      </w:r>
-      <w:proofErr w:type="spellStart"/>
-      <w:r>
-        <w:t>doi</w:t>
-      </w:r>
-      <w:proofErr w:type="spellEnd"/>
-      <w:r>
-        <w:t>: 10.1038/mtna.2015.23.</w:t>
-      </w:r>
-    </w:p>
-    <w:p>
-      <w:pPr>
-        <w:spacing w:line="276" w:lineRule="auto"/>
-        <w:jc w:val="both"/>
-      </w:pPr>
-      <w:r>
-        <w:t>[14] “</w:t>
-      </w:r>
-      <w:proofErr w:type="spellStart"/>
-      <w:r>
-        <w:t>miRTarBase</w:t>
-      </w:r>
-      <w:proofErr w:type="spellEnd"/>
-      <w:r>
-        <w:t>: the experimentally validated microRNA-target interactions database.” https://mirtarbase.cuhk.edu.cn/~miRTarBase/miRTarBase_2022/php/index.php (accessed May 08, 2023).</w:t>
+        <w:t>Therapeutics for Gene Silencing,” Mol Ther Nucleic Acids, vol. 4, no. 9, p. e252, Sep. 2015, doi: 10.1038/mtna.2015.23.</w:t>
+      </w:r>
+    </w:p>
+    <w:p>
+      <w:pPr>
+        <w:spacing w:line="276" w:lineRule="auto"/>
+        <w:jc w:val="both"/>
+      </w:pPr>
+      <w:r>
+        <w:t>[14] “miRTarBase: the experimentally validated microRNA-target interactions database.” https://mirtarbase.cuhk.edu.cn/~miRTarBase/miRTarBase_2022/php/index.php (accessed May 08, 2023).</w:t>
       </w:r>
     </w:p>
     <w:p>
@@ -5584,40 +5179,16 @@
         <w:jc w:val="both"/>
       </w:pPr>
       <w:r>
-        <w:t xml:space="preserve">[16] C. </w:t>
-      </w:r>
-      <w:proofErr w:type="spellStart"/>
-      <w:r>
-        <w:t>Stylianopoulou</w:t>
-      </w:r>
-      <w:proofErr w:type="spellEnd"/>
-      <w:r>
-        <w:t xml:space="preserve">, “Carbohydrates: Regulation of metabolism,” in Encyclopedia of Human Nutrition (Fourth Edition), B. Caballero, Ed., Oxford: Academic Press, 2023, pp. 126–135. </w:t>
-      </w:r>
-      <w:proofErr w:type="spellStart"/>
-      <w:r>
-        <w:t>doi</w:t>
-      </w:r>
-      <w:proofErr w:type="spellEnd"/>
-      <w:r>
-        <w:t>: 10.1016/B978-0-12-821848-8.00173-6.</w:t>
-      </w:r>
-    </w:p>
-    <w:p>
-      <w:pPr>
-        <w:spacing w:line="276" w:lineRule="auto"/>
-        <w:jc w:val="both"/>
-      </w:pPr>
-      <w:r>
-        <w:t xml:space="preserve">[17] L. He and G. J. Hannon, “MicroRNAs: small RNAs with a big role in gene regulation,” Nat Rev Genet, vol. 5, no. 7, Art. no. 7, Jul. 2004, </w:t>
-      </w:r>
-      <w:proofErr w:type="spellStart"/>
-      <w:r>
-        <w:t>doi</w:t>
-      </w:r>
-      <w:proofErr w:type="spellEnd"/>
-      <w:r>
-        <w:t>: 10.1038/nrg1379.</w:t>
+        <w:t>[16] C. Stylianopoulou, “Carbohydrates: Regulation of metabolism,” in Encyclopedia of Human Nutrition (Fourth Edition), B. Caballero, Ed., Oxford: Academic Press, 2023, pp. 126–135. doi: 10.1016/B978-0-12-821848-8.00173-6.</w:t>
+      </w:r>
+    </w:p>
+    <w:p>
+      <w:pPr>
+        <w:spacing w:line="276" w:lineRule="auto"/>
+        <w:jc w:val="both"/>
+      </w:pPr>
+      <w:r>
+        <w:t>[17] L. He and G. J. Hannon, “MicroRNAs: small RNAs with a big role in gene regulation,” Nat Rev Genet, vol. 5, no. 7, Art. no. 7, Jul. 2004, doi: 10.1038/nrg1379.</w:t>
       </w:r>
     </w:p>
     <w:p>
@@ -5632,56 +5203,16 @@
         <w:t>8</w:t>
       </w:r>
       <w:r>
-        <w:t xml:space="preserve">] D. Pradhan, A. Kumar, H. Singh, and U. Agrawal, “Chapter 4 - High-throughput sequencing,” in Data Processing Handbook for Complex Biological Data Sources, G. </w:t>
-      </w:r>
-      <w:proofErr w:type="spellStart"/>
-      <w:r>
-        <w:t>Misra</w:t>
-      </w:r>
-      <w:proofErr w:type="spellEnd"/>
-      <w:r>
-        <w:t xml:space="preserve">, Ed., Academic Press, 2019, pp. 39–52. </w:t>
-      </w:r>
-      <w:proofErr w:type="spellStart"/>
-      <w:r>
-        <w:t>doi</w:t>
-      </w:r>
-      <w:proofErr w:type="spellEnd"/>
-      <w:r>
-        <w:t>: 10.1016/B978-0-12-816548-5.00004-6.</w:t>
-      </w:r>
-    </w:p>
-    <w:p>
-      <w:pPr>
-        <w:spacing w:line="276" w:lineRule="auto"/>
-        <w:jc w:val="both"/>
-      </w:pPr>
-      <w:r>
-        <w:t xml:space="preserve">[19] B. </w:t>
-      </w:r>
-      <w:proofErr w:type="spellStart"/>
-      <w:r>
-        <w:t>Hanczar</w:t>
-      </w:r>
-      <w:proofErr w:type="spellEnd"/>
-      <w:r>
-        <w:t xml:space="preserve">, F. </w:t>
-      </w:r>
-      <w:proofErr w:type="spellStart"/>
-      <w:r>
-        <w:t>Zehraoui</w:t>
-      </w:r>
-      <w:proofErr w:type="spellEnd"/>
-      <w:r>
-        <w:t xml:space="preserve">, T. Issa, and M. Arles, “Biological interpretation of deep neural network for phenotype prediction based on gene expression,” BMC Bioinformatics, vol. 21, no. 1, p. 501, Nov. 2020, </w:t>
-      </w:r>
-      <w:proofErr w:type="spellStart"/>
-      <w:r>
-        <w:t>doi</w:t>
-      </w:r>
-      <w:proofErr w:type="spellEnd"/>
-      <w:r>
-        <w:t>: 10.1186/s12859-020-03836-4.</w:t>
+        <w:t>] D. Pradhan, A. Kumar, H. Singh, and U. Agrawal, “Chapter 4 - High-throughput sequencing,” in Data Processing Handbook for Complex Biological Data Sources, G. Misra, Ed., Academic Press, 2019, pp. 39–52. doi: 10.1016/B978-0-12-816548-5.00004-6.</w:t>
+      </w:r>
+    </w:p>
+    <w:p>
+      <w:pPr>
+        <w:spacing w:line="276" w:lineRule="auto"/>
+        <w:jc w:val="both"/>
+      </w:pPr>
+      <w:r>
+        <w:t>[19] B. Hanczar, F. Zehraoui, T. Issa, and M. Arles, “Biological interpretation of deep neural network for phenotype prediction based on gene expression,” BMC Bioinformatics, vol. 21, no. 1, p. 501, Nov. 2020, doi: 10.1186/s12859-020-03836-4.</w:t>
       </w:r>
     </w:p>
     <w:p>
@@ -5696,155 +5227,43 @@
         <w:t>20</w:t>
       </w:r>
       <w:r>
-        <w:t xml:space="preserve">] A. L. </w:t>
-      </w:r>
-      <w:proofErr w:type="spellStart"/>
-      <w:r>
-        <w:t>Leitão</w:t>
-      </w:r>
-      <w:proofErr w:type="spellEnd"/>
-      <w:r>
-        <w:t xml:space="preserve"> and F. J. </w:t>
-      </w:r>
-      <w:proofErr w:type="spellStart"/>
-      <w:r>
-        <w:t>Enguita</w:t>
-      </w:r>
-      <w:proofErr w:type="spellEnd"/>
-      <w:r>
-        <w:t xml:space="preserve">, “A Structural View of miRNA Biogenesis and Function,” Non-Coding RNA, vol. 8, no. 1, Art. no. 1, Feb. 2022, </w:t>
-      </w:r>
-      <w:proofErr w:type="spellStart"/>
-      <w:r>
-        <w:t>doi</w:t>
-      </w:r>
-      <w:proofErr w:type="spellEnd"/>
-      <w:r>
-        <w:t>: 10.3390/ncrna8010010.</w:t>
-      </w:r>
-    </w:p>
-    <w:p>
-      <w:pPr>
-        <w:spacing w:line="276" w:lineRule="auto"/>
-        <w:jc w:val="both"/>
-      </w:pPr>
-      <w:r>
-        <w:t xml:space="preserve">[21] ‘Gene Expression | Learn Science at </w:t>
-      </w:r>
-      <w:proofErr w:type="spellStart"/>
-      <w:r>
-        <w:t>Scitable</w:t>
-      </w:r>
-      <w:proofErr w:type="spellEnd"/>
-      <w:r>
-        <w:t>’. https://www.nature.com/scitable/topicpage/gene-expression-14121669/ (accessed May 07, 2023).</w:t>
-      </w:r>
-    </w:p>
-    <w:p>
-      <w:pPr>
-        <w:spacing w:line="276" w:lineRule="auto"/>
-        <w:jc w:val="both"/>
-      </w:pPr>
-      <w:r>
-        <w:t>[22] W. Guo, Y. Xu, and X. Feng, ‘</w:t>
-      </w:r>
-      <w:proofErr w:type="spellStart"/>
-      <w:r>
-        <w:t>DeepMetabolism</w:t>
-      </w:r>
-      <w:proofErr w:type="spellEnd"/>
-      <w:r>
-        <w:t xml:space="preserve">: A Deep Learning System to Predict Phenotype from Genome Sequencing’. </w:t>
-      </w:r>
-      <w:proofErr w:type="spellStart"/>
-      <w:r>
-        <w:t>arXiv</w:t>
-      </w:r>
-      <w:proofErr w:type="spellEnd"/>
-      <w:r>
-        <w:t xml:space="preserve">, May 08, 2017. </w:t>
-      </w:r>
-      <w:proofErr w:type="spellStart"/>
-      <w:r>
-        <w:t>doi</w:t>
-      </w:r>
-      <w:proofErr w:type="spellEnd"/>
-      <w:r>
-        <w:t>: 10.48550/arXiv.1705.03094.</w:t>
-      </w:r>
-    </w:p>
-    <w:p>
-      <w:pPr>
-        <w:spacing w:line="276" w:lineRule="auto"/>
-        <w:jc w:val="both"/>
-      </w:pPr>
-      <w:r>
-        <w:t>[23] M. Wen, P. Cong, Z. Zhang, H. Lu, and T. Li, ‘</w:t>
-      </w:r>
-      <w:proofErr w:type="spellStart"/>
-      <w:r>
-        <w:t>DeepMirTar</w:t>
-      </w:r>
-      <w:proofErr w:type="spellEnd"/>
-      <w:r>
-        <w:t xml:space="preserve">: a deep-learning approach for predicting human miRNA targets’, Bioinformatics, vol. 34, no. 22, pp. 3781–3787, Nov. 2018, </w:t>
-      </w:r>
-      <w:proofErr w:type="spellStart"/>
-      <w:r>
-        <w:t>doi</w:t>
-      </w:r>
-      <w:proofErr w:type="spellEnd"/>
-      <w:r>
-        <w:t>: 10.1093/bioinformatics/bty424.</w:t>
-      </w:r>
-    </w:p>
-    <w:p>
-      <w:pPr>
-        <w:spacing w:line="276" w:lineRule="auto"/>
-        <w:jc w:val="both"/>
-      </w:pPr>
-      <w:r>
-        <w:t xml:space="preserve">[24] X. M. Xu and S. G. </w:t>
-      </w:r>
-      <w:proofErr w:type="spellStart"/>
-      <w:r>
-        <w:t>Møller</w:t>
-      </w:r>
-      <w:proofErr w:type="spellEnd"/>
-      <w:r>
-        <w:t xml:space="preserve">, ‘The value of Arabidopsis research in understanding human disease states’, </w:t>
-      </w:r>
-      <w:proofErr w:type="spellStart"/>
-      <w:r>
-        <w:t>Curr</w:t>
-      </w:r>
-      <w:proofErr w:type="spellEnd"/>
-      <w:r>
-        <w:t xml:space="preserve"> </w:t>
-      </w:r>
-      <w:proofErr w:type="spellStart"/>
-      <w:r>
-        <w:t>Opin</w:t>
-      </w:r>
-      <w:proofErr w:type="spellEnd"/>
-      <w:r>
-        <w:t xml:space="preserve"> </w:t>
-      </w:r>
-      <w:proofErr w:type="spellStart"/>
-      <w:r>
-        <w:t>Biotechnol</w:t>
-      </w:r>
-      <w:proofErr w:type="spellEnd"/>
-      <w:r>
-        <w:t xml:space="preserve">, vol. 22, no. 2, pp. 300–307, Apr. 2011, </w:t>
-      </w:r>
-      <w:proofErr w:type="spellStart"/>
-      <w:r>
-        <w:t>doi</w:t>
-      </w:r>
-      <w:proofErr w:type="spellEnd"/>
-      <w:r>
-        <w:t>: 10.1016/j.copbio.2010.11.007.</w:t>
+        <w:t>] A. L. Leitão and F. J. Enguita, “A Structural View of miRNA Biogenesis and Function,” Non-Coding RNA, vol. 8, no. 1, Art. no. 1, Feb. 2022, doi: 10.3390/ncrna8010010.</w:t>
+      </w:r>
+    </w:p>
+    <w:p>
+      <w:pPr>
+        <w:spacing w:line="276" w:lineRule="auto"/>
+        <w:jc w:val="both"/>
+      </w:pPr>
+      <w:r>
+        <w:t>[21] ‘Gene Expression | Learn Science at Scitable’. https://www.nature.com/scitable/topicpage/gene-expression-14121669/ (accessed May 07, 2023).</w:t>
+      </w:r>
+    </w:p>
+    <w:p>
+      <w:pPr>
+        <w:spacing w:line="276" w:lineRule="auto"/>
+        <w:jc w:val="both"/>
+      </w:pPr>
+      <w:r>
+        <w:t>[22] W. Guo, Y. Xu, and X. Feng, ‘DeepMetabolism: A Deep Learning System to Predict Phenotype from Genome Sequencing’. arXiv, May 08, 2017. doi: 10.48550/arXiv.1705.03094.</w:t>
+      </w:r>
+    </w:p>
+    <w:p>
+      <w:pPr>
+        <w:spacing w:line="276" w:lineRule="auto"/>
+        <w:jc w:val="both"/>
+      </w:pPr>
+      <w:r>
+        <w:t>[23] M. Wen, P. Cong, Z. Zhang, H. Lu, and T. Li, ‘DeepMirTar: a deep-learning approach for predicting human miRNA targets’, Bioinformatics, vol. 34, no. 22, pp. 3781–3787, Nov. 2018, doi: 10.1093/bioinformatics/bty424.</w:t>
+      </w:r>
+    </w:p>
+    <w:p>
+      <w:pPr>
+        <w:spacing w:line="276" w:lineRule="auto"/>
+        <w:jc w:val="both"/>
+      </w:pPr>
+      <w:r>
+        <w:t>[24] X. M. Xu and S. G. Møller, ‘The value of Arabidopsis research in understanding human disease states’, Curr Opin Biotechnol, vol. 22, no. 2, pp. 300–307, Apr. 2011, doi: 10.1016/j.copbio.2010.11.007.</w:t>
       </w:r>
     </w:p>
     <w:p>
@@ -5859,23 +5278,7 @@
         <w:t>25</w:t>
       </w:r>
       <w:r>
-        <w:t xml:space="preserve">] G. P. Way and C. S. Greene, ‘Extracting a Biologically Relevant Latent Space from Cancer Transcriptomes with Variational Autoencoders’. </w:t>
-      </w:r>
-      <w:proofErr w:type="spellStart"/>
-      <w:r>
-        <w:t>bioRxiv</w:t>
-      </w:r>
-      <w:proofErr w:type="spellEnd"/>
-      <w:r>
-        <w:t xml:space="preserve">, p. 174474, Aug. 11, 2017. </w:t>
-      </w:r>
-      <w:proofErr w:type="spellStart"/>
-      <w:r>
-        <w:t>doi</w:t>
-      </w:r>
-      <w:proofErr w:type="spellEnd"/>
-      <w:r>
-        <w:t>: 10.1101/174474.</w:t>
+        <w:t>] G. P. Way and C. S. Greene, ‘Extracting a Biologically Relevant Latent Space from Cancer Transcriptomes with Variational Autoencoders’. bioRxiv, p. 174474, Aug. 11, 2017. doi: 10.1101/174474.</w:t>
       </w:r>
     </w:p>
     <w:p>
@@ -5905,71 +5308,7 @@
         <w:t>27</w:t>
       </w:r>
       <w:r>
-        <w:t xml:space="preserve">] C. H. </w:t>
-      </w:r>
-      <w:proofErr w:type="spellStart"/>
-      <w:r>
-        <w:t>Grønbech</w:t>
-      </w:r>
-      <w:proofErr w:type="spellEnd"/>
-      <w:r>
-        <w:t xml:space="preserve">, M. F. </w:t>
-      </w:r>
-      <w:proofErr w:type="spellStart"/>
-      <w:r>
-        <w:t>Vording</w:t>
-      </w:r>
-      <w:proofErr w:type="spellEnd"/>
-      <w:r>
-        <w:t xml:space="preserve">, P. </w:t>
-      </w:r>
-      <w:proofErr w:type="spellStart"/>
-      <w:r>
-        <w:t>Timshel</w:t>
-      </w:r>
-      <w:proofErr w:type="spellEnd"/>
-      <w:r>
-        <w:t xml:space="preserve">, C. K. </w:t>
-      </w:r>
-      <w:proofErr w:type="spellStart"/>
-      <w:r>
-        <w:t>Sønderby</w:t>
-      </w:r>
-      <w:proofErr w:type="spellEnd"/>
-      <w:r>
-        <w:t xml:space="preserve">, T. H. Pers, and O. </w:t>
-      </w:r>
-      <w:proofErr w:type="spellStart"/>
-      <w:r>
-        <w:t>Winther</w:t>
-      </w:r>
-      <w:proofErr w:type="spellEnd"/>
-      <w:r>
-        <w:t>, ‘</w:t>
-      </w:r>
-      <w:proofErr w:type="spellStart"/>
-      <w:r>
-        <w:t>scVAE</w:t>
-      </w:r>
-      <w:proofErr w:type="spellEnd"/>
-      <w:r>
-        <w:t xml:space="preserve">: Variational auto-encoders for single-cell gene expression data’. </w:t>
-      </w:r>
-      <w:proofErr w:type="spellStart"/>
-      <w:r>
-        <w:t>bioRxiv</w:t>
-      </w:r>
-      <w:proofErr w:type="spellEnd"/>
-      <w:r>
-        <w:t xml:space="preserve">, p. 318295, Oct. 02, 2019. </w:t>
-      </w:r>
-      <w:proofErr w:type="spellStart"/>
-      <w:r>
-        <w:t>doi</w:t>
-      </w:r>
-      <w:proofErr w:type="spellEnd"/>
-      <w:r>
-        <w:t>: 10.1101/318295.</w:t>
+        <w:t>] C. H. Grønbech, M. F. Vording, P. Timshel, C. K. Sønderby, T. H. Pers, and O. Winther, ‘scVAE: Variational auto-encoders for single-cell gene expression data’. bioRxiv, p. 318295, Oct. 02, 2019. doi: 10.1101/318295.</w:t>
       </w:r>
     </w:p>
     <w:p>
@@ -5984,27 +5323,11 @@
         <w:t>28</w:t>
       </w:r>
       <w:r>
-        <w:t xml:space="preserve">] K. Y. Gao, A. </w:t>
-      </w:r>
-      <w:proofErr w:type="spellStart"/>
-      <w:r>
-        <w:t>Fokoue</w:t>
-      </w:r>
-      <w:proofErr w:type="spellEnd"/>
-      <w:r>
-        <w:t xml:space="preserve">, H. Luo, A. Iyengar, S. Dey, and P. Zhang, ‘Interpretable Drug Target Prediction Using Deep Neural Representation’, in </w:t>
+        <w:t xml:space="preserve">] K. Y. Gao, A. Fokoue, H. Luo, A. Iyengar, S. Dey, and P. Zhang, ‘Interpretable Drug Target Prediction Using Deep Neural Representation’, in </w:t>
       </w:r>
       <w:r>
         <w:lastRenderedPageBreak/>
-        <w:t xml:space="preserve">Proceedings of the Twenty-Seventh International Joint Conference on Artificial Intelligence, Stockholm, Sweden: International Joint Conferences on Artificial Intelligence Organization, Jul. 2018, pp. 3371–3377. </w:t>
-      </w:r>
-      <w:proofErr w:type="spellStart"/>
-      <w:r>
-        <w:t>doi</w:t>
-      </w:r>
-      <w:proofErr w:type="spellEnd"/>
-      <w:r>
-        <w:t>: 10.24963/ijcai.2018/468.</w:t>
+        <w:t>Proceedings of the Twenty-Seventh International Joint Conference on Artificial Intelligence, Stockholm, Sweden: International Joint Conferences on Artificial Intelligence Organization, Jul. 2018, pp. 3371–3377. doi: 10.24963/ijcai.2018/468.</w:t>
       </w:r>
     </w:p>
     <w:p>
@@ -6034,39 +5357,7 @@
         <w:t>30</w:t>
       </w:r>
       <w:r>
-        <w:t xml:space="preserve">] G. B. Or and I. </w:t>
-      </w:r>
-      <w:proofErr w:type="spellStart"/>
-      <w:r>
-        <w:t>Veksler-Lublinsky</w:t>
-      </w:r>
-      <w:proofErr w:type="spellEnd"/>
-      <w:r>
-        <w:t xml:space="preserve">, ‘Comprehensive machine-learning-based analysis of microRNA-target interactions reveals variable transferability of interaction rules across </w:t>
-      </w:r>
-      <w:proofErr w:type="gramStart"/>
-      <w:r>
-        <w:t>species’</w:t>
-      </w:r>
-      <w:proofErr w:type="gramEnd"/>
-      <w:r>
-        <w:t xml:space="preserve">. </w:t>
-      </w:r>
-      <w:proofErr w:type="spellStart"/>
-      <w:r>
-        <w:t>bioRxiv</w:t>
-      </w:r>
-      <w:proofErr w:type="spellEnd"/>
-      <w:r>
-        <w:t xml:space="preserve">, p. 2021.03.28.437385, Mar. 29, 2021. </w:t>
-      </w:r>
-      <w:proofErr w:type="spellStart"/>
-      <w:r>
-        <w:t>doi</w:t>
-      </w:r>
-      <w:proofErr w:type="spellEnd"/>
-      <w:r>
-        <w:t>: 10.1101/2021.03.28.437385.</w:t>
+        <w:t>] G. B. Or and I. Veksler-Lublinsky, ‘Comprehensive machine-learning-based analysis of microRNA-target interactions reveals variable transferability of interaction rules across species’. bioRxiv, p. 2021.03.28.437385, Mar. 29, 2021. doi: 10.1101/2021.03.28.437385.</w:t>
       </w:r>
     </w:p>
     <w:p>
@@ -6096,21 +5387,8 @@
         <w:t>32</w:t>
       </w:r>
       <w:r>
-        <w:t xml:space="preserve">] X. Chen, ‘Small RNAs – secrets and surprises of the genome’, Plant J, vol. 61, no. 6, pp. 941–958, Mar. 2010, </w:t>
-      </w:r>
-      <w:proofErr w:type="spellStart"/>
-      <w:r>
-        <w:t>doi</w:t>
-      </w:r>
-      <w:proofErr w:type="spellEnd"/>
-      <w:r>
-        <w:t>: 10.1111/j.1365-313X.2009.</w:t>
-      </w:r>
-      <w:proofErr w:type="gramStart"/>
-      <w:r>
-        <w:t>04089.x.</w:t>
-      </w:r>
-      <w:proofErr w:type="gramEnd"/>
+        <w:t>] X. Chen, ‘Small RNAs – secrets and surprises of the genome’, Plant J, vol. 61, no. 6, pp. 941–958, Mar. 2010, doi: 10.1111/j.1365-313X.2009.04089.x.</w:t>
+      </w:r>
     </w:p>
     <w:p>
       <w:pPr>
@@ -6124,23 +5402,7 @@
         <w:t>33</w:t>
       </w:r>
       <w:r>
-        <w:t>] S. Bandyopadhyay and R. Mitra, ‘</w:t>
-      </w:r>
-      <w:proofErr w:type="spellStart"/>
-      <w:r>
-        <w:t>TargetMiner</w:t>
-      </w:r>
-      <w:proofErr w:type="spellEnd"/>
-      <w:r>
-        <w:t xml:space="preserve">: microRNA target prediction with systematic identification of tissue-specific negative examples’, Bioinformatics, vol. 25, no. 20, pp. 2625–2631, Oct. 2009, </w:t>
-      </w:r>
-      <w:proofErr w:type="spellStart"/>
-      <w:r>
-        <w:t>doi</w:t>
-      </w:r>
-      <w:proofErr w:type="spellEnd"/>
-      <w:r>
-        <w:t>: 10.1093/bioinformatics/btp503.</w:t>
+        <w:t>] S. Bandyopadhyay and R. Mitra, ‘TargetMiner: microRNA target prediction with systematic identification of tissue-specific negative examples’, Bioinformatics, vol. 25, no. 20, pp. 2625–2631, Oct. 2009, doi: 10.1093/bioinformatics/btp503.</w:t>
       </w:r>
     </w:p>
     <w:p>
@@ -6155,15 +5417,7 @@
         <w:t>34</w:t>
       </w:r>
       <w:r>
-        <w:t>] ‘</w:t>
-      </w:r>
-      <w:proofErr w:type="spellStart"/>
-      <w:r>
-        <w:t>PmiREN</w:t>
-      </w:r>
-      <w:proofErr w:type="spellEnd"/>
-      <w:r>
-        <w:t>: Plant microRNA Encyclopedia’. https://www.pmiren.com/download (accessed Aug. 04, 2023).</w:t>
+        <w:t>] ‘PmiREN: Plant microRNA Encyclopedia’. https://www.pmiren.com/download (accessed Aug. 04, 2023).</w:t>
       </w:r>
     </w:p>
     <w:p>
@@ -6178,23 +5432,7 @@
         <w:t>35</w:t>
       </w:r>
       <w:r>
-        <w:t>] ‘</w:t>
-      </w:r>
-      <w:proofErr w:type="spellStart"/>
-      <w:r>
-        <w:t>refSeq</w:t>
-      </w:r>
-      <w:proofErr w:type="spellEnd"/>
-      <w:r>
-        <w:t xml:space="preserve"> Accession to Gene Symbol Converter - Genomics </w:t>
-      </w:r>
-      <w:proofErr w:type="spellStart"/>
-      <w:r>
-        <w:t>Biotools</w:t>
-      </w:r>
-      <w:proofErr w:type="spellEnd"/>
-      <w:r>
-        <w:t xml:space="preserve">’. </w:t>
+        <w:t xml:space="preserve">] ‘refSeq Accession to Gene Symbol Converter - Genomics Biotools’. </w:t>
       </w:r>
       <w:r>
         <w:t>https://www.biotools.fr/mouse/refseq_symbol_converter (accessed Aug. 07, 2023).</w:t>
@@ -6212,15 +5450,7 @@
         <w:t>36</w:t>
       </w:r>
       <w:r>
-        <w:t>] ‘</w:t>
-      </w:r>
-      <w:proofErr w:type="spellStart"/>
-      <w:r>
-        <w:t>miRBase</w:t>
-      </w:r>
-      <w:proofErr w:type="spellEnd"/>
-      <w:r>
-        <w:t xml:space="preserve"> - Downloads’. https://mirbase.org/download/ (accessed Aug. 13, 2023).</w:t>
+        <w:t>] ‘miRBase - Downloads’. https://mirbase.org/download/ (accessed Aug. 13, 2023).</w:t>
       </w:r>
     </w:p>
     <w:p>
@@ -6265,56 +5495,29 @@
         <w:t>39</w:t>
       </w:r>
       <w:r>
-        <w:t xml:space="preserve">] B. </w:t>
-      </w:r>
-      <w:proofErr w:type="spellStart"/>
-      <w:r>
-        <w:t>Murcott</w:t>
-      </w:r>
-      <w:proofErr w:type="spellEnd"/>
-      <w:r>
-        <w:t xml:space="preserve">, R. J. </w:t>
-      </w:r>
-      <w:proofErr w:type="spellStart"/>
-      <w:r>
-        <w:t>Pawluk</w:t>
-      </w:r>
-      <w:proofErr w:type="spellEnd"/>
-      <w:r>
-        <w:t xml:space="preserve">, A. V. </w:t>
-      </w:r>
-      <w:proofErr w:type="spellStart"/>
-      <w:r>
-        <w:t>Protasio</w:t>
-      </w:r>
-      <w:proofErr w:type="spellEnd"/>
-      <w:r>
-        <w:t xml:space="preserve">, R. Y. </w:t>
-      </w:r>
-      <w:proofErr w:type="spellStart"/>
-      <w:r>
-        <w:t>Akinmusola</w:t>
-      </w:r>
-      <w:proofErr w:type="spellEnd"/>
-      <w:r>
-        <w:t xml:space="preserve">, D. </w:t>
-      </w:r>
-      <w:proofErr w:type="spellStart"/>
-      <w:r>
-        <w:t>Lastik</w:t>
-      </w:r>
-      <w:proofErr w:type="spellEnd"/>
-      <w:r>
-        <w:t>, and V. L. Hunt, ‘</w:t>
-      </w:r>
-      <w:proofErr w:type="spellStart"/>
-      <w:r>
-        <w:t>stepRNA</w:t>
-      </w:r>
-      <w:proofErr w:type="spellEnd"/>
-      <w:r>
-        <w:t xml:space="preserve">: Identification of Dicer cleavage signatures and passenger strand lengths in small RNA sequences’, Frontiers in Bioinformatics, vol. 2, 2022, Accessed: Aug. 18, 2023. [Online]. </w:t>
-      </w:r>
+        <w:t xml:space="preserve">] B. Murcott, R. J. Pawluk, A. V. Protasio, R. Y. Akinmusola, D. Lastik, and V. L. Hunt, ‘stepRNA: Identification of Dicer cleavage signatures and passenger strand lengths in small RNA sequences’, Frontiers in Bioinformatics, vol. 2, 2022, Accessed: Aug. 18, 2023. [Online]. </w:t>
+      </w:r>
+    </w:p>
+    <w:p>
+      <w:pPr>
+        <w:spacing w:line="276" w:lineRule="auto"/>
+        <w:jc w:val="both"/>
+      </w:pPr>
+      <w:r>
+        <w:t>[</w:t>
+      </w:r>
+      <w:r>
+        <w:t>40</w:t>
+      </w:r>
+      <w:r>
+        <w:t>] H.-Y. Huang et al., ‘miRTarBase update 2022: an informative resource for experimentally validated miRNA–target interactions’, Nucleic Acids Research, vol. 50, no. D1, pp. D222–D230, Jan. 2022, doi: 10.1093/nar/gkab1079.</w:t>
+      </w:r>
+    </w:p>
+    <w:p>
+      <w:pPr>
+        <w:spacing w:line="276" w:lineRule="auto"/>
+        <w:jc w:val="both"/>
+      </w:pPr>
     </w:p>
     <w:sectPr>
       <w:type w:val="continuous"/>

</xml_diff>

<commit_message>
Negative dataset generation - alignments approach set up.
</commit_message>
<xml_diff>
--- a/miRNA-target-prediction.docx
+++ b/miRNA-target-prediction.docx
@@ -444,6 +444,8 @@
       <w:r>
         <w:t xml:space="preserve">i.e., </w:t>
       </w:r>
+      <w:proofErr w:type="spellStart"/>
+      <w:proofErr w:type="gramStart"/>
       <w:r>
         <w:rPr>
           <w:i/>
@@ -451,6 +453,8 @@
         </w:rPr>
         <w:t>A.thaliana</w:t>
       </w:r>
+      <w:proofErr w:type="spellEnd"/>
+      <w:proofErr w:type="gramEnd"/>
       <w:r>
         <w:t xml:space="preserve">). </w:t>
       </w:r>
@@ -1061,8 +1065,17 @@
           <w:b/>
           <w:bCs/>
         </w:rPr>
-        <w:t>Use cases</w:t>
-      </w:r>
+        <w:t xml:space="preserve">Use </w:t>
+      </w:r>
+      <w:proofErr w:type="gramStart"/>
+      <w:r>
+        <w:rPr>
+          <w:b/>
+          <w:bCs/>
+        </w:rPr>
+        <w:t>cases</w:t>
+      </w:r>
+      <w:proofErr w:type="gramEnd"/>
     </w:p>
     <w:p>
       <w:pPr>
@@ -1223,7 +1236,15 @@
         <w:t xml:space="preserve">Note: </w:t>
       </w:r>
       <w:r>
-        <w:t>This paper differentiates between academic and industry based on the following criteria: “</w:t>
+        <w:t xml:space="preserve">This paper differentiates between </w:t>
+      </w:r>
+      <w:proofErr w:type="gramStart"/>
+      <w:r>
+        <w:t>academic</w:t>
+      </w:r>
+      <w:proofErr w:type="gramEnd"/>
+      <w:r>
+        <w:t xml:space="preserve"> and industry based on the following criteria: “</w:t>
       </w:r>
       <w:r>
         <w:t>Academic</w:t>
@@ -1396,7 +1417,21 @@
         <w:rPr>
           <w:bCs/>
         </w:rPr>
-        <w:t>. In terms of interpretability, there are few RNA sequencing publications exploring the explainability of the network</w:t>
+        <w:t xml:space="preserve">. In terms of interpretability, there are few RNA sequencing publications exploring the </w:t>
+      </w:r>
+      <w:proofErr w:type="spellStart"/>
+      <w:r>
+        <w:rPr>
+          <w:bCs/>
+        </w:rPr>
+        <w:t>explainability</w:t>
+      </w:r>
+      <w:proofErr w:type="spellEnd"/>
+      <w:r>
+        <w:rPr>
+          <w:bCs/>
+        </w:rPr>
+        <w:t xml:space="preserve"> of the network</w:t>
       </w:r>
       <w:r>
         <w:rPr>
@@ -1841,7 +1876,21 @@
         <w:rPr>
           <w:bCs/>
         </w:rPr>
-        <w:t xml:space="preserve"> Although this study is similar to the proposed for this project in terms of using DL techniques on RNA data and exploring the interpretability of the resulting model, it is focused on another type of RNA data (i.e., RNA sequencing</w:t>
+        <w:t xml:space="preserve"> Although this study is </w:t>
+      </w:r>
+      <w:proofErr w:type="gramStart"/>
+      <w:r>
+        <w:rPr>
+          <w:bCs/>
+        </w:rPr>
+        <w:t>similar to</w:t>
+      </w:r>
+      <w:proofErr w:type="gramEnd"/>
+      <w:r>
+        <w:rPr>
+          <w:bCs/>
+        </w:rPr>
+        <w:t xml:space="preserve"> the proposed for this project in terms of using DL techniques on RNA data and exploring the interpretability of the resulting model, it is focused on another type of RNA data (i.e., RNA sequencing</w:t>
       </w:r>
       <w:r>
         <w:rPr>
@@ -1896,21 +1945,23 @@
         </w:rPr>
         <w:t>“</w:t>
       </w:r>
+      <w:proofErr w:type="spellStart"/>
       <w:r>
         <w:rPr>
           <w:bCs/>
           <w:i/>
           <w:iCs/>
         </w:rPr>
-        <w:t>DeepMirTar: a deep-learning approach for predicting human miRNA targets</w:t>
-      </w:r>
+        <w:t>DeepMirTar</w:t>
+      </w:r>
+      <w:proofErr w:type="spellEnd"/>
       <w:r>
         <w:rPr>
           <w:bCs/>
           <w:i/>
           <w:iCs/>
         </w:rPr>
-        <w:t>”</w:t>
+        <w:t>: a deep-learning approach for predicting human miRNA targets</w:t>
       </w:r>
       <w:r>
         <w:rPr>
@@ -1918,6 +1969,14 @@
           <w:i/>
           <w:iCs/>
         </w:rPr>
+        <w:t>”</w:t>
+      </w:r>
+      <w:r>
+        <w:rPr>
+          <w:bCs/>
+          <w:i/>
+          <w:iCs/>
+        </w:rPr>
         <w:t xml:space="preserve"> [23]</w:t>
       </w:r>
     </w:p>
@@ -1958,7 +2017,21 @@
         <w:rPr>
           <w:bCs/>
         </w:rPr>
-        <w:t xml:space="preserve"> The approach followed was to use a SdA, a type of NN consisting of multiple layers each one with massive units.</w:t>
+        <w:t xml:space="preserve"> The approach followed was to use a </w:t>
+      </w:r>
+      <w:proofErr w:type="spellStart"/>
+      <w:r>
+        <w:rPr>
+          <w:bCs/>
+        </w:rPr>
+        <w:t>SdA</w:t>
+      </w:r>
+      <w:proofErr w:type="spellEnd"/>
+      <w:r>
+        <w:rPr>
+          <w:bCs/>
+        </w:rPr>
+        <w:t>, a type of NN consisting of multiple layers each one with massive units.</w:t>
       </w:r>
       <w:r>
         <w:rPr>
@@ -2223,12 +2296,21 @@
         </w:rPr>
         <w:t>“</w:t>
       </w:r>
+      <w:proofErr w:type="spellStart"/>
       <w:r>
         <w:rPr>
           <w:i/>
           <w:iCs/>
         </w:rPr>
-        <w:t>miRAW: A deep learning-based approach to predict microRNA targets by analyzing whole microRNA transcripts</w:t>
+        <w:t>miRAW</w:t>
+      </w:r>
+      <w:proofErr w:type="spellEnd"/>
+      <w:r>
+        <w:rPr>
+          <w:i/>
+          <w:iCs/>
+        </w:rPr>
+        <w:t>: A deep learning-based approach to predict microRNA targets by analyzing whole microRNA transcripts</w:t>
       </w:r>
       <w:r>
         <w:rPr>
@@ -3311,7 +3393,21 @@
         <w:rPr>
           <w:bCs/>
         </w:rPr>
-        <w:t xml:space="preserve"> (Long Short Term Memory) </w:t>
+        <w:t xml:space="preserve"> (Long </w:t>
+      </w:r>
+      <w:proofErr w:type="gramStart"/>
+      <w:r>
+        <w:rPr>
+          <w:bCs/>
+        </w:rPr>
+        <w:t>Short Term</w:t>
+      </w:r>
+      <w:proofErr w:type="gramEnd"/>
+      <w:r>
+        <w:rPr>
+          <w:bCs/>
+        </w:rPr>
+        <w:t xml:space="preserve"> Memory) </w:t>
       </w:r>
     </w:p>
     <w:p>
@@ -3363,7 +3459,21 @@
         <w:rPr>
           <w:bCs/>
         </w:rPr>
-        <w:t xml:space="preserve"> (similar to </w:t>
+        <w:t xml:space="preserve"> (</w:t>
+      </w:r>
+      <w:proofErr w:type="gramStart"/>
+      <w:r>
+        <w:rPr>
+          <w:bCs/>
+        </w:rPr>
+        <w:t>similar to</w:t>
+      </w:r>
+      <w:proofErr w:type="gramEnd"/>
+      <w:r>
+        <w:rPr>
+          <w:bCs/>
+        </w:rPr>
+        <w:t xml:space="preserve"> </w:t>
       </w:r>
       <w:r>
         <w:rPr>
@@ -3714,12 +3824,14 @@
           <w:b/>
         </w:rPr>
       </w:pPr>
+      <w:proofErr w:type="spellStart"/>
       <w:r>
         <w:rPr>
           <w:b/>
         </w:rPr>
         <w:t>Softmax</w:t>
       </w:r>
+      <w:proofErr w:type="spellEnd"/>
       <w:r>
         <w:rPr>
           <w:b/>
@@ -3758,7 +3870,14 @@
         <w:rPr>
           <w:bCs/>
         </w:rPr>
-        <w:t>the S</w:t>
+        <w:t xml:space="preserve">the </w:t>
+      </w:r>
+      <w:proofErr w:type="spellStart"/>
+      <w:r>
+        <w:rPr>
+          <w:bCs/>
+        </w:rPr>
+        <w:t>S</w:t>
       </w:r>
       <w:r>
         <w:rPr>
@@ -3766,6 +3885,7 @@
         </w:rPr>
         <w:t>oftmax</w:t>
       </w:r>
+      <w:proofErr w:type="spellEnd"/>
       <w:r>
         <w:rPr>
           <w:bCs/>
@@ -4090,11 +4210,16 @@
       <w:r>
         <w:t xml:space="preserve">The data for this project was extracted from </w:t>
       </w:r>
+      <w:proofErr w:type="spellStart"/>
       <w:r>
         <w:t>miRTarBas</w:t>
       </w:r>
       <w:r>
-        <w:t xml:space="preserve">e, a database containing experimentally confirmed interactions between miRNAs and mRNAs from the same organism [14]. Considering the scope of this study, the interactions of the organism </w:t>
+        <w:t>e</w:t>
+      </w:r>
+      <w:proofErr w:type="spellEnd"/>
+      <w:r>
+        <w:t xml:space="preserve">, a database containing experimentally confirmed interactions between miRNAs and mRNAs from the same organism [14]. Considering the scope of this study, the interactions of the organism </w:t>
       </w:r>
       <w:r>
         <w:rPr>
@@ -4127,12 +4252,14 @@
       <w:r>
         <w:t xml:space="preserve">The dataset is available at </w:t>
       </w:r>
+      <w:proofErr w:type="gramStart"/>
       <w:r>
         <w:t>https://mirtarbase.cuhk.edu.cn/~miRTarBase/miRTarBase_2022/php/download.php</w:t>
       </w:r>
       <w:r>
         <w:t xml:space="preserve"> .</w:t>
       </w:r>
+      <w:proofErr w:type="gramEnd"/>
     </w:p>
     <w:p>
       <w:pPr>
@@ -4366,6 +4493,7 @@
           <w:bCs/>
         </w:rPr>
       </w:pPr>
+      <w:proofErr w:type="spellStart"/>
       <w:r>
         <w:rPr>
           <w:bCs/>
@@ -4373,6 +4501,7 @@
         <w:lastRenderedPageBreak/>
         <w:t>TargetScan</w:t>
       </w:r>
+      <w:proofErr w:type="spellEnd"/>
     </w:p>
     <w:p>
       <w:pPr>
@@ -4391,7 +4520,21 @@
         <w:rPr>
           <w:bCs/>
         </w:rPr>
-        <w:t>Diana microT-CDS</w:t>
+        <w:t xml:space="preserve">Diana </w:t>
+      </w:r>
+      <w:proofErr w:type="spellStart"/>
+      <w:r>
+        <w:rPr>
+          <w:bCs/>
+        </w:rPr>
+        <w:t>microT</w:t>
+      </w:r>
+      <w:proofErr w:type="spellEnd"/>
+      <w:r>
+        <w:rPr>
+          <w:bCs/>
+        </w:rPr>
+        <w:t>-CDS</w:t>
       </w:r>
     </w:p>
     <w:p>
@@ -4427,12 +4570,14 @@
           <w:bCs/>
         </w:rPr>
       </w:pPr>
+      <w:proofErr w:type="spellStart"/>
       <w:r>
         <w:rPr>
           <w:bCs/>
         </w:rPr>
         <w:t>miRanda</w:t>
       </w:r>
+      <w:proofErr w:type="spellEnd"/>
     </w:p>
     <w:p>
       <w:pPr>
@@ -4447,12 +4592,14 @@
           <w:bCs/>
         </w:rPr>
       </w:pPr>
+      <w:proofErr w:type="spellStart"/>
       <w:r>
         <w:rPr>
           <w:bCs/>
         </w:rPr>
         <w:t>mirzaG</w:t>
       </w:r>
+      <w:proofErr w:type="spellEnd"/>
     </w:p>
     <w:p>
       <w:pPr>
@@ -4467,12 +4614,14 @@
           <w:bCs/>
         </w:rPr>
       </w:pPr>
+      <w:proofErr w:type="spellStart"/>
       <w:r>
         <w:rPr>
           <w:bCs/>
         </w:rPr>
         <w:t>Paccmit</w:t>
       </w:r>
+      <w:proofErr w:type="spellEnd"/>
     </w:p>
     <w:p>
       <w:pPr>
@@ -4487,12 +4636,14 @@
           <w:bCs/>
         </w:rPr>
       </w:pPr>
+      <w:proofErr w:type="spellStart"/>
       <w:r>
         <w:rPr>
           <w:bCs/>
         </w:rPr>
         <w:t>mirDB</w:t>
       </w:r>
+      <w:proofErr w:type="spellEnd"/>
     </w:p>
     <w:p>
       <w:pPr>
@@ -4545,7 +4696,14 @@
         <w:rPr>
           <w:bCs/>
         </w:rPr>
-        <w:t>The mature miRNA sequences for both organisms are retrieved from miR</w:t>
+        <w:t xml:space="preserve">The mature miRNA sequences for both organisms are retrieved from </w:t>
+      </w:r>
+      <w:proofErr w:type="spellStart"/>
+      <w:r>
+        <w:rPr>
+          <w:bCs/>
+        </w:rPr>
+        <w:t>miR</w:t>
       </w:r>
       <w:r>
         <w:rPr>
@@ -4557,7 +4715,14 @@
         <w:rPr>
           <w:bCs/>
         </w:rPr>
-        <w:t>ase [36], and the sequences of the target mRNA molecules are extracted from the respective genomes [</w:t>
+        <w:t>ase</w:t>
+      </w:r>
+      <w:proofErr w:type="spellEnd"/>
+      <w:r>
+        <w:rPr>
+          <w:bCs/>
+        </w:rPr>
+        <w:t xml:space="preserve"> [36], and the sequences of the target mRNA molecules are extracted from the respective genomes [</w:t>
       </w:r>
       <w:r>
         <w:rPr>
@@ -5031,16 +5196,48 @@
         <w:jc w:val="both"/>
       </w:pPr>
       <w:r>
-        <w:t>[1] A. Pla, X. Zhong, and S. Rayner, “miRAW: A deep learning-based approach to predict microRNA targets by analyzing whole microRNA transcripts,” PLOS Computational Biology, vol. 14, no. 7, p. e1006185, Jul. 2018, doi: 10.1371/journal.pcbi.1006185.</w:t>
-      </w:r>
-    </w:p>
-    <w:p>
-      <w:pPr>
-        <w:spacing w:line="276" w:lineRule="auto"/>
-        <w:jc w:val="both"/>
-      </w:pPr>
-      <w:r>
-        <w:t>[2] J. O’Brien, H. Hayder, Y. Zayed, and C. Peng, “Overview of MicroRNA Biogenesis, Mechanisms of Actions, and Circulation,” Frontiers in Endocrinology, vol. 9, 2018, Accessed: May 04, 2023. [Online]. Available: https://www.frontiersin.org/articles/10.3389/fendo.2018.00402</w:t>
+        <w:t xml:space="preserve">[1] A. </w:t>
+      </w:r>
+      <w:proofErr w:type="spellStart"/>
+      <w:r>
+        <w:t>Pla</w:t>
+      </w:r>
+      <w:proofErr w:type="spellEnd"/>
+      <w:r>
+        <w:t>, X. Zhong, and S. Rayner, “</w:t>
+      </w:r>
+      <w:proofErr w:type="spellStart"/>
+      <w:r>
+        <w:t>miRAW</w:t>
+      </w:r>
+      <w:proofErr w:type="spellEnd"/>
+      <w:r>
+        <w:t xml:space="preserve">: A deep learning-based approach to predict microRNA targets by analyzing whole microRNA transcripts,” PLOS Computational Biology, vol. 14, no. 7, p. e1006185, Jul. 2018, </w:t>
+      </w:r>
+      <w:proofErr w:type="spellStart"/>
+      <w:r>
+        <w:t>doi</w:t>
+      </w:r>
+      <w:proofErr w:type="spellEnd"/>
+      <w:r>
+        <w:t>: 10.1371/journal.pcbi.1006185.</w:t>
+      </w:r>
+    </w:p>
+    <w:p>
+      <w:pPr>
+        <w:spacing w:line="276" w:lineRule="auto"/>
+        <w:jc w:val="both"/>
+      </w:pPr>
+      <w:r>
+        <w:t xml:space="preserve">[2] J. O’Brien, H. </w:t>
+      </w:r>
+      <w:proofErr w:type="spellStart"/>
+      <w:r>
+        <w:t>Hayder</w:t>
+      </w:r>
+      <w:proofErr w:type="spellEnd"/>
+      <w:r>
+        <w:t>, Y. Zayed, and C. Peng, “Overview of MicroRNA Biogenesis, Mechanisms of Actions, and Circulation,” Frontiers in Endocrinology, vol. 9, 2018, Accessed: May 04, 2023. [Online]. Available: https://www.frontiersin.org/articles/10.3389/fendo.2018.00402</w:t>
       </w:r>
     </w:p>
     <w:p>
@@ -5058,37 +5255,141 @@
         <w:jc w:val="both"/>
       </w:pPr>
       <w:r>
-        <w:t>[4] H. Nakayashiki, ‘RNA silencing in fungi: Mechanisms and applications’, FEBS Letters, vol. 579, no. 26, pp. 5950–5957, Oct. 2005, doi: 10.1016/j.febslet.2005.08.016.</w:t>
-      </w:r>
-    </w:p>
-    <w:p>
-      <w:pPr>
-        <w:spacing w:line="276" w:lineRule="auto"/>
-        <w:jc w:val="both"/>
-      </w:pPr>
-      <w:r>
-        <w:t>[5] T. Kakati, D. K. Bhattacharyya, J. K. Kalita, and T. M. Norden-Krichmar, ‘DEGnext: classification of differentially expressed genes from RNA-seq data using a convolutional neural network with transfer learning’, BMC Bioinformatics, vol. 23, no. 1, p. 17, Jan. 2022, doi: 10.1186/s12859-021-04527-4.</w:t>
-      </w:r>
-    </w:p>
-    <w:p>
-      <w:pPr>
-        <w:spacing w:line="276" w:lineRule="auto"/>
-        <w:jc w:val="both"/>
-      </w:pPr>
-      <w:r>
-        <w:t xml:space="preserve">[6] B. Hanczar, F. Zehraoui, T. Issa, and M. Arles, ‘Biological interpretation of deep neural network for phenotype prediction based on gene expression’, BMC Bioinformatics, vol. 21, no. 1, </w:t>
-      </w:r>
-      <w:r>
-        <w:t>p. 501, Nov. 2020, doi: 10.1186/s12859-020-03836-4.</w:t>
-      </w:r>
-    </w:p>
-    <w:p>
-      <w:pPr>
-        <w:spacing w:line="276" w:lineRule="auto"/>
-        <w:jc w:val="both"/>
-      </w:pPr>
-      <w:r>
-        <w:t>[7] D. Urda, J. Montes-Torres, F. Moreno, L. Franco, and J. M. Jerez, ‘Deep Learning to Analyze RNA-Seq Gene Expression Data’, in Advances in Computational Intelligence, I. Rojas, G. Joya, and A. Catala, Eds., in Lecture Notes in Computer Science, vol. 10306. Cham: Springer International Publishing, 2017, pp. 50–59. doi: 10.1007/978-3-319-59147-6_5.</w:t>
+        <w:t xml:space="preserve">[4] H. </w:t>
+      </w:r>
+      <w:proofErr w:type="spellStart"/>
+      <w:r>
+        <w:t>Nakayashiki</w:t>
+      </w:r>
+      <w:proofErr w:type="spellEnd"/>
+      <w:r>
+        <w:t xml:space="preserve">, ‘RNA silencing in fungi: Mechanisms and applications’, FEBS Letters, vol. 579, no. 26, pp. 5950–5957, Oct. 2005, </w:t>
+      </w:r>
+      <w:proofErr w:type="spellStart"/>
+      <w:r>
+        <w:t>doi</w:t>
+      </w:r>
+      <w:proofErr w:type="spellEnd"/>
+      <w:r>
+        <w:t>: 10.1016/j.febslet.2005.08.016.</w:t>
+      </w:r>
+    </w:p>
+    <w:p>
+      <w:pPr>
+        <w:spacing w:line="276" w:lineRule="auto"/>
+        <w:jc w:val="both"/>
+      </w:pPr>
+      <w:r>
+        <w:t xml:space="preserve">[5] T. </w:t>
+      </w:r>
+      <w:proofErr w:type="spellStart"/>
+      <w:r>
+        <w:t>Kakati</w:t>
+      </w:r>
+      <w:proofErr w:type="spellEnd"/>
+      <w:r>
+        <w:t xml:space="preserve">, D. K. Bhattacharyya, J. K. </w:t>
+      </w:r>
+      <w:proofErr w:type="spellStart"/>
+      <w:r>
+        <w:t>Kalita</w:t>
+      </w:r>
+      <w:proofErr w:type="spellEnd"/>
+      <w:r>
+        <w:t>, and T. M. Norden-</w:t>
+      </w:r>
+      <w:proofErr w:type="spellStart"/>
+      <w:r>
+        <w:t>Krichmar</w:t>
+      </w:r>
+      <w:proofErr w:type="spellEnd"/>
+      <w:r>
+        <w:t>, ‘</w:t>
+      </w:r>
+      <w:proofErr w:type="spellStart"/>
+      <w:r>
+        <w:t>DEGnext</w:t>
+      </w:r>
+      <w:proofErr w:type="spellEnd"/>
+      <w:r>
+        <w:t xml:space="preserve">: classification of differentially expressed genes from RNA-seq data using a convolutional neural network with transfer learning’, BMC Bioinformatics, vol. 23, no. 1, p. 17, Jan. 2022, </w:t>
+      </w:r>
+      <w:proofErr w:type="spellStart"/>
+      <w:r>
+        <w:t>doi</w:t>
+      </w:r>
+      <w:proofErr w:type="spellEnd"/>
+      <w:r>
+        <w:t>: 10.1186/s12859-021-04527-4.</w:t>
+      </w:r>
+    </w:p>
+    <w:p>
+      <w:pPr>
+        <w:spacing w:line="276" w:lineRule="auto"/>
+        <w:jc w:val="both"/>
+      </w:pPr>
+      <w:r>
+        <w:t xml:space="preserve">[6] B. </w:t>
+      </w:r>
+      <w:proofErr w:type="spellStart"/>
+      <w:r>
+        <w:t>Hanczar</w:t>
+      </w:r>
+      <w:proofErr w:type="spellEnd"/>
+      <w:r>
+        <w:t xml:space="preserve">, F. </w:t>
+      </w:r>
+      <w:proofErr w:type="spellStart"/>
+      <w:r>
+        <w:t>Zehraoui</w:t>
+      </w:r>
+      <w:proofErr w:type="spellEnd"/>
+      <w:r>
+        <w:t xml:space="preserve">, T. Issa, and M. Arles, ‘Biological interpretation of deep neural network for phenotype prediction based on gene expression’, BMC Bioinformatics, vol. 21, no. 1, </w:t>
+      </w:r>
+      <w:r>
+        <w:t xml:space="preserve">p. 501, Nov. 2020, </w:t>
+      </w:r>
+      <w:proofErr w:type="spellStart"/>
+      <w:r>
+        <w:t>doi</w:t>
+      </w:r>
+      <w:proofErr w:type="spellEnd"/>
+      <w:r>
+        <w:t>: 10.1186/s12859-020-03836-4.</w:t>
+      </w:r>
+    </w:p>
+    <w:p>
+      <w:pPr>
+        <w:spacing w:line="276" w:lineRule="auto"/>
+        <w:jc w:val="both"/>
+      </w:pPr>
+      <w:r>
+        <w:t xml:space="preserve">[7] D. </w:t>
+      </w:r>
+      <w:proofErr w:type="spellStart"/>
+      <w:r>
+        <w:t>Urda</w:t>
+      </w:r>
+      <w:proofErr w:type="spellEnd"/>
+      <w:r>
+        <w:t xml:space="preserve">, J. Montes-Torres, F. Moreno, L. Franco, and J. M. Jerez, ‘Deep Learning to Analyze RNA-Seq Gene Expression Data’, in Advances in Computational Intelligence, I. Rojas, G. Joya, and A. </w:t>
+      </w:r>
+      <w:proofErr w:type="spellStart"/>
+      <w:r>
+        <w:t>Catala</w:t>
+      </w:r>
+      <w:proofErr w:type="spellEnd"/>
+      <w:r>
+        <w:t xml:space="preserve">, Eds., in Lecture Notes in Computer Science, vol. 10306. Cham: Springer International Publishing, 2017, pp. 50–59. </w:t>
+      </w:r>
+      <w:proofErr w:type="spellStart"/>
+      <w:r>
+        <w:t>doi</w:t>
+      </w:r>
+      <w:proofErr w:type="spellEnd"/>
+      <w:r>
+        <w:t>: 10.1007/978-3-319-59147-6_5.</w:t>
       </w:r>
     </w:p>
     <w:p>
@@ -5106,34 +5407,90 @@
         <w:jc w:val="both"/>
       </w:pPr>
       <w:r>
-        <w:t>[9] A. Talukder, W. Zhang, X. Li, and H. Hu, “A deep learning method for miRNA/isomiR target detection,” Sci Rep, vol. 12, no. 1, Art. no. 1, Jun. 2022, doi: 10.1038/s41598-022-14890-8.</w:t>
-      </w:r>
-    </w:p>
-    <w:p>
-      <w:pPr>
-        <w:spacing w:line="276" w:lineRule="auto"/>
-        <w:jc w:val="both"/>
-      </w:pPr>
-      <w:r>
-        <w:t>[10] O. P. Gupta, P. Sharma, R. K. Gupta, and I. Sharma, “Current status on role of miRNAs during plant–fungus interaction,” Physiological and Molecular Plant Pathology, vol. 85, pp. 1–7, Jan. 2014, doi: 10.1016/j.pmpp.2013.10.002.</w:t>
-      </w:r>
-    </w:p>
-    <w:p>
-      <w:pPr>
-        <w:spacing w:line="276" w:lineRule="auto"/>
-        <w:jc w:val="both"/>
-      </w:pPr>
-      <w:r>
-        <w:t>[11] E. Marín-González and P. Suárez-López, “‘And yet it moves’: Cell-to-cell and long-distance signaling by plant microRNAs,” Plant Science, vol. 196, pp. 18–30, Nov. 2012, doi: 10.1016/j.plantsci.2012.07.009.</w:t>
-      </w:r>
-    </w:p>
-    <w:p>
-      <w:pPr>
-        <w:spacing w:line="276" w:lineRule="auto"/>
-        <w:jc w:val="both"/>
-      </w:pPr>
-      <w:r>
-        <w:t>[12] T. Siddika and I. U. Heinemann, “Bringing MicroRNAs to Light: Methods for MicroRNA Quantification and Visualization in Live Cells,” Frontiers in Bioengineering and Biotechnology, vol. 8, 2021, Accessed: Apr. 18, 2023. [Online]. Available: https://www.frontiersin.org/articles/10.3389/fbioe.2020.619583</w:t>
+        <w:t xml:space="preserve">[9] A. </w:t>
+      </w:r>
+      <w:proofErr w:type="spellStart"/>
+      <w:r>
+        <w:t>Talukder</w:t>
+      </w:r>
+      <w:proofErr w:type="spellEnd"/>
+      <w:r>
+        <w:t>, W. Zhang, X. Li, and H. Hu, “A deep learning method for miRNA/</w:t>
+      </w:r>
+      <w:proofErr w:type="spellStart"/>
+      <w:r>
+        <w:t>isomiR</w:t>
+      </w:r>
+      <w:proofErr w:type="spellEnd"/>
+      <w:r>
+        <w:t xml:space="preserve"> target detection,” Sci Rep, vol. 12, no. 1, Art. no. 1, Jun. 2022, </w:t>
+      </w:r>
+      <w:proofErr w:type="spellStart"/>
+      <w:r>
+        <w:t>doi</w:t>
+      </w:r>
+      <w:proofErr w:type="spellEnd"/>
+      <w:r>
+        <w:t>: 10.1038/s41598-022-14890-8.</w:t>
+      </w:r>
+    </w:p>
+    <w:p>
+      <w:pPr>
+        <w:spacing w:line="276" w:lineRule="auto"/>
+        <w:jc w:val="both"/>
+      </w:pPr>
+      <w:r>
+        <w:t xml:space="preserve">[10] O. P. Gupta, P. Sharma, R. K. Gupta, and I. Sharma, “Current status on role of miRNAs during plant–fungus interaction,” Physiological and Molecular Plant Pathology, vol. 85, pp. 1–7, Jan. 2014, </w:t>
+      </w:r>
+      <w:proofErr w:type="spellStart"/>
+      <w:r>
+        <w:t>doi</w:t>
+      </w:r>
+      <w:proofErr w:type="spellEnd"/>
+      <w:r>
+        <w:t>: 10.1016/j.pmpp.2013.10.002.</w:t>
+      </w:r>
+    </w:p>
+    <w:p>
+      <w:pPr>
+        <w:spacing w:line="276" w:lineRule="auto"/>
+        <w:jc w:val="both"/>
+      </w:pPr>
+      <w:r>
+        <w:t xml:space="preserve">[11] E. Marín-González and P. Suárez-López, “‘And yet </w:t>
+      </w:r>
+      <w:proofErr w:type="gramStart"/>
+      <w:r>
+        <w:t>it</w:t>
+      </w:r>
+      <w:proofErr w:type="gramEnd"/>
+      <w:r>
+        <w:t xml:space="preserve"> moves’: Cell-to-cell and long-distance signaling by plant microRNAs,” Plant Science, vol. 196, pp. 18–30, Nov. 2012, </w:t>
+      </w:r>
+      <w:proofErr w:type="spellStart"/>
+      <w:r>
+        <w:t>doi</w:t>
+      </w:r>
+      <w:proofErr w:type="spellEnd"/>
+      <w:r>
+        <w:t>: 10.1016/j.plantsci.2012.07.009.</w:t>
+      </w:r>
+    </w:p>
+    <w:p>
+      <w:pPr>
+        <w:spacing w:line="276" w:lineRule="auto"/>
+        <w:jc w:val="both"/>
+      </w:pPr>
+      <w:r>
+        <w:t xml:space="preserve">[12] T. </w:t>
+      </w:r>
+      <w:proofErr w:type="spellStart"/>
+      <w:r>
+        <w:t>Siddika</w:t>
+      </w:r>
+      <w:proofErr w:type="spellEnd"/>
+      <w:r>
+        <w:t xml:space="preserve"> and I. U. Heinemann, “Bringing MicroRNAs to Light: Methods for MicroRNA Quantification and Visualization in Live Cells,” Frontiers in Bioengineering and Biotechnology, vol. 8, 2021, Accessed: Apr. 18, 2023. [Online]. Available: https://www.frontiersin.org/articles/10.3389/fbioe.2020.619583</w:t>
       </w:r>
     </w:p>
     <w:p>
@@ -5146,16 +5503,40 @@
       </w:r>
       <w:r>
         <w:lastRenderedPageBreak/>
-        <w:t>Therapeutics for Gene Silencing,” Mol Ther Nucleic Acids, vol. 4, no. 9, p. e252, Sep. 2015, doi: 10.1038/mtna.2015.23.</w:t>
-      </w:r>
-    </w:p>
-    <w:p>
-      <w:pPr>
-        <w:spacing w:line="276" w:lineRule="auto"/>
-        <w:jc w:val="both"/>
-      </w:pPr>
-      <w:r>
-        <w:t>[14] “miRTarBase: the experimentally validated microRNA-target interactions database.” https://mirtarbase.cuhk.edu.cn/~miRTarBase/miRTarBase_2022/php/index.php (accessed May 08, 2023).</w:t>
+        <w:t xml:space="preserve">Therapeutics for Gene Silencing,” Mol </w:t>
+      </w:r>
+      <w:proofErr w:type="spellStart"/>
+      <w:r>
+        <w:t>Ther</w:t>
+      </w:r>
+      <w:proofErr w:type="spellEnd"/>
+      <w:r>
+        <w:t xml:space="preserve"> Nucleic Acids, vol. 4, no. 9, p. e252, Sep. 2015, </w:t>
+      </w:r>
+      <w:proofErr w:type="spellStart"/>
+      <w:r>
+        <w:t>doi</w:t>
+      </w:r>
+      <w:proofErr w:type="spellEnd"/>
+      <w:r>
+        <w:t>: 10.1038/mtna.2015.23.</w:t>
+      </w:r>
+    </w:p>
+    <w:p>
+      <w:pPr>
+        <w:spacing w:line="276" w:lineRule="auto"/>
+        <w:jc w:val="both"/>
+      </w:pPr>
+      <w:r>
+        <w:t>[14] “</w:t>
+      </w:r>
+      <w:proofErr w:type="spellStart"/>
+      <w:r>
+        <w:t>miRTarBase</w:t>
+      </w:r>
+      <w:proofErr w:type="spellEnd"/>
+      <w:r>
+        <w:t>: the experimentally validated microRNA-target interactions database.” https://mirtarbase.cuhk.edu.cn/~miRTarBase/miRTarBase_2022/php/index.php (accessed May 08, 2023).</w:t>
       </w:r>
     </w:p>
     <w:p>
@@ -5179,16 +5560,40 @@
         <w:jc w:val="both"/>
       </w:pPr>
       <w:r>
-        <w:t>[16] C. Stylianopoulou, “Carbohydrates: Regulation of metabolism,” in Encyclopedia of Human Nutrition (Fourth Edition), B. Caballero, Ed., Oxford: Academic Press, 2023, pp. 126–135. doi: 10.1016/B978-0-12-821848-8.00173-6.</w:t>
-      </w:r>
-    </w:p>
-    <w:p>
-      <w:pPr>
-        <w:spacing w:line="276" w:lineRule="auto"/>
-        <w:jc w:val="both"/>
-      </w:pPr>
-      <w:r>
-        <w:t>[17] L. He and G. J. Hannon, “MicroRNAs: small RNAs with a big role in gene regulation,” Nat Rev Genet, vol. 5, no. 7, Art. no. 7, Jul. 2004, doi: 10.1038/nrg1379.</w:t>
+        <w:t xml:space="preserve">[16] C. </w:t>
+      </w:r>
+      <w:proofErr w:type="spellStart"/>
+      <w:r>
+        <w:t>Stylianopoulou</w:t>
+      </w:r>
+      <w:proofErr w:type="spellEnd"/>
+      <w:r>
+        <w:t xml:space="preserve">, “Carbohydrates: Regulation of metabolism,” in Encyclopedia of Human Nutrition (Fourth Edition), B. Caballero, Ed., Oxford: Academic Press, 2023, pp. 126–135. </w:t>
+      </w:r>
+      <w:proofErr w:type="spellStart"/>
+      <w:r>
+        <w:t>doi</w:t>
+      </w:r>
+      <w:proofErr w:type="spellEnd"/>
+      <w:r>
+        <w:t>: 10.1016/B978-0-12-821848-8.00173-6.</w:t>
+      </w:r>
+    </w:p>
+    <w:p>
+      <w:pPr>
+        <w:spacing w:line="276" w:lineRule="auto"/>
+        <w:jc w:val="both"/>
+      </w:pPr>
+      <w:r>
+        <w:t xml:space="preserve">[17] L. He and G. J. Hannon, “MicroRNAs: small RNAs with a big role in gene regulation,” Nat Rev Genet, vol. 5, no. 7, Art. no. 7, Jul. 2004, </w:t>
+      </w:r>
+      <w:proofErr w:type="spellStart"/>
+      <w:r>
+        <w:t>doi</w:t>
+      </w:r>
+      <w:proofErr w:type="spellEnd"/>
+      <w:r>
+        <w:t>: 10.1038/nrg1379.</w:t>
       </w:r>
     </w:p>
     <w:p>
@@ -5203,16 +5608,56 @@
         <w:t>8</w:t>
       </w:r>
       <w:r>
-        <w:t>] D. Pradhan, A. Kumar, H. Singh, and U. Agrawal, “Chapter 4 - High-throughput sequencing,” in Data Processing Handbook for Complex Biological Data Sources, G. Misra, Ed., Academic Press, 2019, pp. 39–52. doi: 10.1016/B978-0-12-816548-5.00004-6.</w:t>
-      </w:r>
-    </w:p>
-    <w:p>
-      <w:pPr>
-        <w:spacing w:line="276" w:lineRule="auto"/>
-        <w:jc w:val="both"/>
-      </w:pPr>
-      <w:r>
-        <w:t>[19] B. Hanczar, F. Zehraoui, T. Issa, and M. Arles, “Biological interpretation of deep neural network for phenotype prediction based on gene expression,” BMC Bioinformatics, vol. 21, no. 1, p. 501, Nov. 2020, doi: 10.1186/s12859-020-03836-4.</w:t>
+        <w:t xml:space="preserve">] D. Pradhan, A. Kumar, H. Singh, and U. Agrawal, “Chapter 4 - High-throughput sequencing,” in Data Processing Handbook for Complex Biological Data Sources, G. </w:t>
+      </w:r>
+      <w:proofErr w:type="spellStart"/>
+      <w:r>
+        <w:t>Misra</w:t>
+      </w:r>
+      <w:proofErr w:type="spellEnd"/>
+      <w:r>
+        <w:t xml:space="preserve">, Ed., Academic Press, 2019, pp. 39–52. </w:t>
+      </w:r>
+      <w:proofErr w:type="spellStart"/>
+      <w:r>
+        <w:t>doi</w:t>
+      </w:r>
+      <w:proofErr w:type="spellEnd"/>
+      <w:r>
+        <w:t>: 10.1016/B978-0-12-816548-5.00004-6.</w:t>
+      </w:r>
+    </w:p>
+    <w:p>
+      <w:pPr>
+        <w:spacing w:line="276" w:lineRule="auto"/>
+        <w:jc w:val="both"/>
+      </w:pPr>
+      <w:r>
+        <w:t xml:space="preserve">[19] B. </w:t>
+      </w:r>
+      <w:proofErr w:type="spellStart"/>
+      <w:r>
+        <w:t>Hanczar</w:t>
+      </w:r>
+      <w:proofErr w:type="spellEnd"/>
+      <w:r>
+        <w:t xml:space="preserve">, F. </w:t>
+      </w:r>
+      <w:proofErr w:type="spellStart"/>
+      <w:r>
+        <w:t>Zehraoui</w:t>
+      </w:r>
+      <w:proofErr w:type="spellEnd"/>
+      <w:r>
+        <w:t xml:space="preserve">, T. Issa, and M. Arles, “Biological interpretation of deep neural network for phenotype prediction based on gene expression,” BMC Bioinformatics, vol. 21, no. 1, p. 501, Nov. 2020, </w:t>
+      </w:r>
+      <w:proofErr w:type="spellStart"/>
+      <w:r>
+        <w:t>doi</w:t>
+      </w:r>
+      <w:proofErr w:type="spellEnd"/>
+      <w:r>
+        <w:t>: 10.1186/s12859-020-03836-4.</w:t>
       </w:r>
     </w:p>
     <w:p>
@@ -5227,43 +5672,155 @@
         <w:t>20</w:t>
       </w:r>
       <w:r>
-        <w:t>] A. L. Leitão and F. J. Enguita, “A Structural View of miRNA Biogenesis and Function,” Non-Coding RNA, vol. 8, no. 1, Art. no. 1, Feb. 2022, doi: 10.3390/ncrna8010010.</w:t>
-      </w:r>
-    </w:p>
-    <w:p>
-      <w:pPr>
-        <w:spacing w:line="276" w:lineRule="auto"/>
-        <w:jc w:val="both"/>
-      </w:pPr>
-      <w:r>
-        <w:t>[21] ‘Gene Expression | Learn Science at Scitable’. https://www.nature.com/scitable/topicpage/gene-expression-14121669/ (accessed May 07, 2023).</w:t>
-      </w:r>
-    </w:p>
-    <w:p>
-      <w:pPr>
-        <w:spacing w:line="276" w:lineRule="auto"/>
-        <w:jc w:val="both"/>
-      </w:pPr>
-      <w:r>
-        <w:t>[22] W. Guo, Y. Xu, and X. Feng, ‘DeepMetabolism: A Deep Learning System to Predict Phenotype from Genome Sequencing’. arXiv, May 08, 2017. doi: 10.48550/arXiv.1705.03094.</w:t>
-      </w:r>
-    </w:p>
-    <w:p>
-      <w:pPr>
-        <w:spacing w:line="276" w:lineRule="auto"/>
-        <w:jc w:val="both"/>
-      </w:pPr>
-      <w:r>
-        <w:t>[23] M. Wen, P. Cong, Z. Zhang, H. Lu, and T. Li, ‘DeepMirTar: a deep-learning approach for predicting human miRNA targets’, Bioinformatics, vol. 34, no. 22, pp. 3781–3787, Nov. 2018, doi: 10.1093/bioinformatics/bty424.</w:t>
-      </w:r>
-    </w:p>
-    <w:p>
-      <w:pPr>
-        <w:spacing w:line="276" w:lineRule="auto"/>
-        <w:jc w:val="both"/>
-      </w:pPr>
-      <w:r>
-        <w:t>[24] X. M. Xu and S. G. Møller, ‘The value of Arabidopsis research in understanding human disease states’, Curr Opin Biotechnol, vol. 22, no. 2, pp. 300–307, Apr. 2011, doi: 10.1016/j.copbio.2010.11.007.</w:t>
+        <w:t xml:space="preserve">] A. L. </w:t>
+      </w:r>
+      <w:proofErr w:type="spellStart"/>
+      <w:r>
+        <w:t>Leitão</w:t>
+      </w:r>
+      <w:proofErr w:type="spellEnd"/>
+      <w:r>
+        <w:t xml:space="preserve"> and F. J. </w:t>
+      </w:r>
+      <w:proofErr w:type="spellStart"/>
+      <w:r>
+        <w:t>Enguita</w:t>
+      </w:r>
+      <w:proofErr w:type="spellEnd"/>
+      <w:r>
+        <w:t xml:space="preserve">, “A Structural View of miRNA Biogenesis and Function,” Non-Coding RNA, vol. 8, no. 1, Art. no. 1, Feb. 2022, </w:t>
+      </w:r>
+      <w:proofErr w:type="spellStart"/>
+      <w:r>
+        <w:t>doi</w:t>
+      </w:r>
+      <w:proofErr w:type="spellEnd"/>
+      <w:r>
+        <w:t>: 10.3390/ncrna8010010.</w:t>
+      </w:r>
+    </w:p>
+    <w:p>
+      <w:pPr>
+        <w:spacing w:line="276" w:lineRule="auto"/>
+        <w:jc w:val="both"/>
+      </w:pPr>
+      <w:r>
+        <w:t xml:space="preserve">[21] ‘Gene Expression | Learn Science at </w:t>
+      </w:r>
+      <w:proofErr w:type="spellStart"/>
+      <w:r>
+        <w:t>Scitable</w:t>
+      </w:r>
+      <w:proofErr w:type="spellEnd"/>
+      <w:r>
+        <w:t>’. https://www.nature.com/scitable/topicpage/gene-expression-14121669/ (accessed May 07, 2023).</w:t>
+      </w:r>
+    </w:p>
+    <w:p>
+      <w:pPr>
+        <w:spacing w:line="276" w:lineRule="auto"/>
+        <w:jc w:val="both"/>
+      </w:pPr>
+      <w:r>
+        <w:t>[22] W. Guo, Y. Xu, and X. Feng, ‘</w:t>
+      </w:r>
+      <w:proofErr w:type="spellStart"/>
+      <w:r>
+        <w:t>DeepMetabolism</w:t>
+      </w:r>
+      <w:proofErr w:type="spellEnd"/>
+      <w:r>
+        <w:t xml:space="preserve">: A Deep Learning System to Predict Phenotype from Genome Sequencing’. </w:t>
+      </w:r>
+      <w:proofErr w:type="spellStart"/>
+      <w:r>
+        <w:t>arXiv</w:t>
+      </w:r>
+      <w:proofErr w:type="spellEnd"/>
+      <w:r>
+        <w:t xml:space="preserve">, May 08, 2017. </w:t>
+      </w:r>
+      <w:proofErr w:type="spellStart"/>
+      <w:r>
+        <w:t>doi</w:t>
+      </w:r>
+      <w:proofErr w:type="spellEnd"/>
+      <w:r>
+        <w:t>: 10.48550/arXiv.1705.03094.</w:t>
+      </w:r>
+    </w:p>
+    <w:p>
+      <w:pPr>
+        <w:spacing w:line="276" w:lineRule="auto"/>
+        <w:jc w:val="both"/>
+      </w:pPr>
+      <w:r>
+        <w:t>[23] M. Wen, P. Cong, Z. Zhang, H. Lu, and T. Li, ‘</w:t>
+      </w:r>
+      <w:proofErr w:type="spellStart"/>
+      <w:r>
+        <w:t>DeepMirTar</w:t>
+      </w:r>
+      <w:proofErr w:type="spellEnd"/>
+      <w:r>
+        <w:t xml:space="preserve">: a deep-learning approach for predicting human miRNA targets’, Bioinformatics, vol. 34, no. 22, pp. 3781–3787, Nov. 2018, </w:t>
+      </w:r>
+      <w:proofErr w:type="spellStart"/>
+      <w:r>
+        <w:t>doi</w:t>
+      </w:r>
+      <w:proofErr w:type="spellEnd"/>
+      <w:r>
+        <w:t>: 10.1093/bioinformatics/bty424.</w:t>
+      </w:r>
+    </w:p>
+    <w:p>
+      <w:pPr>
+        <w:spacing w:line="276" w:lineRule="auto"/>
+        <w:jc w:val="both"/>
+      </w:pPr>
+      <w:r>
+        <w:t xml:space="preserve">[24] X. M. Xu and S. G. </w:t>
+      </w:r>
+      <w:proofErr w:type="spellStart"/>
+      <w:r>
+        <w:t>Møller</w:t>
+      </w:r>
+      <w:proofErr w:type="spellEnd"/>
+      <w:r>
+        <w:t xml:space="preserve">, ‘The value of Arabidopsis research in understanding human disease states’, </w:t>
+      </w:r>
+      <w:proofErr w:type="spellStart"/>
+      <w:r>
+        <w:t>Curr</w:t>
+      </w:r>
+      <w:proofErr w:type="spellEnd"/>
+      <w:r>
+        <w:t xml:space="preserve"> </w:t>
+      </w:r>
+      <w:proofErr w:type="spellStart"/>
+      <w:r>
+        <w:t>Opin</w:t>
+      </w:r>
+      <w:proofErr w:type="spellEnd"/>
+      <w:r>
+        <w:t xml:space="preserve"> </w:t>
+      </w:r>
+      <w:proofErr w:type="spellStart"/>
+      <w:r>
+        <w:t>Biotechnol</w:t>
+      </w:r>
+      <w:proofErr w:type="spellEnd"/>
+      <w:r>
+        <w:t xml:space="preserve">, vol. 22, no. 2, pp. 300–307, Apr. 2011, </w:t>
+      </w:r>
+      <w:proofErr w:type="spellStart"/>
+      <w:r>
+        <w:t>doi</w:t>
+      </w:r>
+      <w:proofErr w:type="spellEnd"/>
+      <w:r>
+        <w:t>: 10.1016/j.copbio.2010.11.007.</w:t>
       </w:r>
     </w:p>
     <w:p>
@@ -5278,7 +5835,23 @@
         <w:t>25</w:t>
       </w:r>
       <w:r>
-        <w:t>] G. P. Way and C. S. Greene, ‘Extracting a Biologically Relevant Latent Space from Cancer Transcriptomes with Variational Autoencoders’. bioRxiv, p. 174474, Aug. 11, 2017. doi: 10.1101/174474.</w:t>
+        <w:t xml:space="preserve">] G. P. Way and C. S. Greene, ‘Extracting a Biologically Relevant Latent Space from Cancer Transcriptomes with Variational Autoencoders’. </w:t>
+      </w:r>
+      <w:proofErr w:type="spellStart"/>
+      <w:r>
+        <w:t>bioRxiv</w:t>
+      </w:r>
+      <w:proofErr w:type="spellEnd"/>
+      <w:r>
+        <w:t xml:space="preserve">, p. 174474, Aug. 11, 2017. </w:t>
+      </w:r>
+      <w:proofErr w:type="spellStart"/>
+      <w:r>
+        <w:t>doi</w:t>
+      </w:r>
+      <w:proofErr w:type="spellEnd"/>
+      <w:r>
+        <w:t>: 10.1101/174474.</w:t>
       </w:r>
     </w:p>
     <w:p>
@@ -5308,7 +5881,71 @@
         <w:t>27</w:t>
       </w:r>
       <w:r>
-        <w:t>] C. H. Grønbech, M. F. Vording, P. Timshel, C. K. Sønderby, T. H. Pers, and O. Winther, ‘scVAE: Variational auto-encoders for single-cell gene expression data’. bioRxiv, p. 318295, Oct. 02, 2019. doi: 10.1101/318295.</w:t>
+        <w:t xml:space="preserve">] C. H. </w:t>
+      </w:r>
+      <w:proofErr w:type="spellStart"/>
+      <w:r>
+        <w:t>Grønbech</w:t>
+      </w:r>
+      <w:proofErr w:type="spellEnd"/>
+      <w:r>
+        <w:t xml:space="preserve">, M. F. </w:t>
+      </w:r>
+      <w:proofErr w:type="spellStart"/>
+      <w:r>
+        <w:t>Vording</w:t>
+      </w:r>
+      <w:proofErr w:type="spellEnd"/>
+      <w:r>
+        <w:t xml:space="preserve">, P. </w:t>
+      </w:r>
+      <w:proofErr w:type="spellStart"/>
+      <w:r>
+        <w:t>Timshel</w:t>
+      </w:r>
+      <w:proofErr w:type="spellEnd"/>
+      <w:r>
+        <w:t xml:space="preserve">, C. K. </w:t>
+      </w:r>
+      <w:proofErr w:type="spellStart"/>
+      <w:r>
+        <w:t>Sønderby</w:t>
+      </w:r>
+      <w:proofErr w:type="spellEnd"/>
+      <w:r>
+        <w:t xml:space="preserve">, T. H. Pers, and O. </w:t>
+      </w:r>
+      <w:proofErr w:type="spellStart"/>
+      <w:r>
+        <w:t>Winther</w:t>
+      </w:r>
+      <w:proofErr w:type="spellEnd"/>
+      <w:r>
+        <w:t>, ‘</w:t>
+      </w:r>
+      <w:proofErr w:type="spellStart"/>
+      <w:r>
+        <w:t>scVAE</w:t>
+      </w:r>
+      <w:proofErr w:type="spellEnd"/>
+      <w:r>
+        <w:t xml:space="preserve">: Variational auto-encoders for single-cell gene expression data’. </w:t>
+      </w:r>
+      <w:proofErr w:type="spellStart"/>
+      <w:r>
+        <w:t>bioRxiv</w:t>
+      </w:r>
+      <w:proofErr w:type="spellEnd"/>
+      <w:r>
+        <w:t xml:space="preserve">, p. 318295, Oct. 02, 2019. </w:t>
+      </w:r>
+      <w:proofErr w:type="spellStart"/>
+      <w:r>
+        <w:t>doi</w:t>
+      </w:r>
+      <w:proofErr w:type="spellEnd"/>
+      <w:r>
+        <w:t>: 10.1101/318295.</w:t>
       </w:r>
     </w:p>
     <w:p>
@@ -5323,11 +5960,27 @@
         <w:t>28</w:t>
       </w:r>
       <w:r>
-        <w:t xml:space="preserve">] K. Y. Gao, A. Fokoue, H. Luo, A. Iyengar, S. Dey, and P. Zhang, ‘Interpretable Drug Target Prediction Using Deep Neural Representation’, in </w:t>
+        <w:t xml:space="preserve">] K. Y. Gao, A. </w:t>
+      </w:r>
+      <w:proofErr w:type="spellStart"/>
+      <w:r>
+        <w:t>Fokoue</w:t>
+      </w:r>
+      <w:proofErr w:type="spellEnd"/>
+      <w:r>
+        <w:t xml:space="preserve">, H. Luo, A. Iyengar, S. Dey, and P. Zhang, ‘Interpretable Drug Target Prediction Using Deep Neural Representation’, in </w:t>
       </w:r>
       <w:r>
         <w:lastRenderedPageBreak/>
-        <w:t>Proceedings of the Twenty-Seventh International Joint Conference on Artificial Intelligence, Stockholm, Sweden: International Joint Conferences on Artificial Intelligence Organization, Jul. 2018, pp. 3371–3377. doi: 10.24963/ijcai.2018/468.</w:t>
+        <w:t xml:space="preserve">Proceedings of the Twenty-Seventh International Joint Conference on Artificial Intelligence, Stockholm, Sweden: International Joint Conferences on Artificial Intelligence Organization, Jul. 2018, pp. 3371–3377. </w:t>
+      </w:r>
+      <w:proofErr w:type="spellStart"/>
+      <w:r>
+        <w:t>doi</w:t>
+      </w:r>
+      <w:proofErr w:type="spellEnd"/>
+      <w:r>
+        <w:t>: 10.24963/ijcai.2018/468.</w:t>
       </w:r>
     </w:p>
     <w:p>
@@ -5357,7 +6010,39 @@
         <w:t>30</w:t>
       </w:r>
       <w:r>
-        <w:t>] G. B. Or and I. Veksler-Lublinsky, ‘Comprehensive machine-learning-based analysis of microRNA-target interactions reveals variable transferability of interaction rules across species’. bioRxiv, p. 2021.03.28.437385, Mar. 29, 2021. doi: 10.1101/2021.03.28.437385.</w:t>
+        <w:t xml:space="preserve">] G. B. Or and I. </w:t>
+      </w:r>
+      <w:proofErr w:type="spellStart"/>
+      <w:r>
+        <w:t>Veksler-Lublinsky</w:t>
+      </w:r>
+      <w:proofErr w:type="spellEnd"/>
+      <w:r>
+        <w:t xml:space="preserve">, ‘Comprehensive machine-learning-based analysis of microRNA-target interactions reveals variable transferability of interaction rules across </w:t>
+      </w:r>
+      <w:proofErr w:type="gramStart"/>
+      <w:r>
+        <w:t>species’</w:t>
+      </w:r>
+      <w:proofErr w:type="gramEnd"/>
+      <w:r>
+        <w:t xml:space="preserve">. </w:t>
+      </w:r>
+      <w:proofErr w:type="spellStart"/>
+      <w:r>
+        <w:t>bioRxiv</w:t>
+      </w:r>
+      <w:proofErr w:type="spellEnd"/>
+      <w:r>
+        <w:t xml:space="preserve">, p. 2021.03.28.437385, Mar. 29, 2021. </w:t>
+      </w:r>
+      <w:proofErr w:type="spellStart"/>
+      <w:r>
+        <w:t>doi</w:t>
+      </w:r>
+      <w:proofErr w:type="spellEnd"/>
+      <w:r>
+        <w:t>: 10.1101/2021.03.28.437385.</w:t>
       </w:r>
     </w:p>
     <w:p>
@@ -5387,8 +6072,21 @@
         <w:t>32</w:t>
       </w:r>
       <w:r>
-        <w:t>] X. Chen, ‘Small RNAs – secrets and surprises of the genome’, Plant J, vol. 61, no. 6, pp. 941–958, Mar. 2010, doi: 10.1111/j.1365-313X.2009.04089.x.</w:t>
-      </w:r>
+        <w:t xml:space="preserve">] X. Chen, ‘Small RNAs – secrets and surprises of the genome’, Plant J, vol. 61, no. 6, pp. 941–958, Mar. 2010, </w:t>
+      </w:r>
+      <w:proofErr w:type="spellStart"/>
+      <w:r>
+        <w:t>doi</w:t>
+      </w:r>
+      <w:proofErr w:type="spellEnd"/>
+      <w:r>
+        <w:t>: 10.1111/j.1365-313X.2009.</w:t>
+      </w:r>
+      <w:proofErr w:type="gramStart"/>
+      <w:r>
+        <w:t>04089.x.</w:t>
+      </w:r>
+      <w:proofErr w:type="gramEnd"/>
     </w:p>
     <w:p>
       <w:pPr>
@@ -5402,7 +6100,23 @@
         <w:t>33</w:t>
       </w:r>
       <w:r>
-        <w:t>] S. Bandyopadhyay and R. Mitra, ‘TargetMiner: microRNA target prediction with systematic identification of tissue-specific negative examples’, Bioinformatics, vol. 25, no. 20, pp. 2625–2631, Oct. 2009, doi: 10.1093/bioinformatics/btp503.</w:t>
+        <w:t>] S. Bandyopadhyay and R. Mitra, ‘</w:t>
+      </w:r>
+      <w:proofErr w:type="spellStart"/>
+      <w:r>
+        <w:t>TargetMiner</w:t>
+      </w:r>
+      <w:proofErr w:type="spellEnd"/>
+      <w:r>
+        <w:t xml:space="preserve">: microRNA target prediction with systematic identification of tissue-specific negative examples’, Bioinformatics, vol. 25, no. 20, pp. 2625–2631, Oct. 2009, </w:t>
+      </w:r>
+      <w:proofErr w:type="spellStart"/>
+      <w:r>
+        <w:t>doi</w:t>
+      </w:r>
+      <w:proofErr w:type="spellEnd"/>
+      <w:r>
+        <w:t>: 10.1093/bioinformatics/btp503.</w:t>
       </w:r>
     </w:p>
     <w:p>
@@ -5417,7 +6131,15 @@
         <w:t>34</w:t>
       </w:r>
       <w:r>
-        <w:t>] ‘PmiREN: Plant microRNA Encyclopedia’. https://www.pmiren.com/download (accessed Aug. 04, 2023).</w:t>
+        <w:t>] ‘</w:t>
+      </w:r>
+      <w:proofErr w:type="spellStart"/>
+      <w:r>
+        <w:t>PmiREN</w:t>
+      </w:r>
+      <w:proofErr w:type="spellEnd"/>
+      <w:r>
+        <w:t>: Plant microRNA Encyclopedia’. https://www.pmiren.com/download (accessed Aug. 04, 2023).</w:t>
       </w:r>
     </w:p>
     <w:p>
@@ -5432,7 +6154,23 @@
         <w:t>35</w:t>
       </w:r>
       <w:r>
-        <w:t xml:space="preserve">] ‘refSeq Accession to Gene Symbol Converter - Genomics Biotools’. </w:t>
+        <w:t>] ‘</w:t>
+      </w:r>
+      <w:proofErr w:type="spellStart"/>
+      <w:r>
+        <w:t>refSeq</w:t>
+      </w:r>
+      <w:proofErr w:type="spellEnd"/>
+      <w:r>
+        <w:t xml:space="preserve"> Accession to Gene Symbol Converter - Genomics </w:t>
+      </w:r>
+      <w:proofErr w:type="spellStart"/>
+      <w:r>
+        <w:t>Biotools</w:t>
+      </w:r>
+      <w:proofErr w:type="spellEnd"/>
+      <w:r>
+        <w:t xml:space="preserve">’. </w:t>
       </w:r>
       <w:r>
         <w:t>https://www.biotools.fr/mouse/refseq_symbol_converter (accessed Aug. 07, 2023).</w:t>
@@ -5450,7 +6188,15 @@
         <w:t>36</w:t>
       </w:r>
       <w:r>
-        <w:t>] ‘miRBase - Downloads’. https://mirbase.org/download/ (accessed Aug. 13, 2023).</w:t>
+        <w:t>] ‘</w:t>
+      </w:r>
+      <w:proofErr w:type="spellStart"/>
+      <w:r>
+        <w:t>miRBase</w:t>
+      </w:r>
+      <w:proofErr w:type="spellEnd"/>
+      <w:r>
+        <w:t xml:space="preserve"> - Downloads’. https://mirbase.org/download/ (accessed Aug. 13, 2023).</w:t>
       </w:r>
     </w:p>
     <w:p>
@@ -5495,7 +6241,55 @@
         <w:t>39</w:t>
       </w:r>
       <w:r>
-        <w:t xml:space="preserve">] B. Murcott, R. J. Pawluk, A. V. Protasio, R. Y. Akinmusola, D. Lastik, and V. L. Hunt, ‘stepRNA: Identification of Dicer cleavage signatures and passenger strand lengths in small RNA sequences’, Frontiers in Bioinformatics, vol. 2, 2022, Accessed: Aug. 18, 2023. [Online]. </w:t>
+        <w:t xml:space="preserve">] B. </w:t>
+      </w:r>
+      <w:proofErr w:type="spellStart"/>
+      <w:r>
+        <w:t>Murcott</w:t>
+      </w:r>
+      <w:proofErr w:type="spellEnd"/>
+      <w:r>
+        <w:t xml:space="preserve">, R. J. </w:t>
+      </w:r>
+      <w:proofErr w:type="spellStart"/>
+      <w:r>
+        <w:t>Pawluk</w:t>
+      </w:r>
+      <w:proofErr w:type="spellEnd"/>
+      <w:r>
+        <w:t xml:space="preserve">, A. V. </w:t>
+      </w:r>
+      <w:proofErr w:type="spellStart"/>
+      <w:r>
+        <w:t>Protasio</w:t>
+      </w:r>
+      <w:proofErr w:type="spellEnd"/>
+      <w:r>
+        <w:t xml:space="preserve">, R. Y. </w:t>
+      </w:r>
+      <w:proofErr w:type="spellStart"/>
+      <w:r>
+        <w:t>Akinmusola</w:t>
+      </w:r>
+      <w:proofErr w:type="spellEnd"/>
+      <w:r>
+        <w:t xml:space="preserve">, D. </w:t>
+      </w:r>
+      <w:proofErr w:type="spellStart"/>
+      <w:r>
+        <w:t>Lastik</w:t>
+      </w:r>
+      <w:proofErr w:type="spellEnd"/>
+      <w:r>
+        <w:t>, and V. L. Hunt, ‘</w:t>
+      </w:r>
+      <w:proofErr w:type="spellStart"/>
+      <w:r>
+        <w:t>stepRNA</w:t>
+      </w:r>
+      <w:proofErr w:type="spellEnd"/>
+      <w:r>
+        <w:t xml:space="preserve">: Identification of Dicer cleavage signatures and passenger strand lengths in small RNA sequences’, Frontiers in Bioinformatics, vol. 2, 2022, Accessed: Aug. 18, 2023. [Online]. </w:t>
       </w:r>
     </w:p>
     <w:p>
@@ -5510,7 +6304,54 @@
         <w:t>40</w:t>
       </w:r>
       <w:r>
-        <w:t>] H.-Y. Huang et al., ‘miRTarBase update 2022: an informative resource for experimentally validated miRNA–target interactions’, Nucleic Acids Research, vol. 50, no. D1, pp. D222–D230, Jan. 2022, doi: 10.1093/nar/gkab1079.</w:t>
+        <w:t>] H.-Y. Huang et al., ‘</w:t>
+      </w:r>
+      <w:proofErr w:type="spellStart"/>
+      <w:r>
+        <w:t>miRTarBase</w:t>
+      </w:r>
+      <w:proofErr w:type="spellEnd"/>
+      <w:r>
+        <w:t xml:space="preserve"> update 2022: an informative resource for experimentally validated miRNA–target interactions’, Nucleic Acids Research, vol. 50, no. D1, pp. D222–D230, Jan. 2022, </w:t>
+      </w:r>
+      <w:proofErr w:type="spellStart"/>
+      <w:r>
+        <w:t>doi</w:t>
+      </w:r>
+      <w:proofErr w:type="spellEnd"/>
+      <w:r>
+        <w:t>: 10.1093/</w:t>
+      </w:r>
+      <w:proofErr w:type="spellStart"/>
+      <w:r>
+        <w:t>nar</w:t>
+      </w:r>
+      <w:proofErr w:type="spellEnd"/>
+      <w:r>
+        <w:t>/gkab1079.</w:t>
+      </w:r>
+    </w:p>
+    <w:p>
+      <w:pPr>
+        <w:spacing w:line="276" w:lineRule="auto"/>
+        <w:jc w:val="both"/>
+      </w:pPr>
+      <w:r>
+        <w:t>[</w:t>
+      </w:r>
+      <w:r>
+        <w:t>4</w:t>
+      </w:r>
+      <w:r>
+        <w:t xml:space="preserve">1] ‘Bio.pairwise2 module — </w:t>
+      </w:r>
+      <w:proofErr w:type="spellStart"/>
+      <w:r>
+        <w:t>Biopython</w:t>
+      </w:r>
+      <w:proofErr w:type="spellEnd"/>
+      <w:r>
+        <w:t xml:space="preserve"> 1.75 documentation’. https://biopython.org/docs/1.75/api/Bio.pairwise2.html (accessed Aug. 29, 2023).</w:t>
       </w:r>
     </w:p>
     <w:p>

</xml_diff>

<commit_message>
Negative dataset - Multiprocessing alignments.
</commit_message>
<xml_diff>
--- a/miRNA-target-prediction.docx
+++ b/miRNA-target-prediction.docx
@@ -4751,10 +4751,10 @@
           <w:noProof/>
         </w:rPr>
         <w:drawing>
-          <wp:inline distT="0" distB="0" distL="0" distR="0" wp14:anchorId="15350562" wp14:editId="57AE21D5">
-            <wp:extent cx="1677017" cy="2876550"/>
-            <wp:effectExtent l="0" t="0" r="0" b="0"/>
-            <wp:docPr id="1986119114" name="Picture 4" descr="A black and white diagram&#10;&#10;Description automatically generated"/>
+          <wp:inline distT="0" distB="0" distL="0" distR="0" wp14:anchorId="16494520" wp14:editId="66B77380">
+            <wp:extent cx="1985479" cy="3248465"/>
+            <wp:effectExtent l="0" t="0" r="0" b="3175"/>
+            <wp:docPr id="2104289734" name="Picture 1" descr="A screenshot of a diagram&#10;&#10;Description automatically generated"/>
             <wp:cNvGraphicFramePr>
               <a:graphicFrameLocks xmlns:a="http://schemas.openxmlformats.org/drawingml/2006/main" noChangeAspect="1"/>
             </wp:cNvGraphicFramePr>
@@ -4762,7 +4762,7 @@
               <a:graphicData uri="http://schemas.openxmlformats.org/drawingml/2006/picture">
                 <pic:pic xmlns:pic="http://schemas.openxmlformats.org/drawingml/2006/picture">
                   <pic:nvPicPr>
-                    <pic:cNvPr id="1986119114" name="Picture 4" descr="A black and white diagram&#10;&#10;Description automatically generated"/>
+                    <pic:cNvPr id="2104289734" name="Picture 1" descr="A screenshot of a diagram&#10;&#10;Description automatically generated"/>
                     <pic:cNvPicPr/>
                   </pic:nvPicPr>
                   <pic:blipFill>
@@ -4780,7 +4780,7 @@
                   <pic:spPr>
                     <a:xfrm>
                       <a:off x="0" y="0"/>
-                      <a:ext cx="1687871" cy="2895168"/>
+                      <a:ext cx="2038062" cy="3334497"/>
                     </a:xfrm>
                     <a:prstGeom prst="rect">
                       <a:avLst/>
@@ -4795,58 +4795,6 @@
     </w:p>
     <w:p>
       <w:pPr>
-        <w:pStyle w:val="ListParagraph"/>
-        <w:spacing w:line="276" w:lineRule="auto"/>
-        <w:ind w:left="0"/>
-        <w:jc w:val="both"/>
-        <w:rPr>
-          <w:bCs/>
-        </w:rPr>
-      </w:pPr>
-      <w:r>
-        <w:rPr>
-          <w:bCs/>
-          <w:sz w:val="18"/>
-          <w:szCs w:val="18"/>
-        </w:rPr>
-        <w:t xml:space="preserve">Figure </w:t>
-      </w:r>
-      <w:r>
-        <w:rPr>
-          <w:bCs/>
-          <w:sz w:val="18"/>
-          <w:szCs w:val="18"/>
-        </w:rPr>
-        <w:t>5</w:t>
-      </w:r>
-      <w:r>
-        <w:rPr>
-          <w:bCs/>
-          <w:sz w:val="18"/>
-          <w:szCs w:val="18"/>
-        </w:rPr>
-        <w:t xml:space="preserve">. </w:t>
-      </w:r>
-      <w:r>
-        <w:rPr>
-          <w:bCs/>
-          <w:sz w:val="18"/>
-          <w:szCs w:val="18"/>
-        </w:rPr>
-        <w:t>Methodology diagram.</w:t>
-      </w:r>
-    </w:p>
-    <w:p>
-      <w:pPr>
-        <w:spacing w:line="276" w:lineRule="auto"/>
-        <w:jc w:val="both"/>
-        <w:rPr>
-          <w:bCs/>
-        </w:rPr>
-      </w:pPr>
-    </w:p>
-    <w:p>
-      <w:pPr>
         <w:spacing w:line="276" w:lineRule="auto"/>
         <w:jc w:val="center"/>
         <w:rPr>
@@ -4859,10 +4807,10 @@
           <w:noProof/>
         </w:rPr>
         <w:drawing>
-          <wp:inline distT="0" distB="0" distL="0" distR="0" wp14:anchorId="0ABCE44C" wp14:editId="243870E8">
-            <wp:extent cx="1410471" cy="1137519"/>
-            <wp:effectExtent l="0" t="0" r="0" b="5715"/>
-            <wp:docPr id="1220360379" name="Picture 5" descr="A black and white striped chart&#10;&#10;Description automatically generated"/>
+          <wp:inline distT="0" distB="0" distL="0" distR="0" wp14:anchorId="4EAC7684" wp14:editId="09BE2B2B">
+            <wp:extent cx="1837592" cy="1605766"/>
+            <wp:effectExtent l="0" t="0" r="4445" b="0"/>
+            <wp:docPr id="702868639" name="Picture 2" descr="A diagram of a dna sequence&#10;&#10;Description automatically generated with medium confidence"/>
             <wp:cNvGraphicFramePr>
               <a:graphicFrameLocks xmlns:a="http://schemas.openxmlformats.org/drawingml/2006/main" noChangeAspect="1"/>
             </wp:cNvGraphicFramePr>
@@ -4870,7 +4818,7 @@
               <a:graphicData uri="http://schemas.openxmlformats.org/drawingml/2006/picture">
                 <pic:pic xmlns:pic="http://schemas.openxmlformats.org/drawingml/2006/picture">
                   <pic:nvPicPr>
-                    <pic:cNvPr id="1220360379" name="Picture 5" descr="A black and white striped chart&#10;&#10;Description automatically generated"/>
+                    <pic:cNvPr id="702868639" name="Picture 2" descr="A diagram of a dna sequence&#10;&#10;Description automatically generated with medium confidence"/>
                     <pic:cNvPicPr/>
                   </pic:nvPicPr>
                   <pic:blipFill>
@@ -4888,7 +4836,7 @@
                   <pic:spPr>
                     <a:xfrm>
                       <a:off x="0" y="0"/>
-                      <a:ext cx="1428099" cy="1151736"/>
+                      <a:ext cx="1875887" cy="1639230"/>
                     </a:xfrm>
                     <a:prstGeom prst="rect">
                       <a:avLst/>
@@ -4947,7 +4895,7 @@
     <w:p>
       <w:pPr>
         <w:spacing w:line="276" w:lineRule="auto"/>
-        <w:jc w:val="both"/>
+        <w:jc w:val="center"/>
         <w:rPr>
           <w:bCs/>
         </w:rPr>
@@ -5054,7 +5002,7 @@
     <w:p>
       <w:pPr>
         <w:spacing w:line="276" w:lineRule="auto"/>
-        <w:jc w:val="both"/>
+        <w:jc w:val="center"/>
         <w:rPr>
           <w:bCs/>
         </w:rPr>
@@ -5123,6 +5071,7 @@
           <w:sz w:val="18"/>
           <w:szCs w:val="18"/>
         </w:rPr>
+        <w:lastRenderedPageBreak/>
         <w:t xml:space="preserve">Figure </w:t>
       </w:r>
       <w:r>
@@ -5345,10 +5294,10 @@
       </w:r>
       <w:proofErr w:type="spellEnd"/>
       <w:r>
-        <w:t xml:space="preserve">, T. Issa, and M. Arles, ‘Biological interpretation of deep neural network for phenotype prediction based on gene expression’, BMC Bioinformatics, vol. 21, no. 1, </w:t>
-      </w:r>
-      <w:r>
-        <w:t xml:space="preserve">p. 501, Nov. 2020, </w:t>
+        <w:t xml:space="preserve">, T. Issa, and M. Arles, ‘Biological interpretation of deep neural network for phenotype prediction based on gene </w:t>
+      </w:r>
+      <w:r>
+        <w:t xml:space="preserve">expression’, BMC Bioinformatics, vol. 21, no. 1, p. 501, Nov. 2020, </w:t>
       </w:r>
       <w:proofErr w:type="spellStart"/>
       <w:r>
@@ -5499,11 +5448,8 @@
         <w:jc w:val="both"/>
       </w:pPr>
       <w:r>
-        <w:t xml:space="preserve">[13] J. K. W. Lam, M. Y. T. Chow, Y. Zhang, and S. W. S. Leung, “siRNA Versus miRNA as </w:t>
-      </w:r>
-      <w:r>
         <w:lastRenderedPageBreak/>
-        <w:t xml:space="preserve">Therapeutics for Gene Silencing,” Mol </w:t>
+        <w:t xml:space="preserve">[13] J. K. W. Lam, M. Y. T. Chow, Y. Zhang, and S. W. S. Leung, “siRNA Versus miRNA as Therapeutics for Gene Silencing,” Mol </w:t>
       </w:r>
       <w:proofErr w:type="spellStart"/>
       <w:r>
@@ -5688,7 +5634,10 @@
       </w:r>
       <w:proofErr w:type="spellEnd"/>
       <w:r>
-        <w:t xml:space="preserve">, “A Structural View of miRNA Biogenesis and Function,” Non-Coding RNA, vol. 8, no. 1, Art. no. 1, Feb. 2022, </w:t>
+        <w:t>, “A Structural View of miRNA Biogenesis and Function,” Non-</w:t>
+      </w:r>
+      <w:r>
+        <w:t xml:space="preserve">Coding RNA, vol. 8, no. 1, Art. no. 1, Feb. 2022, </w:t>
       </w:r>
       <w:proofErr w:type="spellStart"/>
       <w:r>
@@ -5954,6 +5903,7 @@
         <w:jc w:val="both"/>
       </w:pPr>
       <w:r>
+        <w:lastRenderedPageBreak/>
         <w:t>[</w:t>
       </w:r>
       <w:r>
@@ -5968,11 +5918,7 @@
       </w:r>
       <w:proofErr w:type="spellEnd"/>
       <w:r>
-        <w:t xml:space="preserve">, H. Luo, A. Iyengar, S. Dey, and P. Zhang, ‘Interpretable Drug Target Prediction Using Deep Neural Representation’, in </w:t>
-      </w:r>
-      <w:r>
-        <w:lastRenderedPageBreak/>
-        <w:t xml:space="preserve">Proceedings of the Twenty-Seventh International Joint Conference on Artificial Intelligence, Stockholm, Sweden: International Joint Conferences on Artificial Intelligence Organization, Jul. 2018, pp. 3371–3377. </w:t>
+        <w:t xml:space="preserve">, H. Luo, A. Iyengar, S. Dey, and P. Zhang, ‘Interpretable Drug Target Prediction Using Deep Neural Representation’, in Proceedings of the Twenty-Seventh International Joint Conference on Artificial Intelligence, Stockholm, Sweden: International Joint Conferences on Artificial Intelligence Organization, Jul. 2018, pp. 3371–3377. </w:t>
       </w:r>
       <w:proofErr w:type="spellStart"/>
       <w:r>
@@ -6170,10 +6116,7 @@
       </w:r>
       <w:proofErr w:type="spellEnd"/>
       <w:r>
-        <w:t xml:space="preserve">’. </w:t>
-      </w:r>
-      <w:r>
-        <w:t>https://www.biotools.fr/mouse/refseq_symbol_converter (accessed Aug. 07, 2023).</w:t>
+        <w:t>’. https://www.biotools.fr/mouse/refseq_symbol_converter (accessed Aug. 07, 2023).</w:t>
       </w:r>
     </w:p>
     <w:p>

</xml_diff>

<commit_message>
Negative dataset - ath negative examples generated and file exported.
</commit_message>
<xml_diff>
--- a/miRNA-target-prediction.docx
+++ b/miRNA-target-prediction.docx
@@ -4895,6 +4895,21 @@
     <w:p>
       <w:pPr>
         <w:spacing w:line="276" w:lineRule="auto"/>
+        <w:jc w:val="both"/>
+        <w:rPr>
+          <w:bCs/>
+        </w:rPr>
+      </w:pPr>
+      <w:r>
+        <w:rPr>
+          <w:bCs/>
+        </w:rPr>
+        <w:t xml:space="preserve">The objective of this stage is to generate a negative dataset based on the experimentally validated non-target interactions </w:t>
+      </w:r>
+    </w:p>
+    <w:p>
+      <w:pPr>
+        <w:spacing w:line="276" w:lineRule="auto"/>
         <w:jc w:val="center"/>
         <w:rPr>
           <w:bCs/>
@@ -4906,10 +4921,10 @@
           <w:noProof/>
         </w:rPr>
         <w:drawing>
-          <wp:inline distT="0" distB="0" distL="0" distR="0" wp14:anchorId="28B3E5DF" wp14:editId="7241F5A3">
-            <wp:extent cx="2743200" cy="2734945"/>
+          <wp:inline distT="0" distB="0" distL="0" distR="0" wp14:anchorId="0CE97FF3" wp14:editId="2169F3AC">
+            <wp:extent cx="2743200" cy="4078605"/>
             <wp:effectExtent l="0" t="0" r="0" b="0"/>
-            <wp:docPr id="1786439" name="Picture 2" descr="A screenshot of a computer program&#10;&#10;Description automatically generated"/>
+            <wp:docPr id="1226844136" name="Picture 1"/>
             <wp:cNvGraphicFramePr>
               <a:graphicFrameLocks xmlns:a="http://schemas.openxmlformats.org/drawingml/2006/main" noChangeAspect="1"/>
             </wp:cNvGraphicFramePr>
@@ -4917,7 +4932,7 @@
               <a:graphicData uri="http://schemas.openxmlformats.org/drawingml/2006/picture">
                 <pic:pic xmlns:pic="http://schemas.openxmlformats.org/drawingml/2006/picture">
                   <pic:nvPicPr>
-                    <pic:cNvPr id="1786439" name="Picture 2" descr="A screenshot of a computer program&#10;&#10;Description automatically generated"/>
+                    <pic:cNvPr id="1226844136" name="Picture 1226844136"/>
                     <pic:cNvPicPr/>
                   </pic:nvPicPr>
                   <pic:blipFill>
@@ -4935,7 +4950,7 @@
                   <pic:spPr>
                     <a:xfrm>
                       <a:off x="0" y="0"/>
-                      <a:ext cx="2743200" cy="2734945"/>
+                      <a:ext cx="2743200" cy="4078605"/>
                     </a:xfrm>
                     <a:prstGeom prst="rect">
                       <a:avLst/>
@@ -4998,89 +5013,41 @@
         </w:rPr>
         <w:t xml:space="preserve"> Construction of a negative dataset based on Homo sapiens non-pair instances.</w:t>
       </w:r>
-    </w:p>
-    <w:p>
-      <w:pPr>
-        <w:spacing w:line="276" w:lineRule="auto"/>
-        <w:jc w:val="center"/>
-        <w:rPr>
-          <w:bCs/>
-        </w:rPr>
-      </w:pPr>
-      <w:r>
-        <w:rPr>
-          <w:bCs/>
-          <w:noProof/>
-        </w:rPr>
-        <w:drawing>
-          <wp:inline distT="0" distB="0" distL="0" distR="0" wp14:anchorId="2B85481A" wp14:editId="0831F300">
-            <wp:extent cx="2743200" cy="2563495"/>
-            <wp:effectExtent l="0" t="0" r="0" b="1905"/>
-            <wp:docPr id="1813798" name="Picture 3" descr="A screenshot of a computer program&#10;&#10;Description automatically generated"/>
-            <wp:cNvGraphicFramePr>
-              <a:graphicFrameLocks xmlns:a="http://schemas.openxmlformats.org/drawingml/2006/main" noChangeAspect="1"/>
-            </wp:cNvGraphicFramePr>
-            <a:graphic xmlns:a="http://schemas.openxmlformats.org/drawingml/2006/main">
-              <a:graphicData uri="http://schemas.openxmlformats.org/drawingml/2006/picture">
-                <pic:pic xmlns:pic="http://schemas.openxmlformats.org/drawingml/2006/picture">
-                  <pic:nvPicPr>
-                    <pic:cNvPr id="1813798" name="Picture 3" descr="A screenshot of a computer program&#10;&#10;Description automatically generated"/>
-                    <pic:cNvPicPr/>
-                  </pic:nvPicPr>
-                  <pic:blipFill>
-                    <a:blip r:embed="rId16" cstate="print">
-                      <a:extLst>
-                        <a:ext uri="{28A0092B-C50C-407E-A947-70E740481C1C}">
-                          <a14:useLocalDpi xmlns:a14="http://schemas.microsoft.com/office/drawing/2010/main" val="0"/>
-                        </a:ext>
-                      </a:extLst>
-                    </a:blip>
-                    <a:stretch>
-                      <a:fillRect/>
-                    </a:stretch>
-                  </pic:blipFill>
-                  <pic:spPr>
-                    <a:xfrm>
-                      <a:off x="0" y="0"/>
-                      <a:ext cx="2743200" cy="2563495"/>
-                    </a:xfrm>
-                    <a:prstGeom prst="rect">
-                      <a:avLst/>
-                    </a:prstGeom>
-                  </pic:spPr>
-                </pic:pic>
-              </a:graphicData>
-            </a:graphic>
-          </wp:inline>
-        </w:drawing>
-      </w:r>
-    </w:p>
-    <w:p>
-      <w:pPr>
-        <w:pStyle w:val="ListParagraph"/>
-        <w:spacing w:line="276" w:lineRule="auto"/>
-        <w:ind w:left="0"/>
-        <w:jc w:val="both"/>
-        <w:rPr>
-          <w:bCs/>
-        </w:rPr>
-      </w:pPr>
       <w:r>
         <w:rPr>
           <w:bCs/>
           <w:sz w:val="18"/>
           <w:szCs w:val="18"/>
         </w:rPr>
-        <w:lastRenderedPageBreak/>
-        <w:t xml:space="preserve">Figure </w:t>
-      </w:r>
+        <w:t xml:space="preserve"> MiRNA matching phase.</w:t>
+      </w:r>
+    </w:p>
+    <w:p>
+      <w:pPr>
+        <w:spacing w:line="276" w:lineRule="auto"/>
+        <w:jc w:val="center"/>
+        <w:rPr>
+          <w:bCs/>
+        </w:rPr>
+      </w:pPr>
+    </w:p>
+    <w:p>
+      <w:pPr>
+        <w:pStyle w:val="ListParagraph"/>
+        <w:spacing w:line="276" w:lineRule="auto"/>
+        <w:ind w:left="0"/>
+        <w:jc w:val="both"/>
+        <w:rPr>
+          <w:bCs/>
+        </w:rPr>
+      </w:pPr>
       <w:r>
         <w:rPr>
           <w:bCs/>
           <w:sz w:val="18"/>
           <w:szCs w:val="18"/>
         </w:rPr>
-        <w:t>7</w:t>
+        <w:t xml:space="preserve">Figure </w:t>
       </w:r>
       <w:r>
         <w:rPr>
@@ -5088,7 +5055,7 @@
           <w:sz w:val="18"/>
           <w:szCs w:val="18"/>
         </w:rPr>
-        <w:t xml:space="preserve">. </w:t>
+        <w:t>7</w:t>
       </w:r>
       <w:r>
         <w:rPr>
@@ -5096,7 +5063,7 @@
           <w:sz w:val="18"/>
           <w:szCs w:val="18"/>
         </w:rPr>
-        <w:t>Code implementation. Sequence matching and homology search on A. t</w:t>
+        <w:t xml:space="preserve">. </w:t>
       </w:r>
       <w:r>
         <w:rPr>
@@ -5104,7 +5071,7 @@
           <w:sz w:val="18"/>
           <w:szCs w:val="18"/>
         </w:rPr>
-        <w:t>haliana</w:t>
+        <w:t>Code implementation. Sequence matching and homology search on A. t</w:t>
       </w:r>
       <w:r>
         <w:rPr>
@@ -5112,6 +5079,14 @@
           <w:sz w:val="18"/>
           <w:szCs w:val="18"/>
         </w:rPr>
+        <w:t>haliana</w:t>
+      </w:r>
+      <w:r>
+        <w:rPr>
+          <w:bCs/>
+          <w:sz w:val="18"/>
+          <w:szCs w:val="18"/>
+        </w:rPr>
         <w:t>.</w:t>
       </w:r>
     </w:p>
@@ -5294,10 +5269,10 @@
       </w:r>
       <w:proofErr w:type="spellEnd"/>
       <w:r>
-        <w:t xml:space="preserve">, T. Issa, and M. Arles, ‘Biological interpretation of deep neural network for phenotype prediction based on gene </w:t>
-      </w:r>
-      <w:r>
-        <w:t xml:space="preserve">expression’, BMC Bioinformatics, vol. 21, no. 1, p. 501, Nov. 2020, </w:t>
+        <w:t xml:space="preserve">, T. Issa, and M. Arles, ‘Biological interpretation of deep neural network for phenotype prediction based on gene expression’, BMC Bioinformatics, vol. 21, no. 1, </w:t>
+      </w:r>
+      <w:r>
+        <w:t xml:space="preserve">p. 501, Nov. 2020, </w:t>
       </w:r>
       <w:proofErr w:type="spellStart"/>
       <w:r>
@@ -5448,8 +5423,11 @@
         <w:jc w:val="both"/>
       </w:pPr>
       <w:r>
+        <w:t xml:space="preserve">[13] J. K. W. Lam, M. Y. T. Chow, Y. Zhang, and S. W. S. Leung, “siRNA Versus miRNA as </w:t>
+      </w:r>
+      <w:r>
         <w:lastRenderedPageBreak/>
-        <w:t xml:space="preserve">[13] J. K. W. Lam, M. Y. T. Chow, Y. Zhang, and S. W. S. Leung, “siRNA Versus miRNA as Therapeutics for Gene Silencing,” Mol </w:t>
+        <w:t xml:space="preserve">Therapeutics for Gene Silencing,” Mol </w:t>
       </w:r>
       <w:proofErr w:type="spellStart"/>
       <w:r>
@@ -5634,10 +5612,7 @@
       </w:r>
       <w:proofErr w:type="spellEnd"/>
       <w:r>
-        <w:t>, “A Structural View of miRNA Biogenesis and Function,” Non-</w:t>
-      </w:r>
-      <w:r>
-        <w:t xml:space="preserve">Coding RNA, vol. 8, no. 1, Art. no. 1, Feb. 2022, </w:t>
+        <w:t xml:space="preserve">, “A Structural View of miRNA Biogenesis and Function,” Non-Coding RNA, vol. 8, no. 1, Art. no. 1, Feb. 2022, </w:t>
       </w:r>
       <w:proofErr w:type="spellStart"/>
       <w:r>
@@ -5903,22 +5878,87 @@
         <w:jc w:val="both"/>
       </w:pPr>
       <w:r>
+        <w:t>[</w:t>
+      </w:r>
+      <w:r>
+        <w:t>28</w:t>
+      </w:r>
+      <w:r>
+        <w:t xml:space="preserve">] K. Y. Gao, A. </w:t>
+      </w:r>
+      <w:proofErr w:type="spellStart"/>
+      <w:r>
+        <w:t>Fokoue</w:t>
+      </w:r>
+      <w:proofErr w:type="spellEnd"/>
+      <w:r>
+        <w:t xml:space="preserve">, H. Luo, A. Iyengar, S. Dey, and P. Zhang, ‘Interpretable Drug Target Prediction Using Deep Neural Representation’, in </w:t>
+      </w:r>
+      <w:r>
         <w:lastRenderedPageBreak/>
+        <w:t xml:space="preserve">Proceedings of the Twenty-Seventh International Joint Conference on Artificial Intelligence, Stockholm, Sweden: International Joint Conferences on Artificial Intelligence Organization, Jul. 2018, pp. 3371–3377. </w:t>
+      </w:r>
+      <w:proofErr w:type="spellStart"/>
+      <w:r>
+        <w:t>doi</w:t>
+      </w:r>
+      <w:proofErr w:type="spellEnd"/>
+      <w:r>
+        <w:t>: 10.24963/ijcai.2018/468.</w:t>
+      </w:r>
+    </w:p>
+    <w:p>
+      <w:pPr>
+        <w:spacing w:line="276" w:lineRule="auto"/>
+        <w:jc w:val="both"/>
+      </w:pPr>
+      <w:r>
         <w:t>[</w:t>
       </w:r>
       <w:r>
-        <w:t>28</w:t>
-      </w:r>
-      <w:r>
-        <w:t xml:space="preserve">] K. Y. Gao, A. </w:t>
-      </w:r>
-      <w:proofErr w:type="spellStart"/>
-      <w:r>
-        <w:t>Fokoue</w:t>
-      </w:r>
-      <w:proofErr w:type="spellEnd"/>
-      <w:r>
-        <w:t xml:space="preserve">, H. Luo, A. Iyengar, S. Dey, and P. Zhang, ‘Interpretable Drug Target Prediction Using Deep Neural Representation’, in Proceedings of the Twenty-Seventh International Joint Conference on Artificial Intelligence, Stockholm, Sweden: International Joint Conferences on Artificial Intelligence Organization, Jul. 2018, pp. 3371–3377. </w:t>
+        <w:t>29</w:t>
+      </w:r>
+      <w:r>
+        <w:t>] ‘Arabidopsis thaliana (ID 4) - Genome - NCBI’. https://www.ncbi.nlm.nih.gov/genome/4?genome_assembly_id=380024 (accessed Jul. 02, 2023).</w:t>
+      </w:r>
+    </w:p>
+    <w:p>
+      <w:pPr>
+        <w:spacing w:line="276" w:lineRule="auto"/>
+        <w:jc w:val="both"/>
+      </w:pPr>
+      <w:r>
+        <w:t>[</w:t>
+      </w:r>
+      <w:r>
+        <w:t>30</w:t>
+      </w:r>
+      <w:r>
+        <w:t xml:space="preserve">] G. B. Or and I. </w:t>
+      </w:r>
+      <w:proofErr w:type="spellStart"/>
+      <w:r>
+        <w:t>Veksler-Lublinsky</w:t>
+      </w:r>
+      <w:proofErr w:type="spellEnd"/>
+      <w:r>
+        <w:t xml:space="preserve">, ‘Comprehensive machine-learning-based analysis of microRNA-target interactions reveals variable transferability of interaction rules across </w:t>
+      </w:r>
+      <w:proofErr w:type="gramStart"/>
+      <w:r>
+        <w:t>species’</w:t>
+      </w:r>
+      <w:proofErr w:type="gramEnd"/>
+      <w:r>
+        <w:t xml:space="preserve">. </w:t>
+      </w:r>
+      <w:proofErr w:type="spellStart"/>
+      <w:r>
+        <w:t>bioRxiv</w:t>
+      </w:r>
+      <w:proofErr w:type="spellEnd"/>
+      <w:r>
+        <w:t xml:space="preserve">, p. 2021.03.28.437385, Mar. 29, 2021. </w:t>
       </w:r>
       <w:proofErr w:type="spellStart"/>
       <w:r>
@@ -5926,7 +5966,7 @@
       </w:r>
       <w:proofErr w:type="spellEnd"/>
       <w:r>
-        <w:t>: 10.24963/ijcai.2018/468.</w:t>
+        <w:t>: 10.1101/2021.03.28.437385.</w:t>
       </w:r>
     </w:p>
     <w:p>
@@ -5938,10 +5978,10 @@
         <w:t>[</w:t>
       </w:r>
       <w:r>
-        <w:t>29</w:t>
-      </w:r>
-      <w:r>
-        <w:t>] ‘Arabidopsis thaliana (ID 4) - Genome - NCBI’. https://www.ncbi.nlm.nih.gov/genome/4?genome_assembly_id=380024 (accessed Jul. 02, 2023).</w:t>
+        <w:t>3</w:t>
+      </w:r>
+      <w:r>
+        <w:t>1] ‘Arabidopsis thaliana (ID 4) - Genome - NCBI’. https://www.ncbi.nlm.nih.gov/genome/4?genome_assembly_id=380024 (accessed Jul. 02, 2023).</w:t>
       </w:r>
     </w:p>
     <w:p>
@@ -5953,34 +5993,46 @@
         <w:t>[</w:t>
       </w:r>
       <w:r>
-        <w:t>30</w:t>
-      </w:r>
-      <w:r>
-        <w:t xml:space="preserve">] G. B. Or and I. </w:t>
-      </w:r>
-      <w:proofErr w:type="spellStart"/>
-      <w:r>
-        <w:t>Veksler-Lublinsky</w:t>
-      </w:r>
-      <w:proofErr w:type="spellEnd"/>
-      <w:r>
-        <w:t xml:space="preserve">, ‘Comprehensive machine-learning-based analysis of microRNA-target interactions reveals variable transferability of interaction rules across </w:t>
+        <w:t>32</w:t>
+      </w:r>
+      <w:r>
+        <w:t xml:space="preserve">] X. Chen, ‘Small RNAs – secrets and surprises of the genome’, Plant J, vol. 61, no. 6, pp. 941–958, Mar. 2010, </w:t>
+      </w:r>
+      <w:proofErr w:type="spellStart"/>
+      <w:r>
+        <w:t>doi</w:t>
+      </w:r>
+      <w:proofErr w:type="spellEnd"/>
+      <w:r>
+        <w:t>: 10.1111/j.1365-313X.2009.</w:t>
       </w:r>
       <w:proofErr w:type="gramStart"/>
       <w:r>
-        <w:t>species’</w:t>
+        <w:t>04089.x.</w:t>
       </w:r>
       <w:proofErr w:type="gramEnd"/>
-      <w:r>
-        <w:t xml:space="preserve">. </w:t>
-      </w:r>
-      <w:proofErr w:type="spellStart"/>
-      <w:r>
-        <w:t>bioRxiv</w:t>
-      </w:r>
-      <w:proofErr w:type="spellEnd"/>
-      <w:r>
-        <w:t xml:space="preserve">, p. 2021.03.28.437385, Mar. 29, 2021. </w:t>
+    </w:p>
+    <w:p>
+      <w:pPr>
+        <w:spacing w:line="276" w:lineRule="auto"/>
+        <w:jc w:val="both"/>
+      </w:pPr>
+      <w:r>
+        <w:t>[</w:t>
+      </w:r>
+      <w:r>
+        <w:t>33</w:t>
+      </w:r>
+      <w:r>
+        <w:t>] S. Bandyopadhyay and R. Mitra, ‘</w:t>
+      </w:r>
+      <w:proofErr w:type="spellStart"/>
+      <w:r>
+        <w:t>TargetMiner</w:t>
+      </w:r>
+      <w:proofErr w:type="spellEnd"/>
+      <w:r>
+        <w:t xml:space="preserve">: microRNA target prediction with systematic identification of tissue-specific negative examples’, Bioinformatics, vol. 25, no. 20, pp. 2625–2631, Oct. 2009, </w:t>
       </w:r>
       <w:proofErr w:type="spellStart"/>
       <w:r>
@@ -5988,7 +6040,7 @@
       </w:r>
       <w:proofErr w:type="spellEnd"/>
       <w:r>
-        <w:t>: 10.1101/2021.03.28.437385.</w:t>
+        <w:t>: 10.1093/bioinformatics/btp503.</w:t>
       </w:r>
     </w:p>
     <w:p>
@@ -6000,10 +6052,18 @@
         <w:t>[</w:t>
       </w:r>
       <w:r>
-        <w:t>3</w:t>
-      </w:r>
-      <w:r>
-        <w:t>1] ‘Arabidopsis thaliana (ID 4) - Genome - NCBI’. https://www.ncbi.nlm.nih.gov/genome/4?genome_assembly_id=380024 (accessed Jul. 02, 2023).</w:t>
+        <w:t>34</w:t>
+      </w:r>
+      <w:r>
+        <w:t>] ‘</w:t>
+      </w:r>
+      <w:proofErr w:type="spellStart"/>
+      <w:r>
+        <w:t>PmiREN</w:t>
+      </w:r>
+      <w:proofErr w:type="spellEnd"/>
+      <w:r>
+        <w:t>: Plant microRNA Encyclopedia’. https://www.pmiren.com/download (accessed Aug. 04, 2023).</w:t>
       </w:r>
     </w:p>
     <w:p>
@@ -6015,95 +6075,13 @@
         <w:t>[</w:t>
       </w:r>
       <w:r>
-        <w:t>32</w:t>
-      </w:r>
-      <w:r>
-        <w:t xml:space="preserve">] X. Chen, ‘Small RNAs – secrets and surprises of the genome’, Plant J, vol. 61, no. 6, pp. 941–958, Mar. 2010, </w:t>
-      </w:r>
-      <w:proofErr w:type="spellStart"/>
-      <w:r>
-        <w:t>doi</w:t>
-      </w:r>
-      <w:proofErr w:type="spellEnd"/>
-      <w:r>
-        <w:t>: 10.1111/j.1365-313X.2009.</w:t>
-      </w:r>
-      <w:proofErr w:type="gramStart"/>
-      <w:r>
-        <w:t>04089.x.</w:t>
-      </w:r>
-      <w:proofErr w:type="gramEnd"/>
-    </w:p>
-    <w:p>
-      <w:pPr>
-        <w:spacing w:line="276" w:lineRule="auto"/>
-        <w:jc w:val="both"/>
-      </w:pPr>
-      <w:r>
-        <w:t>[</w:t>
-      </w:r>
-      <w:r>
-        <w:t>33</w:t>
-      </w:r>
-      <w:r>
-        <w:t>] S. Bandyopadhyay and R. Mitra, ‘</w:t>
-      </w:r>
-      <w:proofErr w:type="spellStart"/>
-      <w:r>
-        <w:t>TargetMiner</w:t>
-      </w:r>
-      <w:proofErr w:type="spellEnd"/>
-      <w:r>
-        <w:t xml:space="preserve">: microRNA target prediction with systematic identification of tissue-specific negative examples’, Bioinformatics, vol. 25, no. 20, pp. 2625–2631, Oct. 2009, </w:t>
-      </w:r>
-      <w:proofErr w:type="spellStart"/>
-      <w:r>
-        <w:t>doi</w:t>
-      </w:r>
-      <w:proofErr w:type="spellEnd"/>
-      <w:r>
-        <w:t>: 10.1093/bioinformatics/btp503.</w:t>
-      </w:r>
-    </w:p>
-    <w:p>
-      <w:pPr>
-        <w:spacing w:line="276" w:lineRule="auto"/>
-        <w:jc w:val="both"/>
-      </w:pPr>
-      <w:r>
-        <w:t>[</w:t>
-      </w:r>
-      <w:r>
-        <w:t>34</w:t>
+        <w:t>35</w:t>
       </w:r>
       <w:r>
         <w:t>] ‘</w:t>
       </w:r>
       <w:proofErr w:type="spellStart"/>
       <w:r>
-        <w:t>PmiREN</w:t>
-      </w:r>
-      <w:proofErr w:type="spellEnd"/>
-      <w:r>
-        <w:t>: Plant microRNA Encyclopedia’. https://www.pmiren.com/download (accessed Aug. 04, 2023).</w:t>
-      </w:r>
-    </w:p>
-    <w:p>
-      <w:pPr>
-        <w:spacing w:line="276" w:lineRule="auto"/>
-        <w:jc w:val="both"/>
-      </w:pPr>
-      <w:r>
-        <w:t>[</w:t>
-      </w:r>
-      <w:r>
-        <w:t>35</w:t>
-      </w:r>
-      <w:r>
-        <w:t>] ‘</w:t>
-      </w:r>
-      <w:proofErr w:type="spellStart"/>
-      <w:r>
         <w:t>refSeq</w:t>
       </w:r>
       <w:proofErr w:type="spellEnd"/>
@@ -6116,7 +6094,10 @@
       </w:r>
       <w:proofErr w:type="spellEnd"/>
       <w:r>
-        <w:t>’. https://www.biotools.fr/mouse/refseq_symbol_converter (accessed Aug. 07, 2023).</w:t>
+        <w:t xml:space="preserve">’. </w:t>
+      </w:r>
+      <w:r>
+        <w:t>https://www.biotools.fr/mouse/refseq_symbol_converter (accessed Aug. 07, 2023).</w:t>
       </w:r>
     </w:p>
     <w:p>

</xml_diff>

<commit_message>
Dataset preparation - ath positive examples miRNA sequence annotation.
</commit_message>
<xml_diff>
--- a/miRNA-target-prediction.docx
+++ b/miRNA-target-prediction.docx
@@ -4904,7 +4904,21 @@
         <w:rPr>
           <w:bCs/>
         </w:rPr>
-        <w:t xml:space="preserve">The objective of this stage is to generate a negative dataset based on the experimentally validated non-target interactions </w:t>
+        <w:t xml:space="preserve">The objective of this stage is to generate a negative dataset based on the experimentally validated non-target </w:t>
+      </w:r>
+      <w:proofErr w:type="gramStart"/>
+      <w:r>
+        <w:rPr>
+          <w:bCs/>
+        </w:rPr>
+        <w:t>interactions</w:t>
+      </w:r>
+      <w:proofErr w:type="gramEnd"/>
+      <w:r>
+        <w:rPr>
+          <w:bCs/>
+        </w:rPr>
+        <w:t xml:space="preserve"> </w:t>
       </w:r>
     </w:p>
     <w:p>
@@ -6276,6 +6290,29 @@
       <w:proofErr w:type="spellEnd"/>
       <w:r>
         <w:t xml:space="preserve"> 1.75 documentation’. https://biopython.org/docs/1.75/api/Bio.pairwise2.html (accessed Aug. 29, 2023).</w:t>
+      </w:r>
+    </w:p>
+    <w:p>
+      <w:pPr>
+        <w:spacing w:line="276" w:lineRule="auto"/>
+        <w:jc w:val="both"/>
+      </w:pPr>
+      <w:r>
+        <w:t>[</w:t>
+      </w:r>
+      <w:r>
+        <w:t>42</w:t>
+      </w:r>
+      <w:r>
+        <w:t>] ‘</w:t>
+      </w:r>
+      <w:proofErr w:type="spellStart"/>
+      <w:r>
+        <w:t>miRBase</w:t>
+      </w:r>
+      <w:proofErr w:type="spellEnd"/>
+      <w:r>
+        <w:t>’. https://www.mirbase.org/ftp.shtml (accessed May 08, 2023).</w:t>
       </w:r>
     </w:p>
     <w:p>

</xml_diff>

<commit_message>
Positive dataset - Web scrapping to convert gene names. Docstrings added to helper files.
</commit_message>
<xml_diff>
--- a/miRNA-target-prediction.docx
+++ b/miRNA-target-prediction.docx
@@ -6313,6 +6313,21 @@
       <w:proofErr w:type="spellEnd"/>
       <w:r>
         <w:t>’. https://www.mirbase.org/ftp.shtml (accessed May 08, 2023).</w:t>
+      </w:r>
+    </w:p>
+    <w:p>
+      <w:pPr>
+        <w:spacing w:line="276" w:lineRule="auto"/>
+        <w:jc w:val="both"/>
+      </w:pPr>
+      <w:r>
+        <w:t>[</w:t>
+      </w:r>
+      <w:r>
+        <w:t>43</w:t>
+      </w:r>
+      <w:r>
+        <w:t>] ‘TAIR - Home Page’. https://www.arabidopsis.org/index.jsp (accessed Sep. 07, 2023).</w:t>
       </w:r>
     </w:p>
     <w:p>

</xml_diff>

<commit_message>
Positive dataset - Annotated target sequences.
</commit_message>
<xml_diff>
--- a/miRNA-target-prediction.docx
+++ b/miRNA-target-prediction.docx
@@ -6335,6 +6335,15 @@
         <w:spacing w:line="276" w:lineRule="auto"/>
         <w:jc w:val="both"/>
       </w:pPr>
+      <w:r>
+        <w:t>[</w:t>
+      </w:r>
+      <w:r>
+        <w:t>44</w:t>
+      </w:r>
+      <w:r>
+        <w:t>] ‘Home - Nucleotide - NCBI’. https://www.ncbi.nlm.nih.gov/nuccore/ (accessed Sep. 20, 2023).</w:t>
+      </w:r>
     </w:p>
     <w:sectPr>
       <w:type w:val="continuous"/>

</xml_diff>

<commit_message>
Psitive dataset - Dataframe creation.
</commit_message>
<xml_diff>
--- a/miRNA-target-prediction.docx
+++ b/miRNA-target-prediction.docx
@@ -6343,6 +6343,38 @@
       </w:r>
       <w:r>
         <w:t>] ‘Home - Nucleotide - NCBI’. https://www.ncbi.nlm.nih.gov/nuccore/ (accessed Sep. 20, 2023).</w:t>
+      </w:r>
+    </w:p>
+    <w:p>
+      <w:pPr>
+        <w:spacing w:line="276" w:lineRule="auto"/>
+        <w:jc w:val="both"/>
+      </w:pPr>
+      <w:r>
+        <w:lastRenderedPageBreak/>
+        <w:t>[</w:t>
+      </w:r>
+      <w:r>
+        <w:t>45</w:t>
+      </w:r>
+      <w:r>
+        <w:t xml:space="preserve">] ‘Average gene length - </w:t>
+      </w:r>
+      <w:proofErr w:type="spellStart"/>
+      <w:r>
+        <w:t>Thale</w:t>
+      </w:r>
+      <w:proofErr w:type="spellEnd"/>
+      <w:r>
+        <w:t xml:space="preserve"> cress Arabidopsis </w:t>
+      </w:r>
+      <w:proofErr w:type="spellStart"/>
+      <w:r>
+        <w:t>thalia</w:t>
+      </w:r>
+      <w:proofErr w:type="spellEnd"/>
+      <w:r>
+        <w:t xml:space="preserve"> - BNID 105370’. https://bionumbers.hms.harvard.edu/bionumber.aspx?id=105370&amp;ver=0 (accessed Sep. 22, 2023).</w:t>
       </w:r>
     </w:p>
     <w:sectPr>

</xml_diff>

<commit_message>
Tensors generated. Encoding scheme corrected.
</commit_message>
<xml_diff>
--- a/miRNA-target-prediction.docx
+++ b/miRNA-target-prediction.docx
@@ -444,8 +444,6 @@
       <w:r>
         <w:t xml:space="preserve">i.e., </w:t>
       </w:r>
-      <w:proofErr w:type="spellStart"/>
-      <w:proofErr w:type="gramStart"/>
       <w:r>
         <w:rPr>
           <w:i/>
@@ -453,8 +451,6 @@
         </w:rPr>
         <w:t>A.thaliana</w:t>
       </w:r>
-      <w:proofErr w:type="spellEnd"/>
-      <w:proofErr w:type="gramEnd"/>
       <w:r>
         <w:t xml:space="preserve">). </w:t>
       </w:r>
@@ -1065,17 +1061,8 @@
           <w:b/>
           <w:bCs/>
         </w:rPr>
-        <w:t xml:space="preserve">Use </w:t>
-      </w:r>
-      <w:proofErr w:type="gramStart"/>
-      <w:r>
-        <w:rPr>
-          <w:b/>
-          <w:bCs/>
-        </w:rPr>
-        <w:t>cases</w:t>
-      </w:r>
-      <w:proofErr w:type="gramEnd"/>
+        <w:t>Use cases</w:t>
+      </w:r>
     </w:p>
     <w:p>
       <w:pPr>
@@ -1236,15 +1223,7 @@
         <w:t xml:space="preserve">Note: </w:t>
       </w:r>
       <w:r>
-        <w:t xml:space="preserve">This paper differentiates between </w:t>
-      </w:r>
-      <w:proofErr w:type="gramStart"/>
-      <w:r>
-        <w:t>academic</w:t>
-      </w:r>
-      <w:proofErr w:type="gramEnd"/>
-      <w:r>
-        <w:t xml:space="preserve"> and industry based on the following criteria: “</w:t>
+        <w:t>This paper differentiates between academic and industry based on the following criteria: “</w:t>
       </w:r>
       <w:r>
         <w:t>Academic</w:t>
@@ -1417,21 +1396,7 @@
         <w:rPr>
           <w:bCs/>
         </w:rPr>
-        <w:t xml:space="preserve">. In terms of interpretability, there are few RNA sequencing publications exploring the </w:t>
-      </w:r>
-      <w:proofErr w:type="spellStart"/>
-      <w:r>
-        <w:rPr>
-          <w:bCs/>
-        </w:rPr>
-        <w:t>explainability</w:t>
-      </w:r>
-      <w:proofErr w:type="spellEnd"/>
-      <w:r>
-        <w:rPr>
-          <w:bCs/>
-        </w:rPr>
-        <w:t xml:space="preserve"> of the network</w:t>
+        <w:t>. In terms of interpretability, there are few RNA sequencing publications exploring the explainability of the network</w:t>
       </w:r>
       <w:r>
         <w:rPr>
@@ -1876,21 +1841,7 @@
         <w:rPr>
           <w:bCs/>
         </w:rPr>
-        <w:t xml:space="preserve"> Although this study is </w:t>
-      </w:r>
-      <w:proofErr w:type="gramStart"/>
-      <w:r>
-        <w:rPr>
-          <w:bCs/>
-        </w:rPr>
-        <w:t>similar to</w:t>
-      </w:r>
-      <w:proofErr w:type="gramEnd"/>
-      <w:r>
-        <w:rPr>
-          <w:bCs/>
-        </w:rPr>
-        <w:t xml:space="preserve"> the proposed for this project in terms of using DL techniques on RNA data and exploring the interpretability of the resulting model, it is focused on another type of RNA data (i.e., RNA sequencing</w:t>
+        <w:t xml:space="preserve"> Although this study is similar to the proposed for this project in terms of using DL techniques on RNA data and exploring the interpretability of the resulting model, it is focused on another type of RNA data (i.e., RNA sequencing</w:t>
       </w:r>
       <w:r>
         <w:rPr>
@@ -1945,23 +1896,21 @@
         </w:rPr>
         <w:t>“</w:t>
       </w:r>
-      <w:proofErr w:type="spellStart"/>
       <w:r>
         <w:rPr>
           <w:bCs/>
           <w:i/>
           <w:iCs/>
         </w:rPr>
-        <w:t>DeepMirTar</w:t>
-      </w:r>
-      <w:proofErr w:type="spellEnd"/>
+        <w:t>DeepMirTar: a deep-learning approach for predicting human miRNA targets</w:t>
+      </w:r>
       <w:r>
         <w:rPr>
           <w:bCs/>
           <w:i/>
           <w:iCs/>
         </w:rPr>
-        <w:t>: a deep-learning approach for predicting human miRNA targets</w:t>
+        <w:t>”</w:t>
       </w:r>
       <w:r>
         <w:rPr>
@@ -1969,14 +1918,6 @@
           <w:i/>
           <w:iCs/>
         </w:rPr>
-        <w:t>”</w:t>
-      </w:r>
-      <w:r>
-        <w:rPr>
-          <w:bCs/>
-          <w:i/>
-          <w:iCs/>
-        </w:rPr>
         <w:t xml:space="preserve"> [23]</w:t>
       </w:r>
     </w:p>
@@ -2017,21 +1958,7 @@
         <w:rPr>
           <w:bCs/>
         </w:rPr>
-        <w:t xml:space="preserve"> The approach followed was to use a </w:t>
-      </w:r>
-      <w:proofErr w:type="spellStart"/>
-      <w:r>
-        <w:rPr>
-          <w:bCs/>
-        </w:rPr>
-        <w:t>SdA</w:t>
-      </w:r>
-      <w:proofErr w:type="spellEnd"/>
-      <w:r>
-        <w:rPr>
-          <w:bCs/>
-        </w:rPr>
-        <w:t>, a type of NN consisting of multiple layers each one with massive units.</w:t>
+        <w:t xml:space="preserve"> The approach followed was to use a SdA, a type of NN consisting of multiple layers each one with massive units.</w:t>
       </w:r>
       <w:r>
         <w:rPr>
@@ -2296,21 +2223,12 @@
         </w:rPr>
         <w:t>“</w:t>
       </w:r>
-      <w:proofErr w:type="spellStart"/>
       <w:r>
         <w:rPr>
           <w:i/>
           <w:iCs/>
         </w:rPr>
-        <w:t>miRAW</w:t>
-      </w:r>
-      <w:proofErr w:type="spellEnd"/>
-      <w:r>
-        <w:rPr>
-          <w:i/>
-          <w:iCs/>
-        </w:rPr>
-        <w:t>: A deep learning-based approach to predict microRNA targets by analyzing whole microRNA transcripts</w:t>
+        <w:t>miRAW: A deep learning-based approach to predict microRNA targets by analyzing whole microRNA transcripts</w:t>
       </w:r>
       <w:r>
         <w:rPr>
@@ -3393,21 +3311,7 @@
         <w:rPr>
           <w:bCs/>
         </w:rPr>
-        <w:t xml:space="preserve"> (Long </w:t>
-      </w:r>
-      <w:proofErr w:type="gramStart"/>
-      <w:r>
-        <w:rPr>
-          <w:bCs/>
-        </w:rPr>
-        <w:t>Short Term</w:t>
-      </w:r>
-      <w:proofErr w:type="gramEnd"/>
-      <w:r>
-        <w:rPr>
-          <w:bCs/>
-        </w:rPr>
-        <w:t xml:space="preserve"> Memory) </w:t>
+        <w:t xml:space="preserve"> (Long Short Term Memory) </w:t>
       </w:r>
     </w:p>
     <w:p>
@@ -3459,21 +3363,7 @@
         <w:rPr>
           <w:bCs/>
         </w:rPr>
-        <w:t xml:space="preserve"> (</w:t>
-      </w:r>
-      <w:proofErr w:type="gramStart"/>
-      <w:r>
-        <w:rPr>
-          <w:bCs/>
-        </w:rPr>
-        <w:t>similar to</w:t>
-      </w:r>
-      <w:proofErr w:type="gramEnd"/>
-      <w:r>
-        <w:rPr>
-          <w:bCs/>
-        </w:rPr>
-        <w:t xml:space="preserve"> </w:t>
+        <w:t xml:space="preserve"> (similar to </w:t>
       </w:r>
       <w:r>
         <w:rPr>
@@ -3824,14 +3714,12 @@
           <w:b/>
         </w:rPr>
       </w:pPr>
-      <w:proofErr w:type="spellStart"/>
       <w:r>
         <w:rPr>
           <w:b/>
         </w:rPr>
         <w:t>Softmax</w:t>
       </w:r>
-      <w:proofErr w:type="spellEnd"/>
       <w:r>
         <w:rPr>
           <w:b/>
@@ -3870,14 +3758,7 @@
         <w:rPr>
           <w:bCs/>
         </w:rPr>
-        <w:t xml:space="preserve">the </w:t>
-      </w:r>
-      <w:proofErr w:type="spellStart"/>
-      <w:r>
-        <w:rPr>
-          <w:bCs/>
-        </w:rPr>
-        <w:t>S</w:t>
+        <w:t>the S</w:t>
       </w:r>
       <w:r>
         <w:rPr>
@@ -3885,7 +3766,6 @@
         </w:rPr>
         <w:t>oftmax</w:t>
       </w:r>
-      <w:proofErr w:type="spellEnd"/>
       <w:r>
         <w:rPr>
           <w:bCs/>
@@ -4210,16 +4090,11 @@
       <w:r>
         <w:t xml:space="preserve">The data for this project was extracted from </w:t>
       </w:r>
-      <w:proofErr w:type="spellStart"/>
       <w:r>
         <w:t>miRTarBas</w:t>
       </w:r>
       <w:r>
-        <w:t>e</w:t>
-      </w:r>
-      <w:proofErr w:type="spellEnd"/>
-      <w:r>
-        <w:t xml:space="preserve">, a database containing experimentally confirmed interactions between miRNAs and mRNAs from the same organism [14]. Considering the scope of this study, the interactions of the organism </w:t>
+        <w:t xml:space="preserve">e, a database containing experimentally confirmed interactions between miRNAs and mRNAs from the same organism [14]. Considering the scope of this study, the interactions of the organism </w:t>
       </w:r>
       <w:r>
         <w:rPr>
@@ -4252,14 +4127,12 @@
       <w:r>
         <w:t xml:space="preserve">The dataset is available at </w:t>
       </w:r>
-      <w:proofErr w:type="gramStart"/>
       <w:r>
         <w:t>https://mirtarbase.cuhk.edu.cn/~miRTarBase/miRTarBase_2022/php/download.php</w:t>
       </w:r>
       <w:r>
         <w:t xml:space="preserve"> .</w:t>
       </w:r>
-      <w:proofErr w:type="gramEnd"/>
     </w:p>
     <w:p>
       <w:pPr>
@@ -4493,7 +4366,6 @@
           <w:bCs/>
         </w:rPr>
       </w:pPr>
-      <w:proofErr w:type="spellStart"/>
       <w:r>
         <w:rPr>
           <w:bCs/>
@@ -4501,7 +4373,6 @@
         <w:lastRenderedPageBreak/>
         <w:t>TargetScan</w:t>
       </w:r>
-      <w:proofErr w:type="spellEnd"/>
     </w:p>
     <w:p>
       <w:pPr>
@@ -4520,21 +4391,7 @@
         <w:rPr>
           <w:bCs/>
         </w:rPr>
-        <w:t xml:space="preserve">Diana </w:t>
-      </w:r>
-      <w:proofErr w:type="spellStart"/>
-      <w:r>
-        <w:rPr>
-          <w:bCs/>
-        </w:rPr>
-        <w:t>microT</w:t>
-      </w:r>
-      <w:proofErr w:type="spellEnd"/>
-      <w:r>
-        <w:rPr>
-          <w:bCs/>
-        </w:rPr>
-        <w:t>-CDS</w:t>
+        <w:t>Diana microT-CDS</w:t>
       </w:r>
     </w:p>
     <w:p>
@@ -4570,14 +4427,12 @@
           <w:bCs/>
         </w:rPr>
       </w:pPr>
-      <w:proofErr w:type="spellStart"/>
       <w:r>
         <w:rPr>
           <w:bCs/>
         </w:rPr>
         <w:t>miRanda</w:t>
       </w:r>
-      <w:proofErr w:type="spellEnd"/>
     </w:p>
     <w:p>
       <w:pPr>
@@ -4592,14 +4447,12 @@
           <w:bCs/>
         </w:rPr>
       </w:pPr>
-      <w:proofErr w:type="spellStart"/>
       <w:r>
         <w:rPr>
           <w:bCs/>
         </w:rPr>
         <w:t>mirzaG</w:t>
       </w:r>
-      <w:proofErr w:type="spellEnd"/>
     </w:p>
     <w:p>
       <w:pPr>
@@ -4614,14 +4467,12 @@
           <w:bCs/>
         </w:rPr>
       </w:pPr>
-      <w:proofErr w:type="spellStart"/>
       <w:r>
         <w:rPr>
           <w:bCs/>
         </w:rPr>
         <w:t>Paccmit</w:t>
       </w:r>
-      <w:proofErr w:type="spellEnd"/>
     </w:p>
     <w:p>
       <w:pPr>
@@ -4636,14 +4487,12 @@
           <w:bCs/>
         </w:rPr>
       </w:pPr>
-      <w:proofErr w:type="spellStart"/>
       <w:r>
         <w:rPr>
           <w:bCs/>
         </w:rPr>
         <w:t>mirDB</w:t>
       </w:r>
-      <w:proofErr w:type="spellEnd"/>
     </w:p>
     <w:p>
       <w:pPr>
@@ -4696,14 +4545,7 @@
         <w:rPr>
           <w:bCs/>
         </w:rPr>
-        <w:t xml:space="preserve">The mature miRNA sequences for both organisms are retrieved from </w:t>
-      </w:r>
-      <w:proofErr w:type="spellStart"/>
-      <w:r>
-        <w:rPr>
-          <w:bCs/>
-        </w:rPr>
-        <w:t>miR</w:t>
+        <w:t>The mature miRNA sequences for both organisms are retrieved from miR</w:t>
       </w:r>
       <w:r>
         <w:rPr>
@@ -4715,14 +4557,7 @@
         <w:rPr>
           <w:bCs/>
         </w:rPr>
-        <w:t>ase</w:t>
-      </w:r>
-      <w:proofErr w:type="spellEnd"/>
-      <w:r>
-        <w:rPr>
-          <w:bCs/>
-        </w:rPr>
-        <w:t xml:space="preserve"> [36], and the sequences of the target mRNA molecules are extracted from the respective genomes [</w:t>
+        <w:t>ase [36], and the sequences of the target mRNA molecules are extracted from the respective genomes [</w:t>
       </w:r>
       <w:r>
         <w:rPr>
@@ -4904,21 +4739,7 @@
         <w:rPr>
           <w:bCs/>
         </w:rPr>
-        <w:t xml:space="preserve">The objective of this stage is to generate a negative dataset based on the experimentally validated non-target </w:t>
-      </w:r>
-      <w:proofErr w:type="gramStart"/>
-      <w:r>
-        <w:rPr>
-          <w:bCs/>
-        </w:rPr>
-        <w:t>interactions</w:t>
-      </w:r>
-      <w:proofErr w:type="gramEnd"/>
-      <w:r>
-        <w:rPr>
-          <w:bCs/>
-        </w:rPr>
-        <w:t xml:space="preserve"> </w:t>
+        <w:t xml:space="preserve">The objective of this stage is to generate a negative dataset based on the experimentally validated non-target interactions </w:t>
       </w:r>
     </w:p>
     <w:p>
@@ -5134,48 +4955,16 @@
         <w:jc w:val="both"/>
       </w:pPr>
       <w:r>
-        <w:t xml:space="preserve">[1] A. </w:t>
-      </w:r>
-      <w:proofErr w:type="spellStart"/>
-      <w:r>
-        <w:t>Pla</w:t>
-      </w:r>
-      <w:proofErr w:type="spellEnd"/>
-      <w:r>
-        <w:t>, X. Zhong, and S. Rayner, “</w:t>
-      </w:r>
-      <w:proofErr w:type="spellStart"/>
-      <w:r>
-        <w:t>miRAW</w:t>
-      </w:r>
-      <w:proofErr w:type="spellEnd"/>
-      <w:r>
-        <w:t xml:space="preserve">: A deep learning-based approach to predict microRNA targets by analyzing whole microRNA transcripts,” PLOS Computational Biology, vol. 14, no. 7, p. e1006185, Jul. 2018, </w:t>
-      </w:r>
-      <w:proofErr w:type="spellStart"/>
-      <w:r>
-        <w:t>doi</w:t>
-      </w:r>
-      <w:proofErr w:type="spellEnd"/>
-      <w:r>
-        <w:t>: 10.1371/journal.pcbi.1006185.</w:t>
-      </w:r>
-    </w:p>
-    <w:p>
-      <w:pPr>
-        <w:spacing w:line="276" w:lineRule="auto"/>
-        <w:jc w:val="both"/>
-      </w:pPr>
-      <w:r>
-        <w:t xml:space="preserve">[2] J. O’Brien, H. </w:t>
-      </w:r>
-      <w:proofErr w:type="spellStart"/>
-      <w:r>
-        <w:t>Hayder</w:t>
-      </w:r>
-      <w:proofErr w:type="spellEnd"/>
-      <w:r>
-        <w:t>, Y. Zayed, and C. Peng, “Overview of MicroRNA Biogenesis, Mechanisms of Actions, and Circulation,” Frontiers in Endocrinology, vol. 9, 2018, Accessed: May 04, 2023. [Online]. Available: https://www.frontiersin.org/articles/10.3389/fendo.2018.00402</w:t>
+        <w:t>[1] A. Pla, X. Zhong, and S. Rayner, “miRAW: A deep learning-based approach to predict microRNA targets by analyzing whole microRNA transcripts,” PLOS Computational Biology, vol. 14, no. 7, p. e1006185, Jul. 2018, doi: 10.1371/journal.pcbi.1006185.</w:t>
+      </w:r>
+    </w:p>
+    <w:p>
+      <w:pPr>
+        <w:spacing w:line="276" w:lineRule="auto"/>
+        <w:jc w:val="both"/>
+      </w:pPr>
+      <w:r>
+        <w:t>[2] J. O’Brien, H. Hayder, Y. Zayed, and C. Peng, “Overview of MicroRNA Biogenesis, Mechanisms of Actions, and Circulation,” Frontiers in Endocrinology, vol. 9, 2018, Accessed: May 04, 2023. [Online]. Available: https://www.frontiersin.org/articles/10.3389/fendo.2018.00402</w:t>
       </w:r>
     </w:p>
     <w:p>
@@ -5193,141 +4982,37 @@
         <w:jc w:val="both"/>
       </w:pPr>
       <w:r>
-        <w:t xml:space="preserve">[4] H. </w:t>
-      </w:r>
-      <w:proofErr w:type="spellStart"/>
-      <w:r>
-        <w:t>Nakayashiki</w:t>
-      </w:r>
-      <w:proofErr w:type="spellEnd"/>
-      <w:r>
-        <w:t xml:space="preserve">, ‘RNA silencing in fungi: Mechanisms and applications’, FEBS Letters, vol. 579, no. 26, pp. 5950–5957, Oct. 2005, </w:t>
-      </w:r>
-      <w:proofErr w:type="spellStart"/>
-      <w:r>
-        <w:t>doi</w:t>
-      </w:r>
-      <w:proofErr w:type="spellEnd"/>
-      <w:r>
-        <w:t>: 10.1016/j.febslet.2005.08.016.</w:t>
-      </w:r>
-    </w:p>
-    <w:p>
-      <w:pPr>
-        <w:spacing w:line="276" w:lineRule="auto"/>
-        <w:jc w:val="both"/>
-      </w:pPr>
-      <w:r>
-        <w:t xml:space="preserve">[5] T. </w:t>
-      </w:r>
-      <w:proofErr w:type="spellStart"/>
-      <w:r>
-        <w:t>Kakati</w:t>
-      </w:r>
-      <w:proofErr w:type="spellEnd"/>
-      <w:r>
-        <w:t xml:space="preserve">, D. K. Bhattacharyya, J. K. </w:t>
-      </w:r>
-      <w:proofErr w:type="spellStart"/>
-      <w:r>
-        <w:t>Kalita</w:t>
-      </w:r>
-      <w:proofErr w:type="spellEnd"/>
-      <w:r>
-        <w:t>, and T. M. Norden-</w:t>
-      </w:r>
-      <w:proofErr w:type="spellStart"/>
-      <w:r>
-        <w:t>Krichmar</w:t>
-      </w:r>
-      <w:proofErr w:type="spellEnd"/>
-      <w:r>
-        <w:t>, ‘</w:t>
-      </w:r>
-      <w:proofErr w:type="spellStart"/>
-      <w:r>
-        <w:t>DEGnext</w:t>
-      </w:r>
-      <w:proofErr w:type="spellEnd"/>
-      <w:r>
-        <w:t xml:space="preserve">: classification of differentially expressed genes from RNA-seq data using a convolutional neural network with transfer learning’, BMC Bioinformatics, vol. 23, no. 1, p. 17, Jan. 2022, </w:t>
-      </w:r>
-      <w:proofErr w:type="spellStart"/>
-      <w:r>
-        <w:t>doi</w:t>
-      </w:r>
-      <w:proofErr w:type="spellEnd"/>
-      <w:r>
-        <w:t>: 10.1186/s12859-021-04527-4.</w:t>
-      </w:r>
-    </w:p>
-    <w:p>
-      <w:pPr>
-        <w:spacing w:line="276" w:lineRule="auto"/>
-        <w:jc w:val="both"/>
-      </w:pPr>
-      <w:r>
-        <w:t xml:space="preserve">[6] B. </w:t>
-      </w:r>
-      <w:proofErr w:type="spellStart"/>
-      <w:r>
-        <w:t>Hanczar</w:t>
-      </w:r>
-      <w:proofErr w:type="spellEnd"/>
-      <w:r>
-        <w:t xml:space="preserve">, F. </w:t>
-      </w:r>
-      <w:proofErr w:type="spellStart"/>
-      <w:r>
-        <w:t>Zehraoui</w:t>
-      </w:r>
-      <w:proofErr w:type="spellEnd"/>
-      <w:r>
-        <w:t xml:space="preserve">, T. Issa, and M. Arles, ‘Biological interpretation of deep neural network for phenotype prediction based on gene expression’, BMC Bioinformatics, vol. 21, no. 1, </w:t>
-      </w:r>
-      <w:r>
-        <w:t xml:space="preserve">p. 501, Nov. 2020, </w:t>
-      </w:r>
-      <w:proofErr w:type="spellStart"/>
-      <w:r>
-        <w:t>doi</w:t>
-      </w:r>
-      <w:proofErr w:type="spellEnd"/>
-      <w:r>
-        <w:t>: 10.1186/s12859-020-03836-4.</w:t>
-      </w:r>
-    </w:p>
-    <w:p>
-      <w:pPr>
-        <w:spacing w:line="276" w:lineRule="auto"/>
-        <w:jc w:val="both"/>
-      </w:pPr>
-      <w:r>
-        <w:t xml:space="preserve">[7] D. </w:t>
-      </w:r>
-      <w:proofErr w:type="spellStart"/>
-      <w:r>
-        <w:t>Urda</w:t>
-      </w:r>
-      <w:proofErr w:type="spellEnd"/>
-      <w:r>
-        <w:t xml:space="preserve">, J. Montes-Torres, F. Moreno, L. Franco, and J. M. Jerez, ‘Deep Learning to Analyze RNA-Seq Gene Expression Data’, in Advances in Computational Intelligence, I. Rojas, G. Joya, and A. </w:t>
-      </w:r>
-      <w:proofErr w:type="spellStart"/>
-      <w:r>
-        <w:t>Catala</w:t>
-      </w:r>
-      <w:proofErr w:type="spellEnd"/>
-      <w:r>
-        <w:t xml:space="preserve">, Eds., in Lecture Notes in Computer Science, vol. 10306. Cham: Springer International Publishing, 2017, pp. 50–59. </w:t>
-      </w:r>
-      <w:proofErr w:type="spellStart"/>
-      <w:r>
-        <w:t>doi</w:t>
-      </w:r>
-      <w:proofErr w:type="spellEnd"/>
-      <w:r>
-        <w:t>: 10.1007/978-3-319-59147-6_5.</w:t>
+        <w:t>[4] H. Nakayashiki, ‘RNA silencing in fungi: Mechanisms and applications’, FEBS Letters, vol. 579, no. 26, pp. 5950–5957, Oct. 2005, doi: 10.1016/j.febslet.2005.08.016.</w:t>
+      </w:r>
+    </w:p>
+    <w:p>
+      <w:pPr>
+        <w:spacing w:line="276" w:lineRule="auto"/>
+        <w:jc w:val="both"/>
+      </w:pPr>
+      <w:r>
+        <w:t>[5] T. Kakati, D. K. Bhattacharyya, J. K. Kalita, and T. M. Norden-Krichmar, ‘DEGnext: classification of differentially expressed genes from RNA-seq data using a convolutional neural network with transfer learning’, BMC Bioinformatics, vol. 23, no. 1, p. 17, Jan. 2022, doi: 10.1186/s12859-021-04527-4.</w:t>
+      </w:r>
+    </w:p>
+    <w:p>
+      <w:pPr>
+        <w:spacing w:line="276" w:lineRule="auto"/>
+        <w:jc w:val="both"/>
+      </w:pPr>
+      <w:r>
+        <w:t xml:space="preserve">[6] B. Hanczar, F. Zehraoui, T. Issa, and M. Arles, ‘Biological interpretation of deep neural network for phenotype prediction based on gene expression’, BMC Bioinformatics, vol. 21, no. 1, </w:t>
+      </w:r>
+      <w:r>
+        <w:t>p. 501, Nov. 2020, doi: 10.1186/s12859-020-03836-4.</w:t>
+      </w:r>
+    </w:p>
+    <w:p>
+      <w:pPr>
+        <w:spacing w:line="276" w:lineRule="auto"/>
+        <w:jc w:val="both"/>
+      </w:pPr>
+      <w:r>
+        <w:t>[7] D. Urda, J. Montes-Torres, F. Moreno, L. Franco, and J. M. Jerez, ‘Deep Learning to Analyze RNA-Seq Gene Expression Data’, in Advances in Computational Intelligence, I. Rojas, G. Joya, and A. Catala, Eds., in Lecture Notes in Computer Science, vol. 10306. Cham: Springer International Publishing, 2017, pp. 50–59. doi: 10.1007/978-3-319-59147-6_5.</w:t>
       </w:r>
     </w:p>
     <w:p>
@@ -5345,90 +5030,34 @@
         <w:jc w:val="both"/>
       </w:pPr>
       <w:r>
-        <w:t xml:space="preserve">[9] A. </w:t>
-      </w:r>
-      <w:proofErr w:type="spellStart"/>
-      <w:r>
-        <w:t>Talukder</w:t>
-      </w:r>
-      <w:proofErr w:type="spellEnd"/>
-      <w:r>
-        <w:t>, W. Zhang, X. Li, and H. Hu, “A deep learning method for miRNA/</w:t>
-      </w:r>
-      <w:proofErr w:type="spellStart"/>
-      <w:r>
-        <w:t>isomiR</w:t>
-      </w:r>
-      <w:proofErr w:type="spellEnd"/>
-      <w:r>
-        <w:t xml:space="preserve"> target detection,” Sci Rep, vol. 12, no. 1, Art. no. 1, Jun. 2022, </w:t>
-      </w:r>
-      <w:proofErr w:type="spellStart"/>
-      <w:r>
-        <w:t>doi</w:t>
-      </w:r>
-      <w:proofErr w:type="spellEnd"/>
-      <w:r>
-        <w:t>: 10.1038/s41598-022-14890-8.</w:t>
-      </w:r>
-    </w:p>
-    <w:p>
-      <w:pPr>
-        <w:spacing w:line="276" w:lineRule="auto"/>
-        <w:jc w:val="both"/>
-      </w:pPr>
-      <w:r>
-        <w:t xml:space="preserve">[10] O. P. Gupta, P. Sharma, R. K. Gupta, and I. Sharma, “Current status on role of miRNAs during plant–fungus interaction,” Physiological and Molecular Plant Pathology, vol. 85, pp. 1–7, Jan. 2014, </w:t>
-      </w:r>
-      <w:proofErr w:type="spellStart"/>
-      <w:r>
-        <w:t>doi</w:t>
-      </w:r>
-      <w:proofErr w:type="spellEnd"/>
-      <w:r>
-        <w:t>: 10.1016/j.pmpp.2013.10.002.</w:t>
-      </w:r>
-    </w:p>
-    <w:p>
-      <w:pPr>
-        <w:spacing w:line="276" w:lineRule="auto"/>
-        <w:jc w:val="both"/>
-      </w:pPr>
-      <w:r>
-        <w:t xml:space="preserve">[11] E. Marín-González and P. Suárez-López, “‘And yet </w:t>
-      </w:r>
-      <w:proofErr w:type="gramStart"/>
-      <w:r>
-        <w:t>it</w:t>
-      </w:r>
-      <w:proofErr w:type="gramEnd"/>
-      <w:r>
-        <w:t xml:space="preserve"> moves’: Cell-to-cell and long-distance signaling by plant microRNAs,” Plant Science, vol. 196, pp. 18–30, Nov. 2012, </w:t>
-      </w:r>
-      <w:proofErr w:type="spellStart"/>
-      <w:r>
-        <w:t>doi</w:t>
-      </w:r>
-      <w:proofErr w:type="spellEnd"/>
-      <w:r>
-        <w:t>: 10.1016/j.plantsci.2012.07.009.</w:t>
-      </w:r>
-    </w:p>
-    <w:p>
-      <w:pPr>
-        <w:spacing w:line="276" w:lineRule="auto"/>
-        <w:jc w:val="both"/>
-      </w:pPr>
-      <w:r>
-        <w:t xml:space="preserve">[12] T. </w:t>
-      </w:r>
-      <w:proofErr w:type="spellStart"/>
-      <w:r>
-        <w:t>Siddika</w:t>
-      </w:r>
-      <w:proofErr w:type="spellEnd"/>
-      <w:r>
-        <w:t xml:space="preserve"> and I. U. Heinemann, “Bringing MicroRNAs to Light: Methods for MicroRNA Quantification and Visualization in Live Cells,” Frontiers in Bioengineering and Biotechnology, vol. 8, 2021, Accessed: Apr. 18, 2023. [Online]. Available: https://www.frontiersin.org/articles/10.3389/fbioe.2020.619583</w:t>
+        <w:t>[9] A. Talukder, W. Zhang, X. Li, and H. Hu, “A deep learning method for miRNA/isomiR target detection,” Sci Rep, vol. 12, no. 1, Art. no. 1, Jun. 2022, doi: 10.1038/s41598-022-14890-8.</w:t>
+      </w:r>
+    </w:p>
+    <w:p>
+      <w:pPr>
+        <w:spacing w:line="276" w:lineRule="auto"/>
+        <w:jc w:val="both"/>
+      </w:pPr>
+      <w:r>
+        <w:t>[10] O. P. Gupta, P. Sharma, R. K. Gupta, and I. Sharma, “Current status on role of miRNAs during plant–fungus interaction,” Physiological and Molecular Plant Pathology, vol. 85, pp. 1–7, Jan. 2014, doi: 10.1016/j.pmpp.2013.10.002.</w:t>
+      </w:r>
+    </w:p>
+    <w:p>
+      <w:pPr>
+        <w:spacing w:line="276" w:lineRule="auto"/>
+        <w:jc w:val="both"/>
+      </w:pPr>
+      <w:r>
+        <w:t>[11] E. Marín-González and P. Suárez-López, “‘And yet it moves’: Cell-to-cell and long-distance signaling by plant microRNAs,” Plant Science, vol. 196, pp. 18–30, Nov. 2012, doi: 10.1016/j.plantsci.2012.07.009.</w:t>
+      </w:r>
+    </w:p>
+    <w:p>
+      <w:pPr>
+        <w:spacing w:line="276" w:lineRule="auto"/>
+        <w:jc w:val="both"/>
+      </w:pPr>
+      <w:r>
+        <w:t>[12] T. Siddika and I. U. Heinemann, “Bringing MicroRNAs to Light: Methods for MicroRNA Quantification and Visualization in Live Cells,” Frontiers in Bioengineering and Biotechnology, vol. 8, 2021, Accessed: Apr. 18, 2023. [Online]. Available: https://www.frontiersin.org/articles/10.3389/fbioe.2020.619583</w:t>
       </w:r>
     </w:p>
     <w:p>
@@ -5441,40 +5070,16 @@
       </w:r>
       <w:r>
         <w:lastRenderedPageBreak/>
-        <w:t xml:space="preserve">Therapeutics for Gene Silencing,” Mol </w:t>
-      </w:r>
-      <w:proofErr w:type="spellStart"/>
-      <w:r>
-        <w:t>Ther</w:t>
-      </w:r>
-      <w:proofErr w:type="spellEnd"/>
-      <w:r>
-        <w:t xml:space="preserve"> Nucleic Acids, vol. 4, no. 9, p. e252, Sep. 2015, </w:t>
-      </w:r>
-      <w:proofErr w:type="spellStart"/>
-      <w:r>
-        <w:t>doi</w:t>
-      </w:r>
-      <w:proofErr w:type="spellEnd"/>
-      <w:r>
-        <w:t>: 10.1038/mtna.2015.23.</w:t>
-      </w:r>
-    </w:p>
-    <w:p>
-      <w:pPr>
-        <w:spacing w:line="276" w:lineRule="auto"/>
-        <w:jc w:val="both"/>
-      </w:pPr>
-      <w:r>
-        <w:t>[14] “</w:t>
-      </w:r>
-      <w:proofErr w:type="spellStart"/>
-      <w:r>
-        <w:t>miRTarBase</w:t>
-      </w:r>
-      <w:proofErr w:type="spellEnd"/>
-      <w:r>
-        <w:t>: the experimentally validated microRNA-target interactions database.” https://mirtarbase.cuhk.edu.cn/~miRTarBase/miRTarBase_2022/php/index.php (accessed May 08, 2023).</w:t>
+        <w:t>Therapeutics for Gene Silencing,” Mol Ther Nucleic Acids, vol. 4, no. 9, p. e252, Sep. 2015, doi: 10.1038/mtna.2015.23.</w:t>
+      </w:r>
+    </w:p>
+    <w:p>
+      <w:pPr>
+        <w:spacing w:line="276" w:lineRule="auto"/>
+        <w:jc w:val="both"/>
+      </w:pPr>
+      <w:r>
+        <w:t>[14] “miRTarBase: the experimentally validated microRNA-target interactions database.” https://mirtarbase.cuhk.edu.cn/~miRTarBase/miRTarBase_2022/php/index.php (accessed May 08, 2023).</w:t>
       </w:r>
     </w:p>
     <w:p>
@@ -5498,40 +5103,16 @@
         <w:jc w:val="both"/>
       </w:pPr>
       <w:r>
-        <w:t xml:space="preserve">[16] C. </w:t>
-      </w:r>
-      <w:proofErr w:type="spellStart"/>
-      <w:r>
-        <w:t>Stylianopoulou</w:t>
-      </w:r>
-      <w:proofErr w:type="spellEnd"/>
-      <w:r>
-        <w:t xml:space="preserve">, “Carbohydrates: Regulation of metabolism,” in Encyclopedia of Human Nutrition (Fourth Edition), B. Caballero, Ed., Oxford: Academic Press, 2023, pp. 126–135. </w:t>
-      </w:r>
-      <w:proofErr w:type="spellStart"/>
-      <w:r>
-        <w:t>doi</w:t>
-      </w:r>
-      <w:proofErr w:type="spellEnd"/>
-      <w:r>
-        <w:t>: 10.1016/B978-0-12-821848-8.00173-6.</w:t>
-      </w:r>
-    </w:p>
-    <w:p>
-      <w:pPr>
-        <w:spacing w:line="276" w:lineRule="auto"/>
-        <w:jc w:val="both"/>
-      </w:pPr>
-      <w:r>
-        <w:t xml:space="preserve">[17] L. He and G. J. Hannon, “MicroRNAs: small RNAs with a big role in gene regulation,” Nat Rev Genet, vol. 5, no. 7, Art. no. 7, Jul. 2004, </w:t>
-      </w:r>
-      <w:proofErr w:type="spellStart"/>
-      <w:r>
-        <w:t>doi</w:t>
-      </w:r>
-      <w:proofErr w:type="spellEnd"/>
-      <w:r>
-        <w:t>: 10.1038/nrg1379.</w:t>
+        <w:t>[16] C. Stylianopoulou, “Carbohydrates: Regulation of metabolism,” in Encyclopedia of Human Nutrition (Fourth Edition), B. Caballero, Ed., Oxford: Academic Press, 2023, pp. 126–135. doi: 10.1016/B978-0-12-821848-8.00173-6.</w:t>
+      </w:r>
+    </w:p>
+    <w:p>
+      <w:pPr>
+        <w:spacing w:line="276" w:lineRule="auto"/>
+        <w:jc w:val="both"/>
+      </w:pPr>
+      <w:r>
+        <w:t>[17] L. He and G. J. Hannon, “MicroRNAs: small RNAs with a big role in gene regulation,” Nat Rev Genet, vol. 5, no. 7, Art. no. 7, Jul. 2004, doi: 10.1038/nrg1379.</w:t>
       </w:r>
     </w:p>
     <w:p>
@@ -5546,56 +5127,16 @@
         <w:t>8</w:t>
       </w:r>
       <w:r>
-        <w:t xml:space="preserve">] D. Pradhan, A. Kumar, H. Singh, and U. Agrawal, “Chapter 4 - High-throughput sequencing,” in Data Processing Handbook for Complex Biological Data Sources, G. </w:t>
-      </w:r>
-      <w:proofErr w:type="spellStart"/>
-      <w:r>
-        <w:t>Misra</w:t>
-      </w:r>
-      <w:proofErr w:type="spellEnd"/>
-      <w:r>
-        <w:t xml:space="preserve">, Ed., Academic Press, 2019, pp. 39–52. </w:t>
-      </w:r>
-      <w:proofErr w:type="spellStart"/>
-      <w:r>
-        <w:t>doi</w:t>
-      </w:r>
-      <w:proofErr w:type="spellEnd"/>
-      <w:r>
-        <w:t>: 10.1016/B978-0-12-816548-5.00004-6.</w:t>
-      </w:r>
-    </w:p>
-    <w:p>
-      <w:pPr>
-        <w:spacing w:line="276" w:lineRule="auto"/>
-        <w:jc w:val="both"/>
-      </w:pPr>
-      <w:r>
-        <w:t xml:space="preserve">[19] B. </w:t>
-      </w:r>
-      <w:proofErr w:type="spellStart"/>
-      <w:r>
-        <w:t>Hanczar</w:t>
-      </w:r>
-      <w:proofErr w:type="spellEnd"/>
-      <w:r>
-        <w:t xml:space="preserve">, F. </w:t>
-      </w:r>
-      <w:proofErr w:type="spellStart"/>
-      <w:r>
-        <w:t>Zehraoui</w:t>
-      </w:r>
-      <w:proofErr w:type="spellEnd"/>
-      <w:r>
-        <w:t xml:space="preserve">, T. Issa, and M. Arles, “Biological interpretation of deep neural network for phenotype prediction based on gene expression,” BMC Bioinformatics, vol. 21, no. 1, p. 501, Nov. 2020, </w:t>
-      </w:r>
-      <w:proofErr w:type="spellStart"/>
-      <w:r>
-        <w:t>doi</w:t>
-      </w:r>
-      <w:proofErr w:type="spellEnd"/>
-      <w:r>
-        <w:t>: 10.1186/s12859-020-03836-4.</w:t>
+        <w:t>] D. Pradhan, A. Kumar, H. Singh, and U. Agrawal, “Chapter 4 - High-throughput sequencing,” in Data Processing Handbook for Complex Biological Data Sources, G. Misra, Ed., Academic Press, 2019, pp. 39–52. doi: 10.1016/B978-0-12-816548-5.00004-6.</w:t>
+      </w:r>
+    </w:p>
+    <w:p>
+      <w:pPr>
+        <w:spacing w:line="276" w:lineRule="auto"/>
+        <w:jc w:val="both"/>
+      </w:pPr>
+      <w:r>
+        <w:t>[19] B. Hanczar, F. Zehraoui, T. Issa, and M. Arles, “Biological interpretation of deep neural network for phenotype prediction based on gene expression,” BMC Bioinformatics, vol. 21, no. 1, p. 501, Nov. 2020, doi: 10.1186/s12859-020-03836-4.</w:t>
       </w:r>
     </w:p>
     <w:p>
@@ -5610,155 +5151,43 @@
         <w:t>20</w:t>
       </w:r>
       <w:r>
-        <w:t xml:space="preserve">] A. L. </w:t>
-      </w:r>
-      <w:proofErr w:type="spellStart"/>
-      <w:r>
-        <w:t>Leitão</w:t>
-      </w:r>
-      <w:proofErr w:type="spellEnd"/>
-      <w:r>
-        <w:t xml:space="preserve"> and F. J. </w:t>
-      </w:r>
-      <w:proofErr w:type="spellStart"/>
-      <w:r>
-        <w:t>Enguita</w:t>
-      </w:r>
-      <w:proofErr w:type="spellEnd"/>
-      <w:r>
-        <w:t xml:space="preserve">, “A Structural View of miRNA Biogenesis and Function,” Non-Coding RNA, vol. 8, no. 1, Art. no. 1, Feb. 2022, </w:t>
-      </w:r>
-      <w:proofErr w:type="spellStart"/>
-      <w:r>
-        <w:t>doi</w:t>
-      </w:r>
-      <w:proofErr w:type="spellEnd"/>
-      <w:r>
-        <w:t>: 10.3390/ncrna8010010.</w:t>
-      </w:r>
-    </w:p>
-    <w:p>
-      <w:pPr>
-        <w:spacing w:line="276" w:lineRule="auto"/>
-        <w:jc w:val="both"/>
-      </w:pPr>
-      <w:r>
-        <w:t xml:space="preserve">[21] ‘Gene Expression | Learn Science at </w:t>
-      </w:r>
-      <w:proofErr w:type="spellStart"/>
-      <w:r>
-        <w:t>Scitable</w:t>
-      </w:r>
-      <w:proofErr w:type="spellEnd"/>
-      <w:r>
-        <w:t>’. https://www.nature.com/scitable/topicpage/gene-expression-14121669/ (accessed May 07, 2023).</w:t>
-      </w:r>
-    </w:p>
-    <w:p>
-      <w:pPr>
-        <w:spacing w:line="276" w:lineRule="auto"/>
-        <w:jc w:val="both"/>
-      </w:pPr>
-      <w:r>
-        <w:t>[22] W. Guo, Y. Xu, and X. Feng, ‘</w:t>
-      </w:r>
-      <w:proofErr w:type="spellStart"/>
-      <w:r>
-        <w:t>DeepMetabolism</w:t>
-      </w:r>
-      <w:proofErr w:type="spellEnd"/>
-      <w:r>
-        <w:t xml:space="preserve">: A Deep Learning System to Predict Phenotype from Genome Sequencing’. </w:t>
-      </w:r>
-      <w:proofErr w:type="spellStart"/>
-      <w:r>
-        <w:t>arXiv</w:t>
-      </w:r>
-      <w:proofErr w:type="spellEnd"/>
-      <w:r>
-        <w:t xml:space="preserve">, May 08, 2017. </w:t>
-      </w:r>
-      <w:proofErr w:type="spellStart"/>
-      <w:r>
-        <w:t>doi</w:t>
-      </w:r>
-      <w:proofErr w:type="spellEnd"/>
-      <w:r>
-        <w:t>: 10.48550/arXiv.1705.03094.</w:t>
-      </w:r>
-    </w:p>
-    <w:p>
-      <w:pPr>
-        <w:spacing w:line="276" w:lineRule="auto"/>
-        <w:jc w:val="both"/>
-      </w:pPr>
-      <w:r>
-        <w:t>[23] M. Wen, P. Cong, Z. Zhang, H. Lu, and T. Li, ‘</w:t>
-      </w:r>
-      <w:proofErr w:type="spellStart"/>
-      <w:r>
-        <w:t>DeepMirTar</w:t>
-      </w:r>
-      <w:proofErr w:type="spellEnd"/>
-      <w:r>
-        <w:t xml:space="preserve">: a deep-learning approach for predicting human miRNA targets’, Bioinformatics, vol. 34, no. 22, pp. 3781–3787, Nov. 2018, </w:t>
-      </w:r>
-      <w:proofErr w:type="spellStart"/>
-      <w:r>
-        <w:t>doi</w:t>
-      </w:r>
-      <w:proofErr w:type="spellEnd"/>
-      <w:r>
-        <w:t>: 10.1093/bioinformatics/bty424.</w:t>
-      </w:r>
-    </w:p>
-    <w:p>
-      <w:pPr>
-        <w:spacing w:line="276" w:lineRule="auto"/>
-        <w:jc w:val="both"/>
-      </w:pPr>
-      <w:r>
-        <w:t xml:space="preserve">[24] X. M. Xu and S. G. </w:t>
-      </w:r>
-      <w:proofErr w:type="spellStart"/>
-      <w:r>
-        <w:t>Møller</w:t>
-      </w:r>
-      <w:proofErr w:type="spellEnd"/>
-      <w:r>
-        <w:t xml:space="preserve">, ‘The value of Arabidopsis research in understanding human disease states’, </w:t>
-      </w:r>
-      <w:proofErr w:type="spellStart"/>
-      <w:r>
-        <w:t>Curr</w:t>
-      </w:r>
-      <w:proofErr w:type="spellEnd"/>
-      <w:r>
-        <w:t xml:space="preserve"> </w:t>
-      </w:r>
-      <w:proofErr w:type="spellStart"/>
-      <w:r>
-        <w:t>Opin</w:t>
-      </w:r>
-      <w:proofErr w:type="spellEnd"/>
-      <w:r>
-        <w:t xml:space="preserve"> </w:t>
-      </w:r>
-      <w:proofErr w:type="spellStart"/>
-      <w:r>
-        <w:t>Biotechnol</w:t>
-      </w:r>
-      <w:proofErr w:type="spellEnd"/>
-      <w:r>
-        <w:t xml:space="preserve">, vol. 22, no. 2, pp. 300–307, Apr. 2011, </w:t>
-      </w:r>
-      <w:proofErr w:type="spellStart"/>
-      <w:r>
-        <w:t>doi</w:t>
-      </w:r>
-      <w:proofErr w:type="spellEnd"/>
-      <w:r>
-        <w:t>: 10.1016/j.copbio.2010.11.007.</w:t>
+        <w:t>] A. L. Leitão and F. J. Enguita, “A Structural View of miRNA Biogenesis and Function,” Non-Coding RNA, vol. 8, no. 1, Art. no. 1, Feb. 2022, doi: 10.3390/ncrna8010010.</w:t>
+      </w:r>
+    </w:p>
+    <w:p>
+      <w:pPr>
+        <w:spacing w:line="276" w:lineRule="auto"/>
+        <w:jc w:val="both"/>
+      </w:pPr>
+      <w:r>
+        <w:t>[21] ‘Gene Expression | Learn Science at Scitable’. https://www.nature.com/scitable/topicpage/gene-expression-14121669/ (accessed May 07, 2023).</w:t>
+      </w:r>
+    </w:p>
+    <w:p>
+      <w:pPr>
+        <w:spacing w:line="276" w:lineRule="auto"/>
+        <w:jc w:val="both"/>
+      </w:pPr>
+      <w:r>
+        <w:t>[22] W. Guo, Y. Xu, and X. Feng, ‘DeepMetabolism: A Deep Learning System to Predict Phenotype from Genome Sequencing’. arXiv, May 08, 2017. doi: 10.48550/arXiv.1705.03094.</w:t>
+      </w:r>
+    </w:p>
+    <w:p>
+      <w:pPr>
+        <w:spacing w:line="276" w:lineRule="auto"/>
+        <w:jc w:val="both"/>
+      </w:pPr>
+      <w:r>
+        <w:t>[23] M. Wen, P. Cong, Z. Zhang, H. Lu, and T. Li, ‘DeepMirTar: a deep-learning approach for predicting human miRNA targets’, Bioinformatics, vol. 34, no. 22, pp. 3781–3787, Nov. 2018, doi: 10.1093/bioinformatics/bty424.</w:t>
+      </w:r>
+    </w:p>
+    <w:p>
+      <w:pPr>
+        <w:spacing w:line="276" w:lineRule="auto"/>
+        <w:jc w:val="both"/>
+      </w:pPr>
+      <w:r>
+        <w:t>[24] X. M. Xu and S. G. Møller, ‘The value of Arabidopsis research in understanding human disease states’, Curr Opin Biotechnol, vol. 22, no. 2, pp. 300–307, Apr. 2011, doi: 10.1016/j.copbio.2010.11.007.</w:t>
       </w:r>
     </w:p>
     <w:p>
@@ -5773,23 +5202,7 @@
         <w:t>25</w:t>
       </w:r>
       <w:r>
-        <w:t xml:space="preserve">] G. P. Way and C. S. Greene, ‘Extracting a Biologically Relevant Latent Space from Cancer Transcriptomes with Variational Autoencoders’. </w:t>
-      </w:r>
-      <w:proofErr w:type="spellStart"/>
-      <w:r>
-        <w:t>bioRxiv</w:t>
-      </w:r>
-      <w:proofErr w:type="spellEnd"/>
-      <w:r>
-        <w:t xml:space="preserve">, p. 174474, Aug. 11, 2017. </w:t>
-      </w:r>
-      <w:proofErr w:type="spellStart"/>
-      <w:r>
-        <w:t>doi</w:t>
-      </w:r>
-      <w:proofErr w:type="spellEnd"/>
-      <w:r>
-        <w:t>: 10.1101/174474.</w:t>
+        <w:t>] G. P. Way and C. S. Greene, ‘Extracting a Biologically Relevant Latent Space from Cancer Transcriptomes with Variational Autoencoders’. bioRxiv, p. 174474, Aug. 11, 2017. doi: 10.1101/174474.</w:t>
       </w:r>
     </w:p>
     <w:p>
@@ -5819,71 +5232,7 @@
         <w:t>27</w:t>
       </w:r>
       <w:r>
-        <w:t xml:space="preserve">] C. H. </w:t>
-      </w:r>
-      <w:proofErr w:type="spellStart"/>
-      <w:r>
-        <w:t>Grønbech</w:t>
-      </w:r>
-      <w:proofErr w:type="spellEnd"/>
-      <w:r>
-        <w:t xml:space="preserve">, M. F. </w:t>
-      </w:r>
-      <w:proofErr w:type="spellStart"/>
-      <w:r>
-        <w:t>Vording</w:t>
-      </w:r>
-      <w:proofErr w:type="spellEnd"/>
-      <w:r>
-        <w:t xml:space="preserve">, P. </w:t>
-      </w:r>
-      <w:proofErr w:type="spellStart"/>
-      <w:r>
-        <w:t>Timshel</w:t>
-      </w:r>
-      <w:proofErr w:type="spellEnd"/>
-      <w:r>
-        <w:t xml:space="preserve">, C. K. </w:t>
-      </w:r>
-      <w:proofErr w:type="spellStart"/>
-      <w:r>
-        <w:t>Sønderby</w:t>
-      </w:r>
-      <w:proofErr w:type="spellEnd"/>
-      <w:r>
-        <w:t xml:space="preserve">, T. H. Pers, and O. </w:t>
-      </w:r>
-      <w:proofErr w:type="spellStart"/>
-      <w:r>
-        <w:t>Winther</w:t>
-      </w:r>
-      <w:proofErr w:type="spellEnd"/>
-      <w:r>
-        <w:t>, ‘</w:t>
-      </w:r>
-      <w:proofErr w:type="spellStart"/>
-      <w:r>
-        <w:t>scVAE</w:t>
-      </w:r>
-      <w:proofErr w:type="spellEnd"/>
-      <w:r>
-        <w:t xml:space="preserve">: Variational auto-encoders for single-cell gene expression data’. </w:t>
-      </w:r>
-      <w:proofErr w:type="spellStart"/>
-      <w:r>
-        <w:t>bioRxiv</w:t>
-      </w:r>
-      <w:proofErr w:type="spellEnd"/>
-      <w:r>
-        <w:t xml:space="preserve">, p. 318295, Oct. 02, 2019. </w:t>
-      </w:r>
-      <w:proofErr w:type="spellStart"/>
-      <w:r>
-        <w:t>doi</w:t>
-      </w:r>
-      <w:proofErr w:type="spellEnd"/>
-      <w:r>
-        <w:t>: 10.1101/318295.</w:t>
+        <w:t>] C. H. Grønbech, M. F. Vording, P. Timshel, C. K. Sønderby, T. H. Pers, and O. Winther, ‘scVAE: Variational auto-encoders for single-cell gene expression data’. bioRxiv, p. 318295, Oct. 02, 2019. doi: 10.1101/318295.</w:t>
       </w:r>
     </w:p>
     <w:p>
@@ -5898,27 +5247,11 @@
         <w:t>28</w:t>
       </w:r>
       <w:r>
-        <w:t xml:space="preserve">] K. Y. Gao, A. </w:t>
-      </w:r>
-      <w:proofErr w:type="spellStart"/>
-      <w:r>
-        <w:t>Fokoue</w:t>
-      </w:r>
-      <w:proofErr w:type="spellEnd"/>
-      <w:r>
-        <w:t xml:space="preserve">, H. Luo, A. Iyengar, S. Dey, and P. Zhang, ‘Interpretable Drug Target Prediction Using Deep Neural Representation’, in </w:t>
+        <w:t xml:space="preserve">] K. Y. Gao, A. Fokoue, H. Luo, A. Iyengar, S. Dey, and P. Zhang, ‘Interpretable Drug Target Prediction Using Deep Neural Representation’, in </w:t>
       </w:r>
       <w:r>
         <w:lastRenderedPageBreak/>
-        <w:t xml:space="preserve">Proceedings of the Twenty-Seventh International Joint Conference on Artificial Intelligence, Stockholm, Sweden: International Joint Conferences on Artificial Intelligence Organization, Jul. 2018, pp. 3371–3377. </w:t>
-      </w:r>
-      <w:proofErr w:type="spellStart"/>
-      <w:r>
-        <w:t>doi</w:t>
-      </w:r>
-      <w:proofErr w:type="spellEnd"/>
-      <w:r>
-        <w:t>: 10.24963/ijcai.2018/468.</w:t>
+        <w:t>Proceedings of the Twenty-Seventh International Joint Conference on Artificial Intelligence, Stockholm, Sweden: International Joint Conferences on Artificial Intelligence Organization, Jul. 2018, pp. 3371–3377. doi: 10.24963/ijcai.2018/468.</w:t>
       </w:r>
     </w:p>
     <w:p>
@@ -5948,39 +5281,7 @@
         <w:t>30</w:t>
       </w:r>
       <w:r>
-        <w:t xml:space="preserve">] G. B. Or and I. </w:t>
-      </w:r>
-      <w:proofErr w:type="spellStart"/>
-      <w:r>
-        <w:t>Veksler-Lublinsky</w:t>
-      </w:r>
-      <w:proofErr w:type="spellEnd"/>
-      <w:r>
-        <w:t xml:space="preserve">, ‘Comprehensive machine-learning-based analysis of microRNA-target interactions reveals variable transferability of interaction rules across </w:t>
-      </w:r>
-      <w:proofErr w:type="gramStart"/>
-      <w:r>
-        <w:t>species’</w:t>
-      </w:r>
-      <w:proofErr w:type="gramEnd"/>
-      <w:r>
-        <w:t xml:space="preserve">. </w:t>
-      </w:r>
-      <w:proofErr w:type="spellStart"/>
-      <w:r>
-        <w:t>bioRxiv</w:t>
-      </w:r>
-      <w:proofErr w:type="spellEnd"/>
-      <w:r>
-        <w:t xml:space="preserve">, p. 2021.03.28.437385, Mar. 29, 2021. </w:t>
-      </w:r>
-      <w:proofErr w:type="spellStart"/>
-      <w:r>
-        <w:t>doi</w:t>
-      </w:r>
-      <w:proofErr w:type="spellEnd"/>
-      <w:r>
-        <w:t>: 10.1101/2021.03.28.437385.</w:t>
+        <w:t>] G. B. Or and I. Veksler-Lublinsky, ‘Comprehensive machine-learning-based analysis of microRNA-target interactions reveals variable transferability of interaction rules across species’. bioRxiv, p. 2021.03.28.437385, Mar. 29, 2021. doi: 10.1101/2021.03.28.437385.</w:t>
       </w:r>
     </w:p>
     <w:p>
@@ -6010,21 +5311,8 @@
         <w:t>32</w:t>
       </w:r>
       <w:r>
-        <w:t xml:space="preserve">] X. Chen, ‘Small RNAs – secrets and surprises of the genome’, Plant J, vol. 61, no. 6, pp. 941–958, Mar. 2010, </w:t>
-      </w:r>
-      <w:proofErr w:type="spellStart"/>
-      <w:r>
-        <w:t>doi</w:t>
-      </w:r>
-      <w:proofErr w:type="spellEnd"/>
-      <w:r>
-        <w:t>: 10.1111/j.1365-313X.2009.</w:t>
-      </w:r>
-      <w:proofErr w:type="gramStart"/>
-      <w:r>
-        <w:t>04089.x.</w:t>
-      </w:r>
-      <w:proofErr w:type="gramEnd"/>
+        <w:t>] X. Chen, ‘Small RNAs – secrets and surprises of the genome’, Plant J, vol. 61, no. 6, pp. 941–958, Mar. 2010, doi: 10.1111/j.1365-313X.2009.04089.x.</w:t>
+      </w:r>
     </w:p>
     <w:p>
       <w:pPr>
@@ -6038,23 +5326,7 @@
         <w:t>33</w:t>
       </w:r>
       <w:r>
-        <w:t>] S. Bandyopadhyay and R. Mitra, ‘</w:t>
-      </w:r>
-      <w:proofErr w:type="spellStart"/>
-      <w:r>
-        <w:t>TargetMiner</w:t>
-      </w:r>
-      <w:proofErr w:type="spellEnd"/>
-      <w:r>
-        <w:t xml:space="preserve">: microRNA target prediction with systematic identification of tissue-specific negative examples’, Bioinformatics, vol. 25, no. 20, pp. 2625–2631, Oct. 2009, </w:t>
-      </w:r>
-      <w:proofErr w:type="spellStart"/>
-      <w:r>
-        <w:t>doi</w:t>
-      </w:r>
-      <w:proofErr w:type="spellEnd"/>
-      <w:r>
-        <w:t>: 10.1093/bioinformatics/btp503.</w:t>
+        <w:t>] S. Bandyopadhyay and R. Mitra, ‘TargetMiner: microRNA target prediction with systematic identification of tissue-specific negative examples’, Bioinformatics, vol. 25, no. 20, pp. 2625–2631, Oct. 2009, doi: 10.1093/bioinformatics/btp503.</w:t>
       </w:r>
     </w:p>
     <w:p>
@@ -6069,15 +5341,7 @@
         <w:t>34</w:t>
       </w:r>
       <w:r>
-        <w:t>] ‘</w:t>
-      </w:r>
-      <w:proofErr w:type="spellStart"/>
-      <w:r>
-        <w:t>PmiREN</w:t>
-      </w:r>
-      <w:proofErr w:type="spellEnd"/>
-      <w:r>
-        <w:t>: Plant microRNA Encyclopedia’. https://www.pmiren.com/download (accessed Aug. 04, 2023).</w:t>
+        <w:t>] ‘PmiREN: Plant microRNA Encyclopedia’. https://www.pmiren.com/download (accessed Aug. 04, 2023).</w:t>
       </w:r>
     </w:p>
     <w:p>
@@ -6092,23 +5356,7 @@
         <w:t>35</w:t>
       </w:r>
       <w:r>
-        <w:t>] ‘</w:t>
-      </w:r>
-      <w:proofErr w:type="spellStart"/>
-      <w:r>
-        <w:t>refSeq</w:t>
-      </w:r>
-      <w:proofErr w:type="spellEnd"/>
-      <w:r>
-        <w:t xml:space="preserve"> Accession to Gene Symbol Converter - Genomics </w:t>
-      </w:r>
-      <w:proofErr w:type="spellStart"/>
-      <w:r>
-        <w:t>Biotools</w:t>
-      </w:r>
-      <w:proofErr w:type="spellEnd"/>
-      <w:r>
-        <w:t xml:space="preserve">’. </w:t>
+        <w:t xml:space="preserve">] ‘refSeq Accession to Gene Symbol Converter - Genomics Biotools’. </w:t>
       </w:r>
       <w:r>
         <w:t>https://www.biotools.fr/mouse/refseq_symbol_converter (accessed Aug. 07, 2023).</w:t>
@@ -6126,15 +5374,7 @@
         <w:t>36</w:t>
       </w:r>
       <w:r>
-        <w:t>] ‘</w:t>
-      </w:r>
-      <w:proofErr w:type="spellStart"/>
-      <w:r>
-        <w:t>miRBase</w:t>
-      </w:r>
-      <w:proofErr w:type="spellEnd"/>
-      <w:r>
-        <w:t xml:space="preserve"> - Downloads’. https://mirbase.org/download/ (accessed Aug. 13, 2023).</w:t>
+        <w:t>] ‘miRBase - Downloads’. https://mirbase.org/download/ (accessed Aug. 13, 2023).</w:t>
       </w:r>
     </w:p>
     <w:p>
@@ -6179,55 +5419,7 @@
         <w:t>39</w:t>
       </w:r>
       <w:r>
-        <w:t xml:space="preserve">] B. </w:t>
-      </w:r>
-      <w:proofErr w:type="spellStart"/>
-      <w:r>
-        <w:t>Murcott</w:t>
-      </w:r>
-      <w:proofErr w:type="spellEnd"/>
-      <w:r>
-        <w:t xml:space="preserve">, R. J. </w:t>
-      </w:r>
-      <w:proofErr w:type="spellStart"/>
-      <w:r>
-        <w:t>Pawluk</w:t>
-      </w:r>
-      <w:proofErr w:type="spellEnd"/>
-      <w:r>
-        <w:t xml:space="preserve">, A. V. </w:t>
-      </w:r>
-      <w:proofErr w:type="spellStart"/>
-      <w:r>
-        <w:t>Protasio</w:t>
-      </w:r>
-      <w:proofErr w:type="spellEnd"/>
-      <w:r>
-        <w:t xml:space="preserve">, R. Y. </w:t>
-      </w:r>
-      <w:proofErr w:type="spellStart"/>
-      <w:r>
-        <w:t>Akinmusola</w:t>
-      </w:r>
-      <w:proofErr w:type="spellEnd"/>
-      <w:r>
-        <w:t xml:space="preserve">, D. </w:t>
-      </w:r>
-      <w:proofErr w:type="spellStart"/>
-      <w:r>
-        <w:t>Lastik</w:t>
-      </w:r>
-      <w:proofErr w:type="spellEnd"/>
-      <w:r>
-        <w:t>, and V. L. Hunt, ‘</w:t>
-      </w:r>
-      <w:proofErr w:type="spellStart"/>
-      <w:r>
-        <w:t>stepRNA</w:t>
-      </w:r>
-      <w:proofErr w:type="spellEnd"/>
-      <w:r>
-        <w:t xml:space="preserve">: Identification of Dicer cleavage signatures and passenger strand lengths in small RNA sequences’, Frontiers in Bioinformatics, vol. 2, 2022, Accessed: Aug. 18, 2023. [Online]. </w:t>
+        <w:t xml:space="preserve">] B. Murcott, R. J. Pawluk, A. V. Protasio, R. Y. Akinmusola, D. Lastik, and V. L. Hunt, ‘stepRNA: Identification of Dicer cleavage signatures and passenger strand lengths in small RNA sequences’, Frontiers in Bioinformatics, vol. 2, 2022, Accessed: Aug. 18, 2023. [Online]. </w:t>
       </w:r>
     </w:p>
     <w:p>
@@ -6242,31 +5434,7 @@
         <w:t>40</w:t>
       </w:r>
       <w:r>
-        <w:t>] H.-Y. Huang et al., ‘</w:t>
-      </w:r>
-      <w:proofErr w:type="spellStart"/>
-      <w:r>
-        <w:t>miRTarBase</w:t>
-      </w:r>
-      <w:proofErr w:type="spellEnd"/>
-      <w:r>
-        <w:t xml:space="preserve"> update 2022: an informative resource for experimentally validated miRNA–target interactions’, Nucleic Acids Research, vol. 50, no. D1, pp. D222–D230, Jan. 2022, </w:t>
-      </w:r>
-      <w:proofErr w:type="spellStart"/>
-      <w:r>
-        <w:t>doi</w:t>
-      </w:r>
-      <w:proofErr w:type="spellEnd"/>
-      <w:r>
-        <w:t>: 10.1093/</w:t>
-      </w:r>
-      <w:proofErr w:type="spellStart"/>
-      <w:r>
-        <w:t>nar</w:t>
-      </w:r>
-      <w:proofErr w:type="spellEnd"/>
-      <w:r>
-        <w:t>/gkab1079.</w:t>
+        <w:t>] H.-Y. Huang et al., ‘miRTarBase update 2022: an informative resource for experimentally validated miRNA–target interactions’, Nucleic Acids Research, vol. 50, no. D1, pp. D222–D230, Jan. 2022, doi: 10.1093/nar/gkab1079.</w:t>
       </w:r>
     </w:p>
     <w:p>
@@ -6281,15 +5449,7 @@
         <w:t>4</w:t>
       </w:r>
       <w:r>
-        <w:t xml:space="preserve">1] ‘Bio.pairwise2 module — </w:t>
-      </w:r>
-      <w:proofErr w:type="spellStart"/>
-      <w:r>
-        <w:t>Biopython</w:t>
-      </w:r>
-      <w:proofErr w:type="spellEnd"/>
-      <w:r>
-        <w:t xml:space="preserve"> 1.75 documentation’. https://biopython.org/docs/1.75/api/Bio.pairwise2.html (accessed Aug. 29, 2023).</w:t>
+        <w:t>1] ‘Bio.pairwise2 module — Biopython 1.75 documentation’. https://biopython.org/docs/1.75/api/Bio.pairwise2.html (accessed Aug. 29, 2023).</w:t>
       </w:r>
     </w:p>
     <w:p>
@@ -6304,15 +5464,7 @@
         <w:t>42</w:t>
       </w:r>
       <w:r>
-        <w:t>] ‘</w:t>
-      </w:r>
-      <w:proofErr w:type="spellStart"/>
-      <w:r>
-        <w:t>miRBase</w:t>
-      </w:r>
-      <w:proofErr w:type="spellEnd"/>
-      <w:r>
-        <w:t>’. https://www.mirbase.org/ftp.shtml (accessed May 08, 2023).</w:t>
+        <w:t>] ‘miRBase’. https://www.mirbase.org/ftp.shtml (accessed May 08, 2023).</w:t>
       </w:r>
     </w:p>
     <w:p>
@@ -6358,23 +5510,37 @@
         <w:t>45</w:t>
       </w:r>
       <w:r>
-        <w:t xml:space="preserve">] ‘Average gene length - </w:t>
-      </w:r>
-      <w:proofErr w:type="spellStart"/>
-      <w:r>
-        <w:t>Thale</w:t>
-      </w:r>
-      <w:proofErr w:type="spellEnd"/>
-      <w:r>
-        <w:t xml:space="preserve"> cress Arabidopsis </w:t>
-      </w:r>
-      <w:proofErr w:type="spellStart"/>
-      <w:r>
-        <w:t>thalia</w:t>
-      </w:r>
-      <w:proofErr w:type="spellEnd"/>
-      <w:r>
-        <w:t xml:space="preserve"> - BNID 105370’. https://bionumbers.hms.harvard.edu/bionumber.aspx?id=105370&amp;ver=0 (accessed Sep. 22, 2023).</w:t>
+        <w:t>] ‘Average gene length - Thale cress Arabidopsis thalia - BNID 105370’. https://bionumbers.hms.harvard.edu/bionumber.aspx?id=105370&amp;ver=0 (accessed Sep. 22, 2023).</w:t>
+      </w:r>
+    </w:p>
+    <w:p>
+      <w:pPr>
+        <w:spacing w:line="276" w:lineRule="auto"/>
+        <w:jc w:val="both"/>
+      </w:pPr>
+      <w:r>
+        <w:t>[</w:t>
+      </w:r>
+      <w:r>
+        <w:t>46</w:t>
+      </w:r>
+      <w:r>
+        <w:t>] ‘Chapter 6. Deep learning for text and sequences · Deep Learning with Python’. https://livebook.manning.com/book/deep-learning-with-python/chapter-4/ (accessed Sep. 24, 2023).</w:t>
+      </w:r>
+    </w:p>
+    <w:p>
+      <w:pPr>
+        <w:spacing w:line="276" w:lineRule="auto"/>
+        <w:jc w:val="both"/>
+      </w:pPr>
+      <w:r>
+        <w:t>[</w:t>
+      </w:r>
+      <w:r>
+        <w:t>47</w:t>
+      </w:r>
+      <w:r>
+        <w:t>] ‘Chapter 4. Fundamentals of machine learning · Deep Learning with Python’. https://livebook.manning.com/book/deep-learning-with-python/chapter-4/ (accessed Sep. 24, 2023).</w:t>
       </w:r>
     </w:p>
     <w:sectPr>

</xml_diff>

<commit_message>
Baseline model statistically significant built.
</commit_message>
<xml_diff>
--- a/miRNA-target-prediction.docx
+++ b/miRNA-target-prediction.docx
@@ -444,6 +444,8 @@
       <w:r>
         <w:t xml:space="preserve">i.e., </w:t>
       </w:r>
+      <w:proofErr w:type="spellStart"/>
+      <w:proofErr w:type="gramStart"/>
       <w:r>
         <w:rPr>
           <w:i/>
@@ -451,6 +453,8 @@
         </w:rPr>
         <w:t>A.thaliana</w:t>
       </w:r>
+      <w:proofErr w:type="spellEnd"/>
+      <w:proofErr w:type="gramEnd"/>
       <w:r>
         <w:t xml:space="preserve">). </w:t>
       </w:r>
@@ -1061,8 +1065,17 @@
           <w:b/>
           <w:bCs/>
         </w:rPr>
-        <w:t>Use cases</w:t>
-      </w:r>
+        <w:t xml:space="preserve">Use </w:t>
+      </w:r>
+      <w:proofErr w:type="gramStart"/>
+      <w:r>
+        <w:rPr>
+          <w:b/>
+          <w:bCs/>
+        </w:rPr>
+        <w:t>cases</w:t>
+      </w:r>
+      <w:proofErr w:type="gramEnd"/>
     </w:p>
     <w:p>
       <w:pPr>
@@ -1223,7 +1236,15 @@
         <w:t xml:space="preserve">Note: </w:t>
       </w:r>
       <w:r>
-        <w:t>This paper differentiates between academic and industry based on the following criteria: “</w:t>
+        <w:t xml:space="preserve">This paper differentiates between </w:t>
+      </w:r>
+      <w:proofErr w:type="gramStart"/>
+      <w:r>
+        <w:t>academic</w:t>
+      </w:r>
+      <w:proofErr w:type="gramEnd"/>
+      <w:r>
+        <w:t xml:space="preserve"> and industry based on the following criteria: “</w:t>
       </w:r>
       <w:r>
         <w:t>Academic</w:t>
@@ -1396,7 +1417,21 @@
         <w:rPr>
           <w:bCs/>
         </w:rPr>
-        <w:t>. In terms of interpretability, there are few RNA sequencing publications exploring the explainability of the network</w:t>
+        <w:t xml:space="preserve">. In terms of interpretability, there are few RNA sequencing publications exploring the </w:t>
+      </w:r>
+      <w:proofErr w:type="spellStart"/>
+      <w:r>
+        <w:rPr>
+          <w:bCs/>
+        </w:rPr>
+        <w:t>explainability</w:t>
+      </w:r>
+      <w:proofErr w:type="spellEnd"/>
+      <w:r>
+        <w:rPr>
+          <w:bCs/>
+        </w:rPr>
+        <w:t xml:space="preserve"> of the network</w:t>
       </w:r>
       <w:r>
         <w:rPr>
@@ -1841,7 +1876,21 @@
         <w:rPr>
           <w:bCs/>
         </w:rPr>
-        <w:t xml:space="preserve"> Although this study is similar to the proposed for this project in terms of using DL techniques on RNA data and exploring the interpretability of the resulting model, it is focused on another type of RNA data (i.e., RNA sequencing</w:t>
+        <w:t xml:space="preserve"> Although this study is </w:t>
+      </w:r>
+      <w:proofErr w:type="gramStart"/>
+      <w:r>
+        <w:rPr>
+          <w:bCs/>
+        </w:rPr>
+        <w:t>similar to</w:t>
+      </w:r>
+      <w:proofErr w:type="gramEnd"/>
+      <w:r>
+        <w:rPr>
+          <w:bCs/>
+        </w:rPr>
+        <w:t xml:space="preserve"> the proposed for this project in terms of using DL techniques on RNA data and exploring the interpretability of the resulting model, it is focused on another type of RNA data (i.e., RNA sequencing</w:t>
       </w:r>
       <w:r>
         <w:rPr>
@@ -1896,21 +1945,23 @@
         </w:rPr>
         <w:t>“</w:t>
       </w:r>
+      <w:proofErr w:type="spellStart"/>
       <w:r>
         <w:rPr>
           <w:bCs/>
           <w:i/>
           <w:iCs/>
         </w:rPr>
-        <w:t>DeepMirTar: a deep-learning approach for predicting human miRNA targets</w:t>
-      </w:r>
+        <w:t>DeepMirTar</w:t>
+      </w:r>
+      <w:proofErr w:type="spellEnd"/>
       <w:r>
         <w:rPr>
           <w:bCs/>
           <w:i/>
           <w:iCs/>
         </w:rPr>
-        <w:t>”</w:t>
+        <w:t>: a deep-learning approach for predicting human miRNA targets</w:t>
       </w:r>
       <w:r>
         <w:rPr>
@@ -1918,6 +1969,14 @@
           <w:i/>
           <w:iCs/>
         </w:rPr>
+        <w:t>”</w:t>
+      </w:r>
+      <w:r>
+        <w:rPr>
+          <w:bCs/>
+          <w:i/>
+          <w:iCs/>
+        </w:rPr>
         <w:t xml:space="preserve"> [23]</w:t>
       </w:r>
     </w:p>
@@ -1958,7 +2017,21 @@
         <w:rPr>
           <w:bCs/>
         </w:rPr>
-        <w:t xml:space="preserve"> The approach followed was to use a SdA, a type of NN consisting of multiple layers each one with massive units.</w:t>
+        <w:t xml:space="preserve"> The approach followed was to use a </w:t>
+      </w:r>
+      <w:proofErr w:type="spellStart"/>
+      <w:r>
+        <w:rPr>
+          <w:bCs/>
+        </w:rPr>
+        <w:t>SdA</w:t>
+      </w:r>
+      <w:proofErr w:type="spellEnd"/>
+      <w:r>
+        <w:rPr>
+          <w:bCs/>
+        </w:rPr>
+        <w:t>, a type of NN consisting of multiple layers each one with massive units.</w:t>
       </w:r>
       <w:r>
         <w:rPr>
@@ -2223,12 +2296,21 @@
         </w:rPr>
         <w:t>“</w:t>
       </w:r>
+      <w:proofErr w:type="spellStart"/>
       <w:r>
         <w:rPr>
           <w:i/>
           <w:iCs/>
         </w:rPr>
-        <w:t>miRAW: A deep learning-based approach to predict microRNA targets by analyzing whole microRNA transcripts</w:t>
+        <w:t>miRAW</w:t>
+      </w:r>
+      <w:proofErr w:type="spellEnd"/>
+      <w:r>
+        <w:rPr>
+          <w:i/>
+          <w:iCs/>
+        </w:rPr>
+        <w:t>: A deep learning-based approach to predict microRNA targets by analyzing whole microRNA transcripts</w:t>
       </w:r>
       <w:r>
         <w:rPr>
@@ -3311,7 +3393,21 @@
         <w:rPr>
           <w:bCs/>
         </w:rPr>
-        <w:t xml:space="preserve"> (Long Short Term Memory) </w:t>
+        <w:t xml:space="preserve"> (Long </w:t>
+      </w:r>
+      <w:proofErr w:type="gramStart"/>
+      <w:r>
+        <w:rPr>
+          <w:bCs/>
+        </w:rPr>
+        <w:t>Short Term</w:t>
+      </w:r>
+      <w:proofErr w:type="gramEnd"/>
+      <w:r>
+        <w:rPr>
+          <w:bCs/>
+        </w:rPr>
+        <w:t xml:space="preserve"> Memory) </w:t>
       </w:r>
     </w:p>
     <w:p>
@@ -3363,7 +3459,21 @@
         <w:rPr>
           <w:bCs/>
         </w:rPr>
-        <w:t xml:space="preserve"> (similar to </w:t>
+        <w:t xml:space="preserve"> (</w:t>
+      </w:r>
+      <w:proofErr w:type="gramStart"/>
+      <w:r>
+        <w:rPr>
+          <w:bCs/>
+        </w:rPr>
+        <w:t>similar to</w:t>
+      </w:r>
+      <w:proofErr w:type="gramEnd"/>
+      <w:r>
+        <w:rPr>
+          <w:bCs/>
+        </w:rPr>
+        <w:t xml:space="preserve"> </w:t>
       </w:r>
       <w:r>
         <w:rPr>
@@ -3714,12 +3824,14 @@
           <w:b/>
         </w:rPr>
       </w:pPr>
+      <w:proofErr w:type="spellStart"/>
       <w:r>
         <w:rPr>
           <w:b/>
         </w:rPr>
         <w:t>Softmax</w:t>
       </w:r>
+      <w:proofErr w:type="spellEnd"/>
       <w:r>
         <w:rPr>
           <w:b/>
@@ -3758,7 +3870,14 @@
         <w:rPr>
           <w:bCs/>
         </w:rPr>
-        <w:t>the S</w:t>
+        <w:t xml:space="preserve">the </w:t>
+      </w:r>
+      <w:proofErr w:type="spellStart"/>
+      <w:r>
+        <w:rPr>
+          <w:bCs/>
+        </w:rPr>
+        <w:t>S</w:t>
       </w:r>
       <w:r>
         <w:rPr>
@@ -3766,6 +3885,7 @@
         </w:rPr>
         <w:t>oftmax</w:t>
       </w:r>
+      <w:proofErr w:type="spellEnd"/>
       <w:r>
         <w:rPr>
           <w:bCs/>
@@ -4090,11 +4210,16 @@
       <w:r>
         <w:t xml:space="preserve">The data for this project was extracted from </w:t>
       </w:r>
+      <w:proofErr w:type="spellStart"/>
       <w:r>
         <w:t>miRTarBas</w:t>
       </w:r>
       <w:r>
-        <w:t xml:space="preserve">e, a database containing experimentally confirmed interactions between miRNAs and mRNAs from the same organism [14]. Considering the scope of this study, the interactions of the organism </w:t>
+        <w:t>e</w:t>
+      </w:r>
+      <w:proofErr w:type="spellEnd"/>
+      <w:r>
+        <w:t xml:space="preserve">, a database containing experimentally confirmed interactions between miRNAs and mRNAs from the same organism [14]. Considering the scope of this study, the interactions of the organism </w:t>
       </w:r>
       <w:r>
         <w:rPr>
@@ -4127,12 +4252,14 @@
       <w:r>
         <w:t xml:space="preserve">The dataset is available at </w:t>
       </w:r>
+      <w:proofErr w:type="gramStart"/>
       <w:r>
         <w:t>https://mirtarbase.cuhk.edu.cn/~miRTarBase/miRTarBase_2022/php/download.php</w:t>
       </w:r>
       <w:r>
         <w:t xml:space="preserve"> .</w:t>
       </w:r>
+      <w:proofErr w:type="gramEnd"/>
     </w:p>
     <w:p>
       <w:pPr>
@@ -4366,6 +4493,7 @@
           <w:bCs/>
         </w:rPr>
       </w:pPr>
+      <w:proofErr w:type="spellStart"/>
       <w:r>
         <w:rPr>
           <w:bCs/>
@@ -4373,6 +4501,7 @@
         <w:lastRenderedPageBreak/>
         <w:t>TargetScan</w:t>
       </w:r>
+      <w:proofErr w:type="spellEnd"/>
     </w:p>
     <w:p>
       <w:pPr>
@@ -4391,7 +4520,21 @@
         <w:rPr>
           <w:bCs/>
         </w:rPr>
-        <w:t>Diana microT-CDS</w:t>
+        <w:t xml:space="preserve">Diana </w:t>
+      </w:r>
+      <w:proofErr w:type="spellStart"/>
+      <w:r>
+        <w:rPr>
+          <w:bCs/>
+        </w:rPr>
+        <w:t>microT</w:t>
+      </w:r>
+      <w:proofErr w:type="spellEnd"/>
+      <w:r>
+        <w:rPr>
+          <w:bCs/>
+        </w:rPr>
+        <w:t>-CDS</w:t>
       </w:r>
     </w:p>
     <w:p>
@@ -4427,12 +4570,14 @@
           <w:bCs/>
         </w:rPr>
       </w:pPr>
+      <w:proofErr w:type="spellStart"/>
       <w:r>
         <w:rPr>
           <w:bCs/>
         </w:rPr>
         <w:t>miRanda</w:t>
       </w:r>
+      <w:proofErr w:type="spellEnd"/>
     </w:p>
     <w:p>
       <w:pPr>
@@ -4447,12 +4592,14 @@
           <w:bCs/>
         </w:rPr>
       </w:pPr>
+      <w:proofErr w:type="spellStart"/>
       <w:r>
         <w:rPr>
           <w:bCs/>
         </w:rPr>
         <w:t>mirzaG</w:t>
       </w:r>
+      <w:proofErr w:type="spellEnd"/>
     </w:p>
     <w:p>
       <w:pPr>
@@ -4467,12 +4614,14 @@
           <w:bCs/>
         </w:rPr>
       </w:pPr>
+      <w:proofErr w:type="spellStart"/>
       <w:r>
         <w:rPr>
           <w:bCs/>
         </w:rPr>
         <w:t>Paccmit</w:t>
       </w:r>
+      <w:proofErr w:type="spellEnd"/>
     </w:p>
     <w:p>
       <w:pPr>
@@ -4487,12 +4636,14 @@
           <w:bCs/>
         </w:rPr>
       </w:pPr>
+      <w:proofErr w:type="spellStart"/>
       <w:r>
         <w:rPr>
           <w:bCs/>
         </w:rPr>
         <w:t>mirDB</w:t>
       </w:r>
+      <w:proofErr w:type="spellEnd"/>
     </w:p>
     <w:p>
       <w:pPr>
@@ -4545,7 +4696,14 @@
         <w:rPr>
           <w:bCs/>
         </w:rPr>
-        <w:t>The mature miRNA sequences for both organisms are retrieved from miR</w:t>
+        <w:t xml:space="preserve">The mature miRNA sequences for both organisms are retrieved from </w:t>
+      </w:r>
+      <w:proofErr w:type="spellStart"/>
+      <w:r>
+        <w:rPr>
+          <w:bCs/>
+        </w:rPr>
+        <w:t>miR</w:t>
       </w:r>
       <w:r>
         <w:rPr>
@@ -4557,7 +4715,14 @@
         <w:rPr>
           <w:bCs/>
         </w:rPr>
-        <w:t>ase [36], and the sequences of the target mRNA molecules are extracted from the respective genomes [</w:t>
+        <w:t>ase</w:t>
+      </w:r>
+      <w:proofErr w:type="spellEnd"/>
+      <w:r>
+        <w:rPr>
+          <w:bCs/>
+        </w:rPr>
+        <w:t xml:space="preserve"> [36], and the sequences of the target mRNA molecules are extracted from the respective genomes [</w:t>
       </w:r>
       <w:r>
         <w:rPr>
@@ -4739,7 +4904,21 @@
         <w:rPr>
           <w:bCs/>
         </w:rPr>
-        <w:t xml:space="preserve">The objective of this stage is to generate a negative dataset based on the experimentally validated non-target interactions </w:t>
+        <w:t xml:space="preserve">The objective of this stage is to generate a negative dataset based on the experimentally validated non-target </w:t>
+      </w:r>
+      <w:proofErr w:type="gramStart"/>
+      <w:r>
+        <w:rPr>
+          <w:bCs/>
+        </w:rPr>
+        <w:t>interactions</w:t>
+      </w:r>
+      <w:proofErr w:type="gramEnd"/>
+      <w:r>
+        <w:rPr>
+          <w:bCs/>
+        </w:rPr>
+        <w:t xml:space="preserve"> </w:t>
       </w:r>
     </w:p>
     <w:p>
@@ -4955,16 +5134,48 @@
         <w:jc w:val="both"/>
       </w:pPr>
       <w:r>
-        <w:t>[1] A. Pla, X. Zhong, and S. Rayner, “miRAW: A deep learning-based approach to predict microRNA targets by analyzing whole microRNA transcripts,” PLOS Computational Biology, vol. 14, no. 7, p. e1006185, Jul. 2018, doi: 10.1371/journal.pcbi.1006185.</w:t>
-      </w:r>
-    </w:p>
-    <w:p>
-      <w:pPr>
-        <w:spacing w:line="276" w:lineRule="auto"/>
-        <w:jc w:val="both"/>
-      </w:pPr>
-      <w:r>
-        <w:t>[2] J. O’Brien, H. Hayder, Y. Zayed, and C. Peng, “Overview of MicroRNA Biogenesis, Mechanisms of Actions, and Circulation,” Frontiers in Endocrinology, vol. 9, 2018, Accessed: May 04, 2023. [Online]. Available: https://www.frontiersin.org/articles/10.3389/fendo.2018.00402</w:t>
+        <w:t xml:space="preserve">[1] A. </w:t>
+      </w:r>
+      <w:proofErr w:type="spellStart"/>
+      <w:r>
+        <w:t>Pla</w:t>
+      </w:r>
+      <w:proofErr w:type="spellEnd"/>
+      <w:r>
+        <w:t>, X. Zhong, and S. Rayner, “</w:t>
+      </w:r>
+      <w:proofErr w:type="spellStart"/>
+      <w:r>
+        <w:t>miRAW</w:t>
+      </w:r>
+      <w:proofErr w:type="spellEnd"/>
+      <w:r>
+        <w:t xml:space="preserve">: A deep learning-based approach to predict microRNA targets by analyzing whole microRNA transcripts,” PLOS Computational Biology, vol. 14, no. 7, p. e1006185, Jul. 2018, </w:t>
+      </w:r>
+      <w:proofErr w:type="spellStart"/>
+      <w:r>
+        <w:t>doi</w:t>
+      </w:r>
+      <w:proofErr w:type="spellEnd"/>
+      <w:r>
+        <w:t>: 10.1371/journal.pcbi.1006185.</w:t>
+      </w:r>
+    </w:p>
+    <w:p>
+      <w:pPr>
+        <w:spacing w:line="276" w:lineRule="auto"/>
+        <w:jc w:val="both"/>
+      </w:pPr>
+      <w:r>
+        <w:t xml:space="preserve">[2] J. O’Brien, H. </w:t>
+      </w:r>
+      <w:proofErr w:type="spellStart"/>
+      <w:r>
+        <w:t>Hayder</w:t>
+      </w:r>
+      <w:proofErr w:type="spellEnd"/>
+      <w:r>
+        <w:t>, Y. Zayed, and C. Peng, “Overview of MicroRNA Biogenesis, Mechanisms of Actions, and Circulation,” Frontiers in Endocrinology, vol. 9, 2018, Accessed: May 04, 2023. [Online]. Available: https://www.frontiersin.org/articles/10.3389/fendo.2018.00402</w:t>
       </w:r>
     </w:p>
     <w:p>
@@ -4982,37 +5193,141 @@
         <w:jc w:val="both"/>
       </w:pPr>
       <w:r>
-        <w:t>[4] H. Nakayashiki, ‘RNA silencing in fungi: Mechanisms and applications’, FEBS Letters, vol. 579, no. 26, pp. 5950–5957, Oct. 2005, doi: 10.1016/j.febslet.2005.08.016.</w:t>
-      </w:r>
-    </w:p>
-    <w:p>
-      <w:pPr>
-        <w:spacing w:line="276" w:lineRule="auto"/>
-        <w:jc w:val="both"/>
-      </w:pPr>
-      <w:r>
-        <w:t>[5] T. Kakati, D. K. Bhattacharyya, J. K. Kalita, and T. M. Norden-Krichmar, ‘DEGnext: classification of differentially expressed genes from RNA-seq data using a convolutional neural network with transfer learning’, BMC Bioinformatics, vol. 23, no. 1, p. 17, Jan. 2022, doi: 10.1186/s12859-021-04527-4.</w:t>
-      </w:r>
-    </w:p>
-    <w:p>
-      <w:pPr>
-        <w:spacing w:line="276" w:lineRule="auto"/>
-        <w:jc w:val="both"/>
-      </w:pPr>
-      <w:r>
-        <w:t xml:space="preserve">[6] B. Hanczar, F. Zehraoui, T. Issa, and M. Arles, ‘Biological interpretation of deep neural network for phenotype prediction based on gene expression’, BMC Bioinformatics, vol. 21, no. 1, </w:t>
-      </w:r>
-      <w:r>
-        <w:t>p. 501, Nov. 2020, doi: 10.1186/s12859-020-03836-4.</w:t>
-      </w:r>
-    </w:p>
-    <w:p>
-      <w:pPr>
-        <w:spacing w:line="276" w:lineRule="auto"/>
-        <w:jc w:val="both"/>
-      </w:pPr>
-      <w:r>
-        <w:t>[7] D. Urda, J. Montes-Torres, F. Moreno, L. Franco, and J. M. Jerez, ‘Deep Learning to Analyze RNA-Seq Gene Expression Data’, in Advances in Computational Intelligence, I. Rojas, G. Joya, and A. Catala, Eds., in Lecture Notes in Computer Science, vol. 10306. Cham: Springer International Publishing, 2017, pp. 50–59. doi: 10.1007/978-3-319-59147-6_5.</w:t>
+        <w:t xml:space="preserve">[4] H. </w:t>
+      </w:r>
+      <w:proofErr w:type="spellStart"/>
+      <w:r>
+        <w:t>Nakayashiki</w:t>
+      </w:r>
+      <w:proofErr w:type="spellEnd"/>
+      <w:r>
+        <w:t xml:space="preserve">, ‘RNA silencing in fungi: Mechanisms and applications’, FEBS Letters, vol. 579, no. 26, pp. 5950–5957, Oct. 2005, </w:t>
+      </w:r>
+      <w:proofErr w:type="spellStart"/>
+      <w:r>
+        <w:t>doi</w:t>
+      </w:r>
+      <w:proofErr w:type="spellEnd"/>
+      <w:r>
+        <w:t>: 10.1016/j.febslet.2005.08.016.</w:t>
+      </w:r>
+    </w:p>
+    <w:p>
+      <w:pPr>
+        <w:spacing w:line="276" w:lineRule="auto"/>
+        <w:jc w:val="both"/>
+      </w:pPr>
+      <w:r>
+        <w:t xml:space="preserve">[5] T. </w:t>
+      </w:r>
+      <w:proofErr w:type="spellStart"/>
+      <w:r>
+        <w:t>Kakati</w:t>
+      </w:r>
+      <w:proofErr w:type="spellEnd"/>
+      <w:r>
+        <w:t xml:space="preserve">, D. K. Bhattacharyya, J. K. </w:t>
+      </w:r>
+      <w:proofErr w:type="spellStart"/>
+      <w:r>
+        <w:t>Kalita</w:t>
+      </w:r>
+      <w:proofErr w:type="spellEnd"/>
+      <w:r>
+        <w:t>, and T. M. Norden-</w:t>
+      </w:r>
+      <w:proofErr w:type="spellStart"/>
+      <w:r>
+        <w:t>Krichmar</w:t>
+      </w:r>
+      <w:proofErr w:type="spellEnd"/>
+      <w:r>
+        <w:t>, ‘</w:t>
+      </w:r>
+      <w:proofErr w:type="spellStart"/>
+      <w:r>
+        <w:t>DEGnext</w:t>
+      </w:r>
+      <w:proofErr w:type="spellEnd"/>
+      <w:r>
+        <w:t xml:space="preserve">: classification of differentially expressed genes from RNA-seq data using a convolutional neural network with transfer learning’, BMC Bioinformatics, vol. 23, no. 1, p. 17, Jan. 2022, </w:t>
+      </w:r>
+      <w:proofErr w:type="spellStart"/>
+      <w:r>
+        <w:t>doi</w:t>
+      </w:r>
+      <w:proofErr w:type="spellEnd"/>
+      <w:r>
+        <w:t>: 10.1186/s12859-021-04527-4.</w:t>
+      </w:r>
+    </w:p>
+    <w:p>
+      <w:pPr>
+        <w:spacing w:line="276" w:lineRule="auto"/>
+        <w:jc w:val="both"/>
+      </w:pPr>
+      <w:r>
+        <w:t xml:space="preserve">[6] B. </w:t>
+      </w:r>
+      <w:proofErr w:type="spellStart"/>
+      <w:r>
+        <w:t>Hanczar</w:t>
+      </w:r>
+      <w:proofErr w:type="spellEnd"/>
+      <w:r>
+        <w:t xml:space="preserve">, F. </w:t>
+      </w:r>
+      <w:proofErr w:type="spellStart"/>
+      <w:r>
+        <w:t>Zehraoui</w:t>
+      </w:r>
+      <w:proofErr w:type="spellEnd"/>
+      <w:r>
+        <w:t xml:space="preserve">, T. Issa, and M. Arles, ‘Biological interpretation of deep neural network for phenotype prediction based on gene expression’, BMC Bioinformatics, vol. 21, no. 1, </w:t>
+      </w:r>
+      <w:r>
+        <w:t xml:space="preserve">p. 501, Nov. 2020, </w:t>
+      </w:r>
+      <w:proofErr w:type="spellStart"/>
+      <w:r>
+        <w:t>doi</w:t>
+      </w:r>
+      <w:proofErr w:type="spellEnd"/>
+      <w:r>
+        <w:t>: 10.1186/s12859-020-03836-4.</w:t>
+      </w:r>
+    </w:p>
+    <w:p>
+      <w:pPr>
+        <w:spacing w:line="276" w:lineRule="auto"/>
+        <w:jc w:val="both"/>
+      </w:pPr>
+      <w:r>
+        <w:t xml:space="preserve">[7] D. </w:t>
+      </w:r>
+      <w:proofErr w:type="spellStart"/>
+      <w:r>
+        <w:t>Urda</w:t>
+      </w:r>
+      <w:proofErr w:type="spellEnd"/>
+      <w:r>
+        <w:t xml:space="preserve">, J. Montes-Torres, F. Moreno, L. Franco, and J. M. Jerez, ‘Deep Learning to Analyze RNA-Seq Gene Expression Data’, in Advances in Computational Intelligence, I. Rojas, G. Joya, and A. </w:t>
+      </w:r>
+      <w:proofErr w:type="spellStart"/>
+      <w:r>
+        <w:t>Catala</w:t>
+      </w:r>
+      <w:proofErr w:type="spellEnd"/>
+      <w:r>
+        <w:t xml:space="preserve">, Eds., in Lecture Notes in Computer Science, vol. 10306. Cham: Springer International Publishing, 2017, pp. 50–59. </w:t>
+      </w:r>
+      <w:proofErr w:type="spellStart"/>
+      <w:r>
+        <w:t>doi</w:t>
+      </w:r>
+      <w:proofErr w:type="spellEnd"/>
+      <w:r>
+        <w:t>: 10.1007/978-3-319-59147-6_5.</w:t>
       </w:r>
     </w:p>
     <w:p>
@@ -5030,34 +5345,90 @@
         <w:jc w:val="both"/>
       </w:pPr>
       <w:r>
-        <w:t>[9] A. Talukder, W. Zhang, X. Li, and H. Hu, “A deep learning method for miRNA/isomiR target detection,” Sci Rep, vol. 12, no. 1, Art. no. 1, Jun. 2022, doi: 10.1038/s41598-022-14890-8.</w:t>
-      </w:r>
-    </w:p>
-    <w:p>
-      <w:pPr>
-        <w:spacing w:line="276" w:lineRule="auto"/>
-        <w:jc w:val="both"/>
-      </w:pPr>
-      <w:r>
-        <w:t>[10] O. P. Gupta, P. Sharma, R. K. Gupta, and I. Sharma, “Current status on role of miRNAs during plant–fungus interaction,” Physiological and Molecular Plant Pathology, vol. 85, pp. 1–7, Jan. 2014, doi: 10.1016/j.pmpp.2013.10.002.</w:t>
-      </w:r>
-    </w:p>
-    <w:p>
-      <w:pPr>
-        <w:spacing w:line="276" w:lineRule="auto"/>
-        <w:jc w:val="both"/>
-      </w:pPr>
-      <w:r>
-        <w:t>[11] E. Marín-González and P. Suárez-López, “‘And yet it moves’: Cell-to-cell and long-distance signaling by plant microRNAs,” Plant Science, vol. 196, pp. 18–30, Nov. 2012, doi: 10.1016/j.plantsci.2012.07.009.</w:t>
-      </w:r>
-    </w:p>
-    <w:p>
-      <w:pPr>
-        <w:spacing w:line="276" w:lineRule="auto"/>
-        <w:jc w:val="both"/>
-      </w:pPr>
-      <w:r>
-        <w:t>[12] T. Siddika and I. U. Heinemann, “Bringing MicroRNAs to Light: Methods for MicroRNA Quantification and Visualization in Live Cells,” Frontiers in Bioengineering and Biotechnology, vol. 8, 2021, Accessed: Apr. 18, 2023. [Online]. Available: https://www.frontiersin.org/articles/10.3389/fbioe.2020.619583</w:t>
+        <w:t xml:space="preserve">[9] A. </w:t>
+      </w:r>
+      <w:proofErr w:type="spellStart"/>
+      <w:r>
+        <w:t>Talukder</w:t>
+      </w:r>
+      <w:proofErr w:type="spellEnd"/>
+      <w:r>
+        <w:t>, W. Zhang, X. Li, and H. Hu, “A deep learning method for miRNA/</w:t>
+      </w:r>
+      <w:proofErr w:type="spellStart"/>
+      <w:r>
+        <w:t>isomiR</w:t>
+      </w:r>
+      <w:proofErr w:type="spellEnd"/>
+      <w:r>
+        <w:t xml:space="preserve"> target detection,” Sci Rep, vol. 12, no. 1, Art. no. 1, Jun. 2022, </w:t>
+      </w:r>
+      <w:proofErr w:type="spellStart"/>
+      <w:r>
+        <w:t>doi</w:t>
+      </w:r>
+      <w:proofErr w:type="spellEnd"/>
+      <w:r>
+        <w:t>: 10.1038/s41598-022-14890-8.</w:t>
+      </w:r>
+    </w:p>
+    <w:p>
+      <w:pPr>
+        <w:spacing w:line="276" w:lineRule="auto"/>
+        <w:jc w:val="both"/>
+      </w:pPr>
+      <w:r>
+        <w:t xml:space="preserve">[10] O. P. Gupta, P. Sharma, R. K. Gupta, and I. Sharma, “Current status on role of miRNAs during plant–fungus interaction,” Physiological and Molecular Plant Pathology, vol. 85, pp. 1–7, Jan. 2014, </w:t>
+      </w:r>
+      <w:proofErr w:type="spellStart"/>
+      <w:r>
+        <w:t>doi</w:t>
+      </w:r>
+      <w:proofErr w:type="spellEnd"/>
+      <w:r>
+        <w:t>: 10.1016/j.pmpp.2013.10.002.</w:t>
+      </w:r>
+    </w:p>
+    <w:p>
+      <w:pPr>
+        <w:spacing w:line="276" w:lineRule="auto"/>
+        <w:jc w:val="both"/>
+      </w:pPr>
+      <w:r>
+        <w:t xml:space="preserve">[11] E. Marín-González and P. Suárez-López, “‘And yet </w:t>
+      </w:r>
+      <w:proofErr w:type="gramStart"/>
+      <w:r>
+        <w:t>it</w:t>
+      </w:r>
+      <w:proofErr w:type="gramEnd"/>
+      <w:r>
+        <w:t xml:space="preserve"> moves’: Cell-to-cell and long-distance signaling by plant microRNAs,” Plant Science, vol. 196, pp. 18–30, Nov. 2012, </w:t>
+      </w:r>
+      <w:proofErr w:type="spellStart"/>
+      <w:r>
+        <w:t>doi</w:t>
+      </w:r>
+      <w:proofErr w:type="spellEnd"/>
+      <w:r>
+        <w:t>: 10.1016/j.plantsci.2012.07.009.</w:t>
+      </w:r>
+    </w:p>
+    <w:p>
+      <w:pPr>
+        <w:spacing w:line="276" w:lineRule="auto"/>
+        <w:jc w:val="both"/>
+      </w:pPr>
+      <w:r>
+        <w:t xml:space="preserve">[12] T. </w:t>
+      </w:r>
+      <w:proofErr w:type="spellStart"/>
+      <w:r>
+        <w:t>Siddika</w:t>
+      </w:r>
+      <w:proofErr w:type="spellEnd"/>
+      <w:r>
+        <w:t xml:space="preserve"> and I. U. Heinemann, “Bringing MicroRNAs to Light: Methods for MicroRNA Quantification and Visualization in Live Cells,” Frontiers in Bioengineering and Biotechnology, vol. 8, 2021, Accessed: Apr. 18, 2023. [Online]. Available: https://www.frontiersin.org/articles/10.3389/fbioe.2020.619583</w:t>
       </w:r>
     </w:p>
     <w:p>
@@ -5070,16 +5441,40 @@
       </w:r>
       <w:r>
         <w:lastRenderedPageBreak/>
-        <w:t>Therapeutics for Gene Silencing,” Mol Ther Nucleic Acids, vol. 4, no. 9, p. e252, Sep. 2015, doi: 10.1038/mtna.2015.23.</w:t>
-      </w:r>
-    </w:p>
-    <w:p>
-      <w:pPr>
-        <w:spacing w:line="276" w:lineRule="auto"/>
-        <w:jc w:val="both"/>
-      </w:pPr>
-      <w:r>
-        <w:t>[14] “miRTarBase: the experimentally validated microRNA-target interactions database.” https://mirtarbase.cuhk.edu.cn/~miRTarBase/miRTarBase_2022/php/index.php (accessed May 08, 2023).</w:t>
+        <w:t xml:space="preserve">Therapeutics for Gene Silencing,” Mol </w:t>
+      </w:r>
+      <w:proofErr w:type="spellStart"/>
+      <w:r>
+        <w:t>Ther</w:t>
+      </w:r>
+      <w:proofErr w:type="spellEnd"/>
+      <w:r>
+        <w:t xml:space="preserve"> Nucleic Acids, vol. 4, no. 9, p. e252, Sep. 2015, </w:t>
+      </w:r>
+      <w:proofErr w:type="spellStart"/>
+      <w:r>
+        <w:t>doi</w:t>
+      </w:r>
+      <w:proofErr w:type="spellEnd"/>
+      <w:r>
+        <w:t>: 10.1038/mtna.2015.23.</w:t>
+      </w:r>
+    </w:p>
+    <w:p>
+      <w:pPr>
+        <w:spacing w:line="276" w:lineRule="auto"/>
+        <w:jc w:val="both"/>
+      </w:pPr>
+      <w:r>
+        <w:t>[14] “</w:t>
+      </w:r>
+      <w:proofErr w:type="spellStart"/>
+      <w:r>
+        <w:t>miRTarBase</w:t>
+      </w:r>
+      <w:proofErr w:type="spellEnd"/>
+      <w:r>
+        <w:t>: the experimentally validated microRNA-target interactions database.” https://mirtarbase.cuhk.edu.cn/~miRTarBase/miRTarBase_2022/php/index.php (accessed May 08, 2023).</w:t>
       </w:r>
     </w:p>
     <w:p>
@@ -5103,16 +5498,40 @@
         <w:jc w:val="both"/>
       </w:pPr>
       <w:r>
-        <w:t>[16] C. Stylianopoulou, “Carbohydrates: Regulation of metabolism,” in Encyclopedia of Human Nutrition (Fourth Edition), B. Caballero, Ed., Oxford: Academic Press, 2023, pp. 126–135. doi: 10.1016/B978-0-12-821848-8.00173-6.</w:t>
-      </w:r>
-    </w:p>
-    <w:p>
-      <w:pPr>
-        <w:spacing w:line="276" w:lineRule="auto"/>
-        <w:jc w:val="both"/>
-      </w:pPr>
-      <w:r>
-        <w:t>[17] L. He and G. J. Hannon, “MicroRNAs: small RNAs with a big role in gene regulation,” Nat Rev Genet, vol. 5, no. 7, Art. no. 7, Jul. 2004, doi: 10.1038/nrg1379.</w:t>
+        <w:t xml:space="preserve">[16] C. </w:t>
+      </w:r>
+      <w:proofErr w:type="spellStart"/>
+      <w:r>
+        <w:t>Stylianopoulou</w:t>
+      </w:r>
+      <w:proofErr w:type="spellEnd"/>
+      <w:r>
+        <w:t xml:space="preserve">, “Carbohydrates: Regulation of metabolism,” in Encyclopedia of Human Nutrition (Fourth Edition), B. Caballero, Ed., Oxford: Academic Press, 2023, pp. 126–135. </w:t>
+      </w:r>
+      <w:proofErr w:type="spellStart"/>
+      <w:r>
+        <w:t>doi</w:t>
+      </w:r>
+      <w:proofErr w:type="spellEnd"/>
+      <w:r>
+        <w:t>: 10.1016/B978-0-12-821848-8.00173-6.</w:t>
+      </w:r>
+    </w:p>
+    <w:p>
+      <w:pPr>
+        <w:spacing w:line="276" w:lineRule="auto"/>
+        <w:jc w:val="both"/>
+      </w:pPr>
+      <w:r>
+        <w:t xml:space="preserve">[17] L. He and G. J. Hannon, “MicroRNAs: small RNAs with a big role in gene regulation,” Nat Rev Genet, vol. 5, no. 7, Art. no. 7, Jul. 2004, </w:t>
+      </w:r>
+      <w:proofErr w:type="spellStart"/>
+      <w:r>
+        <w:t>doi</w:t>
+      </w:r>
+      <w:proofErr w:type="spellEnd"/>
+      <w:r>
+        <w:t>: 10.1038/nrg1379.</w:t>
       </w:r>
     </w:p>
     <w:p>
@@ -5127,16 +5546,56 @@
         <w:t>8</w:t>
       </w:r>
       <w:r>
-        <w:t>] D. Pradhan, A. Kumar, H. Singh, and U. Agrawal, “Chapter 4 - High-throughput sequencing,” in Data Processing Handbook for Complex Biological Data Sources, G. Misra, Ed., Academic Press, 2019, pp. 39–52. doi: 10.1016/B978-0-12-816548-5.00004-6.</w:t>
-      </w:r>
-    </w:p>
-    <w:p>
-      <w:pPr>
-        <w:spacing w:line="276" w:lineRule="auto"/>
-        <w:jc w:val="both"/>
-      </w:pPr>
-      <w:r>
-        <w:t>[19] B. Hanczar, F. Zehraoui, T. Issa, and M. Arles, “Biological interpretation of deep neural network for phenotype prediction based on gene expression,” BMC Bioinformatics, vol. 21, no. 1, p. 501, Nov. 2020, doi: 10.1186/s12859-020-03836-4.</w:t>
+        <w:t xml:space="preserve">] D. Pradhan, A. Kumar, H. Singh, and U. Agrawal, “Chapter 4 - High-throughput sequencing,” in Data Processing Handbook for Complex Biological Data Sources, G. </w:t>
+      </w:r>
+      <w:proofErr w:type="spellStart"/>
+      <w:r>
+        <w:t>Misra</w:t>
+      </w:r>
+      <w:proofErr w:type="spellEnd"/>
+      <w:r>
+        <w:t xml:space="preserve">, Ed., Academic Press, 2019, pp. 39–52. </w:t>
+      </w:r>
+      <w:proofErr w:type="spellStart"/>
+      <w:r>
+        <w:t>doi</w:t>
+      </w:r>
+      <w:proofErr w:type="spellEnd"/>
+      <w:r>
+        <w:t>: 10.1016/B978-0-12-816548-5.00004-6.</w:t>
+      </w:r>
+    </w:p>
+    <w:p>
+      <w:pPr>
+        <w:spacing w:line="276" w:lineRule="auto"/>
+        <w:jc w:val="both"/>
+      </w:pPr>
+      <w:r>
+        <w:t xml:space="preserve">[19] B. </w:t>
+      </w:r>
+      <w:proofErr w:type="spellStart"/>
+      <w:r>
+        <w:t>Hanczar</w:t>
+      </w:r>
+      <w:proofErr w:type="spellEnd"/>
+      <w:r>
+        <w:t xml:space="preserve">, F. </w:t>
+      </w:r>
+      <w:proofErr w:type="spellStart"/>
+      <w:r>
+        <w:t>Zehraoui</w:t>
+      </w:r>
+      <w:proofErr w:type="spellEnd"/>
+      <w:r>
+        <w:t xml:space="preserve">, T. Issa, and M. Arles, “Biological interpretation of deep neural network for phenotype prediction based on gene expression,” BMC Bioinformatics, vol. 21, no. 1, p. 501, Nov. 2020, </w:t>
+      </w:r>
+      <w:proofErr w:type="spellStart"/>
+      <w:r>
+        <w:t>doi</w:t>
+      </w:r>
+      <w:proofErr w:type="spellEnd"/>
+      <w:r>
+        <w:t>: 10.1186/s12859-020-03836-4.</w:t>
       </w:r>
     </w:p>
     <w:p>
@@ -5151,43 +5610,155 @@
         <w:t>20</w:t>
       </w:r>
       <w:r>
-        <w:t>] A. L. Leitão and F. J. Enguita, “A Structural View of miRNA Biogenesis and Function,” Non-Coding RNA, vol. 8, no. 1, Art. no. 1, Feb. 2022, doi: 10.3390/ncrna8010010.</w:t>
-      </w:r>
-    </w:p>
-    <w:p>
-      <w:pPr>
-        <w:spacing w:line="276" w:lineRule="auto"/>
-        <w:jc w:val="both"/>
-      </w:pPr>
-      <w:r>
-        <w:t>[21] ‘Gene Expression | Learn Science at Scitable’. https://www.nature.com/scitable/topicpage/gene-expression-14121669/ (accessed May 07, 2023).</w:t>
-      </w:r>
-    </w:p>
-    <w:p>
-      <w:pPr>
-        <w:spacing w:line="276" w:lineRule="auto"/>
-        <w:jc w:val="both"/>
-      </w:pPr>
-      <w:r>
-        <w:t>[22] W. Guo, Y. Xu, and X. Feng, ‘DeepMetabolism: A Deep Learning System to Predict Phenotype from Genome Sequencing’. arXiv, May 08, 2017. doi: 10.48550/arXiv.1705.03094.</w:t>
-      </w:r>
-    </w:p>
-    <w:p>
-      <w:pPr>
-        <w:spacing w:line="276" w:lineRule="auto"/>
-        <w:jc w:val="both"/>
-      </w:pPr>
-      <w:r>
-        <w:t>[23] M. Wen, P. Cong, Z. Zhang, H. Lu, and T. Li, ‘DeepMirTar: a deep-learning approach for predicting human miRNA targets’, Bioinformatics, vol. 34, no. 22, pp. 3781–3787, Nov. 2018, doi: 10.1093/bioinformatics/bty424.</w:t>
-      </w:r>
-    </w:p>
-    <w:p>
-      <w:pPr>
-        <w:spacing w:line="276" w:lineRule="auto"/>
-        <w:jc w:val="both"/>
-      </w:pPr>
-      <w:r>
-        <w:t>[24] X. M. Xu and S. G. Møller, ‘The value of Arabidopsis research in understanding human disease states’, Curr Opin Biotechnol, vol. 22, no. 2, pp. 300–307, Apr. 2011, doi: 10.1016/j.copbio.2010.11.007.</w:t>
+        <w:t xml:space="preserve">] A. L. </w:t>
+      </w:r>
+      <w:proofErr w:type="spellStart"/>
+      <w:r>
+        <w:t>Leitão</w:t>
+      </w:r>
+      <w:proofErr w:type="spellEnd"/>
+      <w:r>
+        <w:t xml:space="preserve"> and F. J. </w:t>
+      </w:r>
+      <w:proofErr w:type="spellStart"/>
+      <w:r>
+        <w:t>Enguita</w:t>
+      </w:r>
+      <w:proofErr w:type="spellEnd"/>
+      <w:r>
+        <w:t xml:space="preserve">, “A Structural View of miRNA Biogenesis and Function,” Non-Coding RNA, vol. 8, no. 1, Art. no. 1, Feb. 2022, </w:t>
+      </w:r>
+      <w:proofErr w:type="spellStart"/>
+      <w:r>
+        <w:t>doi</w:t>
+      </w:r>
+      <w:proofErr w:type="spellEnd"/>
+      <w:r>
+        <w:t>: 10.3390/ncrna8010010.</w:t>
+      </w:r>
+    </w:p>
+    <w:p>
+      <w:pPr>
+        <w:spacing w:line="276" w:lineRule="auto"/>
+        <w:jc w:val="both"/>
+      </w:pPr>
+      <w:r>
+        <w:t xml:space="preserve">[21] ‘Gene Expression | Learn Science at </w:t>
+      </w:r>
+      <w:proofErr w:type="spellStart"/>
+      <w:r>
+        <w:t>Scitable</w:t>
+      </w:r>
+      <w:proofErr w:type="spellEnd"/>
+      <w:r>
+        <w:t>’. https://www.nature.com/scitable/topicpage/gene-expression-14121669/ (accessed May 07, 2023).</w:t>
+      </w:r>
+    </w:p>
+    <w:p>
+      <w:pPr>
+        <w:spacing w:line="276" w:lineRule="auto"/>
+        <w:jc w:val="both"/>
+      </w:pPr>
+      <w:r>
+        <w:t>[22] W. Guo, Y. Xu, and X. Feng, ‘</w:t>
+      </w:r>
+      <w:proofErr w:type="spellStart"/>
+      <w:r>
+        <w:t>DeepMetabolism</w:t>
+      </w:r>
+      <w:proofErr w:type="spellEnd"/>
+      <w:r>
+        <w:t xml:space="preserve">: A Deep Learning System to Predict Phenotype from Genome Sequencing’. </w:t>
+      </w:r>
+      <w:proofErr w:type="spellStart"/>
+      <w:r>
+        <w:t>arXiv</w:t>
+      </w:r>
+      <w:proofErr w:type="spellEnd"/>
+      <w:r>
+        <w:t xml:space="preserve">, May 08, 2017. </w:t>
+      </w:r>
+      <w:proofErr w:type="spellStart"/>
+      <w:r>
+        <w:t>doi</w:t>
+      </w:r>
+      <w:proofErr w:type="spellEnd"/>
+      <w:r>
+        <w:t>: 10.48550/arXiv.1705.03094.</w:t>
+      </w:r>
+    </w:p>
+    <w:p>
+      <w:pPr>
+        <w:spacing w:line="276" w:lineRule="auto"/>
+        <w:jc w:val="both"/>
+      </w:pPr>
+      <w:r>
+        <w:t>[23] M. Wen, P. Cong, Z. Zhang, H. Lu, and T. Li, ‘</w:t>
+      </w:r>
+      <w:proofErr w:type="spellStart"/>
+      <w:r>
+        <w:t>DeepMirTar</w:t>
+      </w:r>
+      <w:proofErr w:type="spellEnd"/>
+      <w:r>
+        <w:t xml:space="preserve">: a deep-learning approach for predicting human miRNA targets’, Bioinformatics, vol. 34, no. 22, pp. 3781–3787, Nov. 2018, </w:t>
+      </w:r>
+      <w:proofErr w:type="spellStart"/>
+      <w:r>
+        <w:t>doi</w:t>
+      </w:r>
+      <w:proofErr w:type="spellEnd"/>
+      <w:r>
+        <w:t>: 10.1093/bioinformatics/bty424.</w:t>
+      </w:r>
+    </w:p>
+    <w:p>
+      <w:pPr>
+        <w:spacing w:line="276" w:lineRule="auto"/>
+        <w:jc w:val="both"/>
+      </w:pPr>
+      <w:r>
+        <w:t xml:space="preserve">[24] X. M. Xu and S. G. </w:t>
+      </w:r>
+      <w:proofErr w:type="spellStart"/>
+      <w:r>
+        <w:t>Møller</w:t>
+      </w:r>
+      <w:proofErr w:type="spellEnd"/>
+      <w:r>
+        <w:t xml:space="preserve">, ‘The value of Arabidopsis research in understanding human disease states’, </w:t>
+      </w:r>
+      <w:proofErr w:type="spellStart"/>
+      <w:r>
+        <w:t>Curr</w:t>
+      </w:r>
+      <w:proofErr w:type="spellEnd"/>
+      <w:r>
+        <w:t xml:space="preserve"> </w:t>
+      </w:r>
+      <w:proofErr w:type="spellStart"/>
+      <w:r>
+        <w:t>Opin</w:t>
+      </w:r>
+      <w:proofErr w:type="spellEnd"/>
+      <w:r>
+        <w:t xml:space="preserve"> </w:t>
+      </w:r>
+      <w:proofErr w:type="spellStart"/>
+      <w:r>
+        <w:t>Biotechnol</w:t>
+      </w:r>
+      <w:proofErr w:type="spellEnd"/>
+      <w:r>
+        <w:t xml:space="preserve">, vol. 22, no. 2, pp. 300–307, Apr. 2011, </w:t>
+      </w:r>
+      <w:proofErr w:type="spellStart"/>
+      <w:r>
+        <w:t>doi</w:t>
+      </w:r>
+      <w:proofErr w:type="spellEnd"/>
+      <w:r>
+        <w:t>: 10.1016/j.copbio.2010.11.007.</w:t>
       </w:r>
     </w:p>
     <w:p>
@@ -5202,7 +5773,23 @@
         <w:t>25</w:t>
       </w:r>
       <w:r>
-        <w:t>] G. P. Way and C. S. Greene, ‘Extracting a Biologically Relevant Latent Space from Cancer Transcriptomes with Variational Autoencoders’. bioRxiv, p. 174474, Aug. 11, 2017. doi: 10.1101/174474.</w:t>
+        <w:t xml:space="preserve">] G. P. Way and C. S. Greene, ‘Extracting a Biologically Relevant Latent Space from Cancer Transcriptomes with Variational Autoencoders’. </w:t>
+      </w:r>
+      <w:proofErr w:type="spellStart"/>
+      <w:r>
+        <w:t>bioRxiv</w:t>
+      </w:r>
+      <w:proofErr w:type="spellEnd"/>
+      <w:r>
+        <w:t xml:space="preserve">, p. 174474, Aug. 11, 2017. </w:t>
+      </w:r>
+      <w:proofErr w:type="spellStart"/>
+      <w:r>
+        <w:t>doi</w:t>
+      </w:r>
+      <w:proofErr w:type="spellEnd"/>
+      <w:r>
+        <w:t>: 10.1101/174474.</w:t>
       </w:r>
     </w:p>
     <w:p>
@@ -5232,7 +5819,71 @@
         <w:t>27</w:t>
       </w:r>
       <w:r>
-        <w:t>] C. H. Grønbech, M. F. Vording, P. Timshel, C. K. Sønderby, T. H. Pers, and O. Winther, ‘scVAE: Variational auto-encoders for single-cell gene expression data’. bioRxiv, p. 318295, Oct. 02, 2019. doi: 10.1101/318295.</w:t>
+        <w:t xml:space="preserve">] C. H. </w:t>
+      </w:r>
+      <w:proofErr w:type="spellStart"/>
+      <w:r>
+        <w:t>Grønbech</w:t>
+      </w:r>
+      <w:proofErr w:type="spellEnd"/>
+      <w:r>
+        <w:t xml:space="preserve">, M. F. </w:t>
+      </w:r>
+      <w:proofErr w:type="spellStart"/>
+      <w:r>
+        <w:t>Vording</w:t>
+      </w:r>
+      <w:proofErr w:type="spellEnd"/>
+      <w:r>
+        <w:t xml:space="preserve">, P. </w:t>
+      </w:r>
+      <w:proofErr w:type="spellStart"/>
+      <w:r>
+        <w:t>Timshel</w:t>
+      </w:r>
+      <w:proofErr w:type="spellEnd"/>
+      <w:r>
+        <w:t xml:space="preserve">, C. K. </w:t>
+      </w:r>
+      <w:proofErr w:type="spellStart"/>
+      <w:r>
+        <w:t>Sønderby</w:t>
+      </w:r>
+      <w:proofErr w:type="spellEnd"/>
+      <w:r>
+        <w:t xml:space="preserve">, T. H. Pers, and O. </w:t>
+      </w:r>
+      <w:proofErr w:type="spellStart"/>
+      <w:r>
+        <w:t>Winther</w:t>
+      </w:r>
+      <w:proofErr w:type="spellEnd"/>
+      <w:r>
+        <w:t>, ‘</w:t>
+      </w:r>
+      <w:proofErr w:type="spellStart"/>
+      <w:r>
+        <w:t>scVAE</w:t>
+      </w:r>
+      <w:proofErr w:type="spellEnd"/>
+      <w:r>
+        <w:t xml:space="preserve">: Variational auto-encoders for single-cell gene expression data’. </w:t>
+      </w:r>
+      <w:proofErr w:type="spellStart"/>
+      <w:r>
+        <w:t>bioRxiv</w:t>
+      </w:r>
+      <w:proofErr w:type="spellEnd"/>
+      <w:r>
+        <w:t xml:space="preserve">, p. 318295, Oct. 02, 2019. </w:t>
+      </w:r>
+      <w:proofErr w:type="spellStart"/>
+      <w:r>
+        <w:t>doi</w:t>
+      </w:r>
+      <w:proofErr w:type="spellEnd"/>
+      <w:r>
+        <w:t>: 10.1101/318295.</w:t>
       </w:r>
     </w:p>
     <w:p>
@@ -5247,11 +5898,27 @@
         <w:t>28</w:t>
       </w:r>
       <w:r>
-        <w:t xml:space="preserve">] K. Y. Gao, A. Fokoue, H. Luo, A. Iyengar, S. Dey, and P. Zhang, ‘Interpretable Drug Target Prediction Using Deep Neural Representation’, in </w:t>
+        <w:t xml:space="preserve">] K. Y. Gao, A. </w:t>
+      </w:r>
+      <w:proofErr w:type="spellStart"/>
+      <w:r>
+        <w:t>Fokoue</w:t>
+      </w:r>
+      <w:proofErr w:type="spellEnd"/>
+      <w:r>
+        <w:t xml:space="preserve">, H. Luo, A. Iyengar, S. Dey, and P. Zhang, ‘Interpretable Drug Target Prediction Using Deep Neural Representation’, in </w:t>
       </w:r>
       <w:r>
         <w:lastRenderedPageBreak/>
-        <w:t>Proceedings of the Twenty-Seventh International Joint Conference on Artificial Intelligence, Stockholm, Sweden: International Joint Conferences on Artificial Intelligence Organization, Jul. 2018, pp. 3371–3377. doi: 10.24963/ijcai.2018/468.</w:t>
+        <w:t xml:space="preserve">Proceedings of the Twenty-Seventh International Joint Conference on Artificial Intelligence, Stockholm, Sweden: International Joint Conferences on Artificial Intelligence Organization, Jul. 2018, pp. 3371–3377. </w:t>
+      </w:r>
+      <w:proofErr w:type="spellStart"/>
+      <w:r>
+        <w:t>doi</w:t>
+      </w:r>
+      <w:proofErr w:type="spellEnd"/>
+      <w:r>
+        <w:t>: 10.24963/ijcai.2018/468.</w:t>
       </w:r>
     </w:p>
     <w:p>
@@ -5281,7 +5948,39 @@
         <w:t>30</w:t>
       </w:r>
       <w:r>
-        <w:t>] G. B. Or and I. Veksler-Lublinsky, ‘Comprehensive machine-learning-based analysis of microRNA-target interactions reveals variable transferability of interaction rules across species’. bioRxiv, p. 2021.03.28.437385, Mar. 29, 2021. doi: 10.1101/2021.03.28.437385.</w:t>
+        <w:t xml:space="preserve">] G. B. Or and I. </w:t>
+      </w:r>
+      <w:proofErr w:type="spellStart"/>
+      <w:r>
+        <w:t>Veksler-Lublinsky</w:t>
+      </w:r>
+      <w:proofErr w:type="spellEnd"/>
+      <w:r>
+        <w:t xml:space="preserve">, ‘Comprehensive machine-learning-based analysis of microRNA-target interactions reveals variable transferability of interaction rules across </w:t>
+      </w:r>
+      <w:proofErr w:type="gramStart"/>
+      <w:r>
+        <w:t>species’</w:t>
+      </w:r>
+      <w:proofErr w:type="gramEnd"/>
+      <w:r>
+        <w:t xml:space="preserve">. </w:t>
+      </w:r>
+      <w:proofErr w:type="spellStart"/>
+      <w:r>
+        <w:t>bioRxiv</w:t>
+      </w:r>
+      <w:proofErr w:type="spellEnd"/>
+      <w:r>
+        <w:t xml:space="preserve">, p. 2021.03.28.437385, Mar. 29, 2021. </w:t>
+      </w:r>
+      <w:proofErr w:type="spellStart"/>
+      <w:r>
+        <w:t>doi</w:t>
+      </w:r>
+      <w:proofErr w:type="spellEnd"/>
+      <w:r>
+        <w:t>: 10.1101/2021.03.28.437385.</w:t>
       </w:r>
     </w:p>
     <w:p>
@@ -5311,8 +6010,21 @@
         <w:t>32</w:t>
       </w:r>
       <w:r>
-        <w:t>] X. Chen, ‘Small RNAs – secrets and surprises of the genome’, Plant J, vol. 61, no. 6, pp. 941–958, Mar. 2010, doi: 10.1111/j.1365-313X.2009.04089.x.</w:t>
-      </w:r>
+        <w:t xml:space="preserve">] X. Chen, ‘Small RNAs – secrets and surprises of the genome’, Plant J, vol. 61, no. 6, pp. 941–958, Mar. 2010, </w:t>
+      </w:r>
+      <w:proofErr w:type="spellStart"/>
+      <w:r>
+        <w:t>doi</w:t>
+      </w:r>
+      <w:proofErr w:type="spellEnd"/>
+      <w:r>
+        <w:t>: 10.1111/j.1365-313X.2009.</w:t>
+      </w:r>
+      <w:proofErr w:type="gramStart"/>
+      <w:r>
+        <w:t>04089.x.</w:t>
+      </w:r>
+      <w:proofErr w:type="gramEnd"/>
     </w:p>
     <w:p>
       <w:pPr>
@@ -5326,7 +6038,23 @@
         <w:t>33</w:t>
       </w:r>
       <w:r>
-        <w:t>] S. Bandyopadhyay and R. Mitra, ‘TargetMiner: microRNA target prediction with systematic identification of tissue-specific negative examples’, Bioinformatics, vol. 25, no. 20, pp. 2625–2631, Oct. 2009, doi: 10.1093/bioinformatics/btp503.</w:t>
+        <w:t>] S. Bandyopadhyay and R. Mitra, ‘</w:t>
+      </w:r>
+      <w:proofErr w:type="spellStart"/>
+      <w:r>
+        <w:t>TargetMiner</w:t>
+      </w:r>
+      <w:proofErr w:type="spellEnd"/>
+      <w:r>
+        <w:t xml:space="preserve">: microRNA target prediction with systematic identification of tissue-specific negative examples’, Bioinformatics, vol. 25, no. 20, pp. 2625–2631, Oct. 2009, </w:t>
+      </w:r>
+      <w:proofErr w:type="spellStart"/>
+      <w:r>
+        <w:t>doi</w:t>
+      </w:r>
+      <w:proofErr w:type="spellEnd"/>
+      <w:r>
+        <w:t>: 10.1093/bioinformatics/btp503.</w:t>
       </w:r>
     </w:p>
     <w:p>
@@ -5341,7 +6069,15 @@
         <w:t>34</w:t>
       </w:r>
       <w:r>
-        <w:t>] ‘PmiREN: Plant microRNA Encyclopedia’. https://www.pmiren.com/download (accessed Aug. 04, 2023).</w:t>
+        <w:t>] ‘</w:t>
+      </w:r>
+      <w:proofErr w:type="spellStart"/>
+      <w:r>
+        <w:t>PmiREN</w:t>
+      </w:r>
+      <w:proofErr w:type="spellEnd"/>
+      <w:r>
+        <w:t>: Plant microRNA Encyclopedia’. https://www.pmiren.com/download (accessed Aug. 04, 2023).</w:t>
       </w:r>
     </w:p>
     <w:p>
@@ -5356,7 +6092,23 @@
         <w:t>35</w:t>
       </w:r>
       <w:r>
-        <w:t xml:space="preserve">] ‘refSeq Accession to Gene Symbol Converter - Genomics Biotools’. </w:t>
+        <w:t>] ‘</w:t>
+      </w:r>
+      <w:proofErr w:type="spellStart"/>
+      <w:r>
+        <w:t>refSeq</w:t>
+      </w:r>
+      <w:proofErr w:type="spellEnd"/>
+      <w:r>
+        <w:t xml:space="preserve"> Accession to Gene Symbol Converter - Genomics </w:t>
+      </w:r>
+      <w:proofErr w:type="spellStart"/>
+      <w:r>
+        <w:t>Biotools</w:t>
+      </w:r>
+      <w:proofErr w:type="spellEnd"/>
+      <w:r>
+        <w:t xml:space="preserve">’. </w:t>
       </w:r>
       <w:r>
         <w:t>https://www.biotools.fr/mouse/refseq_symbol_converter (accessed Aug. 07, 2023).</w:t>
@@ -5374,7 +6126,15 @@
         <w:t>36</w:t>
       </w:r>
       <w:r>
-        <w:t>] ‘miRBase - Downloads’. https://mirbase.org/download/ (accessed Aug. 13, 2023).</w:t>
+        <w:t>] ‘</w:t>
+      </w:r>
+      <w:proofErr w:type="spellStart"/>
+      <w:r>
+        <w:t>miRBase</w:t>
+      </w:r>
+      <w:proofErr w:type="spellEnd"/>
+      <w:r>
+        <w:t xml:space="preserve"> - Downloads’. https://mirbase.org/download/ (accessed Aug. 13, 2023).</w:t>
       </w:r>
     </w:p>
     <w:p>
@@ -5419,7 +6179,55 @@
         <w:t>39</w:t>
       </w:r>
       <w:r>
-        <w:t xml:space="preserve">] B. Murcott, R. J. Pawluk, A. V. Protasio, R. Y. Akinmusola, D. Lastik, and V. L. Hunt, ‘stepRNA: Identification of Dicer cleavage signatures and passenger strand lengths in small RNA sequences’, Frontiers in Bioinformatics, vol. 2, 2022, Accessed: Aug. 18, 2023. [Online]. </w:t>
+        <w:t xml:space="preserve">] B. </w:t>
+      </w:r>
+      <w:proofErr w:type="spellStart"/>
+      <w:r>
+        <w:t>Murcott</w:t>
+      </w:r>
+      <w:proofErr w:type="spellEnd"/>
+      <w:r>
+        <w:t xml:space="preserve">, R. J. </w:t>
+      </w:r>
+      <w:proofErr w:type="spellStart"/>
+      <w:r>
+        <w:t>Pawluk</w:t>
+      </w:r>
+      <w:proofErr w:type="spellEnd"/>
+      <w:r>
+        <w:t xml:space="preserve">, A. V. </w:t>
+      </w:r>
+      <w:proofErr w:type="spellStart"/>
+      <w:r>
+        <w:t>Protasio</w:t>
+      </w:r>
+      <w:proofErr w:type="spellEnd"/>
+      <w:r>
+        <w:t xml:space="preserve">, R. Y. </w:t>
+      </w:r>
+      <w:proofErr w:type="spellStart"/>
+      <w:r>
+        <w:t>Akinmusola</w:t>
+      </w:r>
+      <w:proofErr w:type="spellEnd"/>
+      <w:r>
+        <w:t xml:space="preserve">, D. </w:t>
+      </w:r>
+      <w:proofErr w:type="spellStart"/>
+      <w:r>
+        <w:t>Lastik</w:t>
+      </w:r>
+      <w:proofErr w:type="spellEnd"/>
+      <w:r>
+        <w:t>, and V. L. Hunt, ‘</w:t>
+      </w:r>
+      <w:proofErr w:type="spellStart"/>
+      <w:r>
+        <w:t>stepRNA</w:t>
+      </w:r>
+      <w:proofErr w:type="spellEnd"/>
+      <w:r>
+        <w:t xml:space="preserve">: Identification of Dicer cleavage signatures and passenger strand lengths in small RNA sequences’, Frontiers in Bioinformatics, vol. 2, 2022, Accessed: Aug. 18, 2023. [Online]. </w:t>
       </w:r>
     </w:p>
     <w:p>
@@ -5434,7 +6242,31 @@
         <w:t>40</w:t>
       </w:r>
       <w:r>
-        <w:t>] H.-Y. Huang et al., ‘miRTarBase update 2022: an informative resource for experimentally validated miRNA–target interactions’, Nucleic Acids Research, vol. 50, no. D1, pp. D222–D230, Jan. 2022, doi: 10.1093/nar/gkab1079.</w:t>
+        <w:t>] H.-Y. Huang et al., ‘</w:t>
+      </w:r>
+      <w:proofErr w:type="spellStart"/>
+      <w:r>
+        <w:t>miRTarBase</w:t>
+      </w:r>
+      <w:proofErr w:type="spellEnd"/>
+      <w:r>
+        <w:t xml:space="preserve"> update 2022: an informative resource for experimentally validated miRNA–target interactions’, Nucleic Acids Research, vol. 50, no. D1, pp. D222–D230, Jan. 2022, </w:t>
+      </w:r>
+      <w:proofErr w:type="spellStart"/>
+      <w:r>
+        <w:t>doi</w:t>
+      </w:r>
+      <w:proofErr w:type="spellEnd"/>
+      <w:r>
+        <w:t>: 10.1093/</w:t>
+      </w:r>
+      <w:proofErr w:type="spellStart"/>
+      <w:r>
+        <w:t>nar</w:t>
+      </w:r>
+      <w:proofErr w:type="spellEnd"/>
+      <w:r>
+        <w:t>/gkab1079.</w:t>
       </w:r>
     </w:p>
     <w:p>
@@ -5449,7 +6281,15 @@
         <w:t>4</w:t>
       </w:r>
       <w:r>
-        <w:t>1] ‘Bio.pairwise2 module — Biopython 1.75 documentation’. https://biopython.org/docs/1.75/api/Bio.pairwise2.html (accessed Aug. 29, 2023).</w:t>
+        <w:t xml:space="preserve">1] ‘Bio.pairwise2 module — </w:t>
+      </w:r>
+      <w:proofErr w:type="spellStart"/>
+      <w:r>
+        <w:t>Biopython</w:t>
+      </w:r>
+      <w:proofErr w:type="spellEnd"/>
+      <w:r>
+        <w:t xml:space="preserve"> 1.75 documentation’. https://biopython.org/docs/1.75/api/Bio.pairwise2.html (accessed Aug. 29, 2023).</w:t>
       </w:r>
     </w:p>
     <w:p>
@@ -5464,7 +6304,15 @@
         <w:t>42</w:t>
       </w:r>
       <w:r>
-        <w:t>] ‘miRBase’. https://www.mirbase.org/ftp.shtml (accessed May 08, 2023).</w:t>
+        <w:t>] ‘</w:t>
+      </w:r>
+      <w:proofErr w:type="spellStart"/>
+      <w:r>
+        <w:t>miRBase</w:t>
+      </w:r>
+      <w:proofErr w:type="spellEnd"/>
+      <w:r>
+        <w:t>’. https://www.mirbase.org/ftp.shtml (accessed May 08, 2023).</w:t>
       </w:r>
     </w:p>
     <w:p>
@@ -5510,7 +6358,23 @@
         <w:t>45</w:t>
       </w:r>
       <w:r>
-        <w:t>] ‘Average gene length - Thale cress Arabidopsis thalia - BNID 105370’. https://bionumbers.hms.harvard.edu/bionumber.aspx?id=105370&amp;ver=0 (accessed Sep. 22, 2023).</w:t>
+        <w:t xml:space="preserve">] ‘Average gene length - </w:t>
+      </w:r>
+      <w:proofErr w:type="spellStart"/>
+      <w:r>
+        <w:t>Thale</w:t>
+      </w:r>
+      <w:proofErr w:type="spellEnd"/>
+      <w:r>
+        <w:t xml:space="preserve"> cress Arabidopsis </w:t>
+      </w:r>
+      <w:proofErr w:type="spellStart"/>
+      <w:r>
+        <w:t>thalia</w:t>
+      </w:r>
+      <w:proofErr w:type="spellEnd"/>
+      <w:r>
+        <w:t xml:space="preserve"> - BNID 105370’. https://bionumbers.hms.harvard.edu/bionumber.aspx?id=105370&amp;ver=0 (accessed Sep. 22, 2023).</w:t>
       </w:r>
     </w:p>
     <w:p>
@@ -5541,6 +6405,45 @@
       </w:r>
       <w:r>
         <w:t>] ‘Chapter 4. Fundamentals of machine learning · Deep Learning with Python’. https://livebook.manning.com/book/deep-learning-with-python/chapter-4/ (accessed Sep. 24, 2023).</w:t>
+      </w:r>
+    </w:p>
+    <w:p>
+      <w:pPr>
+        <w:spacing w:line="276" w:lineRule="auto"/>
+        <w:jc w:val="both"/>
+      </w:pPr>
+      <w:r>
+        <w:t>[</w:t>
+      </w:r>
+      <w:r>
+        <w:t>48</w:t>
+      </w:r>
+      <w:r>
+        <w:t xml:space="preserve">] A. </w:t>
+      </w:r>
+      <w:proofErr w:type="spellStart"/>
+      <w:r>
+        <w:t>Rosebrock</w:t>
+      </w:r>
+      <w:proofErr w:type="spellEnd"/>
+      <w:r>
+        <w:t>, ‘</w:t>
+      </w:r>
+      <w:proofErr w:type="spellStart"/>
+      <w:r>
+        <w:t>Keras</w:t>
+      </w:r>
+      <w:proofErr w:type="spellEnd"/>
+      <w:r>
+        <w:t xml:space="preserve">: Multiple Inputs and Mixed Data’, </w:t>
+      </w:r>
+      <w:proofErr w:type="spellStart"/>
+      <w:r>
+        <w:t>PyImageSearch</w:t>
+      </w:r>
+      <w:proofErr w:type="spellEnd"/>
+      <w:r>
+        <w:t>, Feb. 04, 2019. https://pyimagesearch.com/2019/02/04/keras-multiple-inputs-and-mixed-data/ (accessed Sep. 25, 2023).</w:t>
       </w:r>
     </w:p>
     <w:sectPr>

</xml_diff>

<commit_message>
Notebook exported as HTML.
</commit_message>
<xml_diff>
--- a/miRNA-target-prediction.docx
+++ b/miRNA-target-prediction.docx
@@ -186,6 +186,24 @@
     <w:p>
       <w:pPr>
         <w:spacing w:line="276" w:lineRule="auto"/>
+      </w:pPr>
+      <w:r>
+        <w:rPr>
+          <w:b/>
+          <w:bCs/>
+        </w:rPr>
+        <w:t>Link to repository</w:t>
+      </w:r>
+      <w:r>
+        <w:t xml:space="preserve">: </w:t>
+      </w:r>
+      <w:r>
+        <w:t>https://github.com/susana3/mirna-target-prediction-DNN-FP-UoL</w:t>
+      </w:r>
+    </w:p>
+    <w:p>
+      <w:pPr>
+        <w:spacing w:line="276" w:lineRule="auto"/>
         <w:jc w:val="both"/>
         <w:rPr>
           <w:b/>
@@ -248,7 +266,10 @@
         <w:t>provides</w:t>
       </w:r>
       <w:r>
-        <w:t xml:space="preserve"> a snapshot of the status of the genes, constituting a valuable tool in determining which ones are on or off and assessing their activity [2</w:t>
+        <w:t xml:space="preserve"> a snapshot of the status of the genes, constituting a valuable tool in determining which </w:t>
+      </w:r>
+      <w:r>
+        <w:t>ones are on or off and assessing their activity [2</w:t>
       </w:r>
       <w:r>
         <w:t>1</w:t>
@@ -275,10 +296,7 @@
         <w:t xml:space="preserve">iRNAs </w:t>
       </w:r>
       <w:r>
-        <w:t xml:space="preserve">constitute key components of the network of gene regulatory </w:t>
-      </w:r>
-      <w:r>
-        <w:t>pathways [10, 11]</w:t>
+        <w:t>constitute key components of the network of gene regulatory pathways [10, 11]</w:t>
       </w:r>
       <w:r>
         <w:t xml:space="preserve">, </w:t>
@@ -415,6 +433,7 @@
         <w:rPr>
           <w:b/>
         </w:rPr>
+        <w:lastRenderedPageBreak/>
         <w:t>Objectives</w:t>
       </w:r>
     </w:p>
@@ -429,11 +448,7 @@
         <w:jc w:val="both"/>
       </w:pPr>
       <w:r>
-        <w:t xml:space="preserve">Gather and prepare publicly available data about curated miRNA-mRNA target </w:t>
-      </w:r>
-      <w:r>
-        <w:lastRenderedPageBreak/>
-        <w:t xml:space="preserve">interactions on </w:t>
+        <w:t xml:space="preserve">Gather and prepare publicly available data about curated miRNA-mRNA target interactions on </w:t>
       </w:r>
       <w:r>
         <w:t xml:space="preserve">the </w:t>
@@ -660,7 +675,10 @@
         <w:t xml:space="preserve"> performing experiments to </w:t>
       </w:r>
       <w:r>
-        <w:t>identify the targets may result unviable in terms of resources</w:t>
+        <w:t xml:space="preserve">identify the targets may result unviable in terms of </w:t>
+      </w:r>
+      <w:r>
+        <w:t>resources</w:t>
       </w:r>
       <w:r>
         <w:t xml:space="preserve"> [18]</w:t>
@@ -669,10 +687,7 @@
         <w:t>.</w:t>
       </w:r>
       <w:r>
-        <w:t xml:space="preserve"> Therefore, the most accepted approach consists of running in silico experiments to generate a set of candidates of </w:t>
-      </w:r>
-      <w:r>
-        <w:t xml:space="preserve">manageable size, which are then further confirmed either in vitro or in vivo. </w:t>
+        <w:t xml:space="preserve"> Therefore, the most accepted approach consists of running in silico experiments to generate a set of candidates of manageable size, which are then further confirmed either in vitro or in vivo. </w:t>
       </w:r>
     </w:p>
     <w:p>
@@ -4904,21 +4919,13 @@
         <w:rPr>
           <w:bCs/>
         </w:rPr>
-        <w:t xml:space="preserve">The objective of this stage is to generate a negative dataset based on the experimentally validated non-target </w:t>
-      </w:r>
-      <w:proofErr w:type="gramStart"/>
-      <w:r>
-        <w:rPr>
-          <w:bCs/>
-        </w:rPr>
-        <w:t>interactions</w:t>
-      </w:r>
-      <w:proofErr w:type="gramEnd"/>
-      <w:r>
-        <w:rPr>
-          <w:bCs/>
-        </w:rPr>
-        <w:t xml:space="preserve"> </w:t>
+        <w:t xml:space="preserve">The objective of this stage is to generate a negative dataset based on the experimentally validated non-target interactions </w:t>
+      </w:r>
+      <w:r>
+        <w:rPr>
+          <w:bCs/>
+        </w:rPr>
+        <w:t>.</w:t>
       </w:r>
     </w:p>
     <w:p>
@@ -5035,57 +5042,62 @@
         </w:rPr>
         <w:t xml:space="preserve"> MiRNA matching phase.</w:t>
       </w:r>
-    </w:p>
-    <w:p>
-      <w:pPr>
-        <w:spacing w:line="276" w:lineRule="auto"/>
-        <w:jc w:val="center"/>
-        <w:rPr>
-          <w:bCs/>
-        </w:rPr>
-      </w:pPr>
-    </w:p>
-    <w:p>
-      <w:pPr>
-        <w:pStyle w:val="ListParagraph"/>
-        <w:spacing w:line="276" w:lineRule="auto"/>
-        <w:ind w:left="0"/>
-        <w:jc w:val="both"/>
-        <w:rPr>
-          <w:bCs/>
-        </w:rPr>
-      </w:pPr>
       <w:r>
         <w:rPr>
           <w:bCs/>
           <w:sz w:val="18"/>
           <w:szCs w:val="18"/>
         </w:rPr>
-        <w:t xml:space="preserve">Figure </w:t>
-      </w:r>
+        <w:t xml:space="preserve"> Full code available at </w:t>
+      </w:r>
+      <w:proofErr w:type="spellStart"/>
       <w:r>
         <w:rPr>
           <w:bCs/>
           <w:sz w:val="18"/>
           <w:szCs w:val="18"/>
         </w:rPr>
-        <w:t>7</w:t>
-      </w:r>
+        <w:t>target_</w:t>
+      </w:r>
+      <w:proofErr w:type="gramStart"/>
       <w:r>
         <w:rPr>
           <w:bCs/>
           <w:sz w:val="18"/>
           <w:szCs w:val="18"/>
         </w:rPr>
-        <w:t xml:space="preserve">. </w:t>
-      </w:r>
+        <w:t>prediction.pynb</w:t>
+      </w:r>
+      <w:proofErr w:type="spellEnd"/>
+      <w:proofErr w:type="gramEnd"/>
+    </w:p>
+    <w:p>
+      <w:pPr>
+        <w:spacing w:line="276" w:lineRule="auto"/>
+        <w:jc w:val="center"/>
+        <w:rPr>
+          <w:bCs/>
+        </w:rPr>
+      </w:pPr>
+    </w:p>
+    <w:p>
+      <w:pPr>
+        <w:pStyle w:val="ListParagraph"/>
+        <w:spacing w:line="276" w:lineRule="auto"/>
+        <w:ind w:left="0"/>
+        <w:jc w:val="both"/>
+        <w:rPr>
+          <w:bCs/>
+        </w:rPr>
+      </w:pPr>
       <w:r>
         <w:rPr>
           <w:bCs/>
           <w:sz w:val="18"/>
           <w:szCs w:val="18"/>
         </w:rPr>
-        <w:t>Code implementation. Sequence matching and homology search on A. t</w:t>
+        <w:lastRenderedPageBreak/>
+        <w:t xml:space="preserve">Figure </w:t>
       </w:r>
       <w:r>
         <w:rPr>
@@ -5093,7 +5105,7 @@
           <w:sz w:val="18"/>
           <w:szCs w:val="18"/>
         </w:rPr>
-        <w:t>haliana</w:t>
+        <w:t>7</w:t>
       </w:r>
       <w:r>
         <w:rPr>
@@ -5101,6 +5113,30 @@
           <w:sz w:val="18"/>
           <w:szCs w:val="18"/>
         </w:rPr>
+        <w:t xml:space="preserve">. </w:t>
+      </w:r>
+      <w:r>
+        <w:rPr>
+          <w:bCs/>
+          <w:sz w:val="18"/>
+          <w:szCs w:val="18"/>
+        </w:rPr>
+        <w:t>Code implementation. Sequence matching and homology search on A. t</w:t>
+      </w:r>
+      <w:r>
+        <w:rPr>
+          <w:bCs/>
+          <w:sz w:val="18"/>
+          <w:szCs w:val="18"/>
+        </w:rPr>
+        <w:t>haliana</w:t>
+      </w:r>
+      <w:r>
+        <w:rPr>
+          <w:bCs/>
+          <w:sz w:val="18"/>
+          <w:szCs w:val="18"/>
+        </w:rPr>
         <w:t>.</w:t>
       </w:r>
     </w:p>
@@ -5283,10 +5319,10 @@
       </w:r>
       <w:proofErr w:type="spellEnd"/>
       <w:r>
-        <w:t xml:space="preserve">, T. Issa, and M. Arles, ‘Biological interpretation of deep neural network for phenotype prediction based on gene expression’, BMC Bioinformatics, vol. 21, no. 1, </w:t>
-      </w:r>
-      <w:r>
-        <w:t xml:space="preserve">p. 501, Nov. 2020, </w:t>
+        <w:t xml:space="preserve">, T. Issa, and M. Arles, ‘Biological interpretation of deep neural network for phenotype prediction based on gene </w:t>
+      </w:r>
+      <w:r>
+        <w:t xml:space="preserve">expression’, BMC Bioinformatics, vol. 21, no. 1, p. 501, Nov. 2020, </w:t>
       </w:r>
       <w:proofErr w:type="spellStart"/>
       <w:r>
@@ -5437,11 +5473,8 @@
         <w:jc w:val="both"/>
       </w:pPr>
       <w:r>
-        <w:t xml:space="preserve">[13] J. K. W. Lam, M. Y. T. Chow, Y. Zhang, and S. W. S. Leung, “siRNA Versus miRNA as </w:t>
-      </w:r>
-      <w:r>
         <w:lastRenderedPageBreak/>
-        <w:t xml:space="preserve">Therapeutics for Gene Silencing,” Mol </w:t>
+        <w:t xml:space="preserve">[13] J. K. W. Lam, M. Y. T. Chow, Y. Zhang, and S. W. S. Leung, “siRNA Versus miRNA as Therapeutics for Gene Silencing,” Mol </w:t>
       </w:r>
       <w:proofErr w:type="spellStart"/>
       <w:r>
@@ -5626,7 +5659,10 @@
       </w:r>
       <w:proofErr w:type="spellEnd"/>
       <w:r>
-        <w:t xml:space="preserve">, “A Structural View of miRNA Biogenesis and Function,” Non-Coding RNA, vol. 8, no. 1, Art. no. 1, Feb. 2022, </w:t>
+        <w:t>, “A Structural View of miRNA Biogenesis and Function,” Non-</w:t>
+      </w:r>
+      <w:r>
+        <w:t xml:space="preserve">Coding RNA, vol. 8, no. 1, Art. no. 1, Feb. 2022, </w:t>
       </w:r>
       <w:proofErr w:type="spellStart"/>
       <w:r>
@@ -5884,465 +5920,6 @@
       <w:proofErr w:type="spellEnd"/>
       <w:r>
         <w:t>: 10.1101/318295.</w:t>
-      </w:r>
-    </w:p>
-    <w:p>
-      <w:pPr>
-        <w:spacing w:line="276" w:lineRule="auto"/>
-        <w:jc w:val="both"/>
-      </w:pPr>
-      <w:r>
-        <w:t>[</w:t>
-      </w:r>
-      <w:r>
-        <w:t>28</w:t>
-      </w:r>
-      <w:r>
-        <w:t xml:space="preserve">] K. Y. Gao, A. </w:t>
-      </w:r>
-      <w:proofErr w:type="spellStart"/>
-      <w:r>
-        <w:t>Fokoue</w:t>
-      </w:r>
-      <w:proofErr w:type="spellEnd"/>
-      <w:r>
-        <w:t xml:space="preserve">, H. Luo, A. Iyengar, S. Dey, and P. Zhang, ‘Interpretable Drug Target Prediction Using Deep Neural Representation’, in </w:t>
-      </w:r>
-      <w:r>
-        <w:lastRenderedPageBreak/>
-        <w:t xml:space="preserve">Proceedings of the Twenty-Seventh International Joint Conference on Artificial Intelligence, Stockholm, Sweden: International Joint Conferences on Artificial Intelligence Organization, Jul. 2018, pp. 3371–3377. </w:t>
-      </w:r>
-      <w:proofErr w:type="spellStart"/>
-      <w:r>
-        <w:t>doi</w:t>
-      </w:r>
-      <w:proofErr w:type="spellEnd"/>
-      <w:r>
-        <w:t>: 10.24963/ijcai.2018/468.</w:t>
-      </w:r>
-    </w:p>
-    <w:p>
-      <w:pPr>
-        <w:spacing w:line="276" w:lineRule="auto"/>
-        <w:jc w:val="both"/>
-      </w:pPr>
-      <w:r>
-        <w:t>[</w:t>
-      </w:r>
-      <w:r>
-        <w:t>29</w:t>
-      </w:r>
-      <w:r>
-        <w:t>] ‘Arabidopsis thaliana (ID 4) - Genome - NCBI’. https://www.ncbi.nlm.nih.gov/genome/4?genome_assembly_id=380024 (accessed Jul. 02, 2023).</w:t>
-      </w:r>
-    </w:p>
-    <w:p>
-      <w:pPr>
-        <w:spacing w:line="276" w:lineRule="auto"/>
-        <w:jc w:val="both"/>
-      </w:pPr>
-      <w:r>
-        <w:t>[</w:t>
-      </w:r>
-      <w:r>
-        <w:t>30</w:t>
-      </w:r>
-      <w:r>
-        <w:t xml:space="preserve">] G. B. Or and I. </w:t>
-      </w:r>
-      <w:proofErr w:type="spellStart"/>
-      <w:r>
-        <w:t>Veksler-Lublinsky</w:t>
-      </w:r>
-      <w:proofErr w:type="spellEnd"/>
-      <w:r>
-        <w:t xml:space="preserve">, ‘Comprehensive machine-learning-based analysis of microRNA-target interactions reveals variable transferability of interaction rules across </w:t>
-      </w:r>
-      <w:proofErr w:type="gramStart"/>
-      <w:r>
-        <w:t>species’</w:t>
-      </w:r>
-      <w:proofErr w:type="gramEnd"/>
-      <w:r>
-        <w:t xml:space="preserve">. </w:t>
-      </w:r>
-      <w:proofErr w:type="spellStart"/>
-      <w:r>
-        <w:t>bioRxiv</w:t>
-      </w:r>
-      <w:proofErr w:type="spellEnd"/>
-      <w:r>
-        <w:t xml:space="preserve">, p. 2021.03.28.437385, Mar. 29, 2021. </w:t>
-      </w:r>
-      <w:proofErr w:type="spellStart"/>
-      <w:r>
-        <w:t>doi</w:t>
-      </w:r>
-      <w:proofErr w:type="spellEnd"/>
-      <w:r>
-        <w:t>: 10.1101/2021.03.28.437385.</w:t>
-      </w:r>
-    </w:p>
-    <w:p>
-      <w:pPr>
-        <w:spacing w:line="276" w:lineRule="auto"/>
-        <w:jc w:val="both"/>
-      </w:pPr>
-      <w:r>
-        <w:t>[</w:t>
-      </w:r>
-      <w:r>
-        <w:t>3</w:t>
-      </w:r>
-      <w:r>
-        <w:t>1] ‘Arabidopsis thaliana (ID 4) - Genome - NCBI’. https://www.ncbi.nlm.nih.gov/genome/4?genome_assembly_id=380024 (accessed Jul. 02, 2023).</w:t>
-      </w:r>
-    </w:p>
-    <w:p>
-      <w:pPr>
-        <w:spacing w:line="276" w:lineRule="auto"/>
-        <w:jc w:val="both"/>
-      </w:pPr>
-      <w:r>
-        <w:t>[</w:t>
-      </w:r>
-      <w:r>
-        <w:t>32</w:t>
-      </w:r>
-      <w:r>
-        <w:t xml:space="preserve">] X. Chen, ‘Small RNAs – secrets and surprises of the genome’, Plant J, vol. 61, no. 6, pp. 941–958, Mar. 2010, </w:t>
-      </w:r>
-      <w:proofErr w:type="spellStart"/>
-      <w:r>
-        <w:t>doi</w:t>
-      </w:r>
-      <w:proofErr w:type="spellEnd"/>
-      <w:r>
-        <w:t>: 10.1111/j.1365-313X.2009.</w:t>
-      </w:r>
-      <w:proofErr w:type="gramStart"/>
-      <w:r>
-        <w:t>04089.x.</w:t>
-      </w:r>
-      <w:proofErr w:type="gramEnd"/>
-    </w:p>
-    <w:p>
-      <w:pPr>
-        <w:spacing w:line="276" w:lineRule="auto"/>
-        <w:jc w:val="both"/>
-      </w:pPr>
-      <w:r>
-        <w:t>[</w:t>
-      </w:r>
-      <w:r>
-        <w:t>33</w:t>
-      </w:r>
-      <w:r>
-        <w:t>] S. Bandyopadhyay and R. Mitra, ‘</w:t>
-      </w:r>
-      <w:proofErr w:type="spellStart"/>
-      <w:r>
-        <w:t>TargetMiner</w:t>
-      </w:r>
-      <w:proofErr w:type="spellEnd"/>
-      <w:r>
-        <w:t xml:space="preserve">: microRNA target prediction with systematic identification of tissue-specific negative examples’, Bioinformatics, vol. 25, no. 20, pp. 2625–2631, Oct. 2009, </w:t>
-      </w:r>
-      <w:proofErr w:type="spellStart"/>
-      <w:r>
-        <w:t>doi</w:t>
-      </w:r>
-      <w:proofErr w:type="spellEnd"/>
-      <w:r>
-        <w:t>: 10.1093/bioinformatics/btp503.</w:t>
-      </w:r>
-    </w:p>
-    <w:p>
-      <w:pPr>
-        <w:spacing w:line="276" w:lineRule="auto"/>
-        <w:jc w:val="both"/>
-      </w:pPr>
-      <w:r>
-        <w:t>[</w:t>
-      </w:r>
-      <w:r>
-        <w:t>34</w:t>
-      </w:r>
-      <w:r>
-        <w:t>] ‘</w:t>
-      </w:r>
-      <w:proofErr w:type="spellStart"/>
-      <w:r>
-        <w:t>PmiREN</w:t>
-      </w:r>
-      <w:proofErr w:type="spellEnd"/>
-      <w:r>
-        <w:t>: Plant microRNA Encyclopedia’. https://www.pmiren.com/download (accessed Aug. 04, 2023).</w:t>
-      </w:r>
-    </w:p>
-    <w:p>
-      <w:pPr>
-        <w:spacing w:line="276" w:lineRule="auto"/>
-        <w:jc w:val="both"/>
-      </w:pPr>
-      <w:r>
-        <w:t>[</w:t>
-      </w:r>
-      <w:r>
-        <w:t>35</w:t>
-      </w:r>
-      <w:r>
-        <w:t>] ‘</w:t>
-      </w:r>
-      <w:proofErr w:type="spellStart"/>
-      <w:r>
-        <w:t>refSeq</w:t>
-      </w:r>
-      <w:proofErr w:type="spellEnd"/>
-      <w:r>
-        <w:t xml:space="preserve"> Accession to Gene Symbol Converter - Genomics </w:t>
-      </w:r>
-      <w:proofErr w:type="spellStart"/>
-      <w:r>
-        <w:t>Biotools</w:t>
-      </w:r>
-      <w:proofErr w:type="spellEnd"/>
-      <w:r>
-        <w:t xml:space="preserve">’. </w:t>
-      </w:r>
-      <w:r>
-        <w:t>https://www.biotools.fr/mouse/refseq_symbol_converter (accessed Aug. 07, 2023).</w:t>
-      </w:r>
-    </w:p>
-    <w:p>
-      <w:pPr>
-        <w:spacing w:line="276" w:lineRule="auto"/>
-        <w:jc w:val="both"/>
-      </w:pPr>
-      <w:r>
-        <w:t>[</w:t>
-      </w:r>
-      <w:r>
-        <w:t>36</w:t>
-      </w:r>
-      <w:r>
-        <w:t>] ‘</w:t>
-      </w:r>
-      <w:proofErr w:type="spellStart"/>
-      <w:r>
-        <w:t>miRBase</w:t>
-      </w:r>
-      <w:proofErr w:type="spellEnd"/>
-      <w:r>
-        <w:t xml:space="preserve"> - Downloads’. https://mirbase.org/download/ (accessed Aug. 13, 2023).</w:t>
-      </w:r>
-    </w:p>
-    <w:p>
-      <w:pPr>
-        <w:spacing w:line="276" w:lineRule="auto"/>
-        <w:jc w:val="both"/>
-      </w:pPr>
-      <w:r>
-        <w:t>[</w:t>
-      </w:r>
-      <w:r>
-        <w:t>37</w:t>
-      </w:r>
-      <w:r>
-        <w:t>] ‘Genome’, NCBI. https://www.ncbi.nlm.nih.gov/datasets/genome/?taxon=9606 (accessed Aug. 13, 2023).</w:t>
-      </w:r>
-    </w:p>
-    <w:p>
-      <w:pPr>
-        <w:spacing w:line="276" w:lineRule="auto"/>
-        <w:jc w:val="both"/>
-      </w:pPr>
-      <w:r>
-        <w:t>[</w:t>
-      </w:r>
-      <w:r>
-        <w:t>38</w:t>
-      </w:r>
-      <w:r>
-        <w:t>] ‘11968211 - Assembly - NCBI’. https://www.ncbi.nlm.nih.gov/assembly/?term=GCF_000001405 (accessed Aug. 13, 2023).</w:t>
-      </w:r>
-    </w:p>
-    <w:p>
-      <w:pPr>
-        <w:spacing w:line="276" w:lineRule="auto"/>
-        <w:jc w:val="both"/>
-      </w:pPr>
-      <w:r>
-        <w:t>[</w:t>
-      </w:r>
-      <w:r>
-        <w:t>39</w:t>
-      </w:r>
-      <w:r>
-        <w:t xml:space="preserve">] B. </w:t>
-      </w:r>
-      <w:proofErr w:type="spellStart"/>
-      <w:r>
-        <w:t>Murcott</w:t>
-      </w:r>
-      <w:proofErr w:type="spellEnd"/>
-      <w:r>
-        <w:t xml:space="preserve">, R. J. </w:t>
-      </w:r>
-      <w:proofErr w:type="spellStart"/>
-      <w:r>
-        <w:t>Pawluk</w:t>
-      </w:r>
-      <w:proofErr w:type="spellEnd"/>
-      <w:r>
-        <w:t xml:space="preserve">, A. V. </w:t>
-      </w:r>
-      <w:proofErr w:type="spellStart"/>
-      <w:r>
-        <w:t>Protasio</w:t>
-      </w:r>
-      <w:proofErr w:type="spellEnd"/>
-      <w:r>
-        <w:t xml:space="preserve">, R. Y. </w:t>
-      </w:r>
-      <w:proofErr w:type="spellStart"/>
-      <w:r>
-        <w:t>Akinmusola</w:t>
-      </w:r>
-      <w:proofErr w:type="spellEnd"/>
-      <w:r>
-        <w:t xml:space="preserve">, D. </w:t>
-      </w:r>
-      <w:proofErr w:type="spellStart"/>
-      <w:r>
-        <w:t>Lastik</w:t>
-      </w:r>
-      <w:proofErr w:type="spellEnd"/>
-      <w:r>
-        <w:t>, and V. L. Hunt, ‘</w:t>
-      </w:r>
-      <w:proofErr w:type="spellStart"/>
-      <w:r>
-        <w:t>stepRNA</w:t>
-      </w:r>
-      <w:proofErr w:type="spellEnd"/>
-      <w:r>
-        <w:t xml:space="preserve">: Identification of Dicer cleavage signatures and passenger strand lengths in small RNA sequences’, Frontiers in Bioinformatics, vol. 2, 2022, Accessed: Aug. 18, 2023. [Online]. </w:t>
-      </w:r>
-    </w:p>
-    <w:p>
-      <w:pPr>
-        <w:spacing w:line="276" w:lineRule="auto"/>
-        <w:jc w:val="both"/>
-      </w:pPr>
-      <w:r>
-        <w:t>[</w:t>
-      </w:r>
-      <w:r>
-        <w:t>40</w:t>
-      </w:r>
-      <w:r>
-        <w:t>] H.-Y. Huang et al., ‘</w:t>
-      </w:r>
-      <w:proofErr w:type="spellStart"/>
-      <w:r>
-        <w:t>miRTarBase</w:t>
-      </w:r>
-      <w:proofErr w:type="spellEnd"/>
-      <w:r>
-        <w:t xml:space="preserve"> update 2022: an informative resource for experimentally validated miRNA–target interactions’, Nucleic Acids Research, vol. 50, no. D1, pp. D222–D230, Jan. 2022, </w:t>
-      </w:r>
-      <w:proofErr w:type="spellStart"/>
-      <w:r>
-        <w:t>doi</w:t>
-      </w:r>
-      <w:proofErr w:type="spellEnd"/>
-      <w:r>
-        <w:t>: 10.1093/</w:t>
-      </w:r>
-      <w:proofErr w:type="spellStart"/>
-      <w:r>
-        <w:t>nar</w:t>
-      </w:r>
-      <w:proofErr w:type="spellEnd"/>
-      <w:r>
-        <w:t>/gkab1079.</w:t>
-      </w:r>
-    </w:p>
-    <w:p>
-      <w:pPr>
-        <w:spacing w:line="276" w:lineRule="auto"/>
-        <w:jc w:val="both"/>
-      </w:pPr>
-      <w:r>
-        <w:t>[</w:t>
-      </w:r>
-      <w:r>
-        <w:t>4</w:t>
-      </w:r>
-      <w:r>
-        <w:t xml:space="preserve">1] ‘Bio.pairwise2 module — </w:t>
-      </w:r>
-      <w:proofErr w:type="spellStart"/>
-      <w:r>
-        <w:t>Biopython</w:t>
-      </w:r>
-      <w:proofErr w:type="spellEnd"/>
-      <w:r>
-        <w:t xml:space="preserve"> 1.75 documentation’. https://biopython.org/docs/1.75/api/Bio.pairwise2.html (accessed Aug. 29, 2023).</w:t>
-      </w:r>
-    </w:p>
-    <w:p>
-      <w:pPr>
-        <w:spacing w:line="276" w:lineRule="auto"/>
-        <w:jc w:val="both"/>
-      </w:pPr>
-      <w:r>
-        <w:t>[</w:t>
-      </w:r>
-      <w:r>
-        <w:t>42</w:t>
-      </w:r>
-      <w:r>
-        <w:t>] ‘</w:t>
-      </w:r>
-      <w:proofErr w:type="spellStart"/>
-      <w:r>
-        <w:t>miRBase</w:t>
-      </w:r>
-      <w:proofErr w:type="spellEnd"/>
-      <w:r>
-        <w:t>’. https://www.mirbase.org/ftp.shtml (accessed May 08, 2023).</w:t>
-      </w:r>
-    </w:p>
-    <w:p>
-      <w:pPr>
-        <w:spacing w:line="276" w:lineRule="auto"/>
-        <w:jc w:val="both"/>
-      </w:pPr>
-      <w:r>
-        <w:t>[</w:t>
-      </w:r>
-      <w:r>
-        <w:t>43</w:t>
-      </w:r>
-      <w:r>
-        <w:t>] ‘TAIR - Home Page’. https://www.arabidopsis.org/index.jsp (accessed Sep. 07, 2023).</w:t>
-      </w:r>
-    </w:p>
-    <w:p>
-      <w:pPr>
-        <w:spacing w:line="276" w:lineRule="auto"/>
-        <w:jc w:val="both"/>
-      </w:pPr>
-      <w:r>
-        <w:t>[</w:t>
-      </w:r>
-      <w:r>
-        <w:t>44</w:t>
-      </w:r>
-      <w:r>
-        <w:t>] ‘Home - Nucleotide - NCBI’. https://www.ncbi.nlm.nih.gov/nuccore/ (accessed Sep. 20, 2023).</w:t>
       </w:r>
     </w:p>
     <w:p>
@@ -6355,6 +5932,459 @@
         <w:t>[</w:t>
       </w:r>
       <w:r>
+        <w:t>28</w:t>
+      </w:r>
+      <w:r>
+        <w:t xml:space="preserve">] K. Y. Gao, A. </w:t>
+      </w:r>
+      <w:proofErr w:type="spellStart"/>
+      <w:r>
+        <w:t>Fokoue</w:t>
+      </w:r>
+      <w:proofErr w:type="spellEnd"/>
+      <w:r>
+        <w:t xml:space="preserve">, H. Luo, A. Iyengar, S. Dey, and P. Zhang, ‘Interpretable Drug Target Prediction Using Deep Neural Representation’, in Proceedings of the Twenty-Seventh International Joint Conference on Artificial Intelligence, Stockholm, Sweden: International Joint Conferences on Artificial Intelligence Organization, Jul. 2018, pp. 3371–3377. </w:t>
+      </w:r>
+      <w:proofErr w:type="spellStart"/>
+      <w:r>
+        <w:t>doi</w:t>
+      </w:r>
+      <w:proofErr w:type="spellEnd"/>
+      <w:r>
+        <w:t>: 10.24963/ijcai.2018/468.</w:t>
+      </w:r>
+    </w:p>
+    <w:p>
+      <w:pPr>
+        <w:spacing w:line="276" w:lineRule="auto"/>
+        <w:jc w:val="both"/>
+      </w:pPr>
+      <w:r>
+        <w:t>[</w:t>
+      </w:r>
+      <w:r>
+        <w:t>29</w:t>
+      </w:r>
+      <w:r>
+        <w:t>] ‘Arabidopsis thaliana (ID 4) - Genome - NCBI’. https://www.ncbi.nlm.nih.gov/genome/4?genome_assembly_id=380024 (accessed Jul. 02, 2023).</w:t>
+      </w:r>
+    </w:p>
+    <w:p>
+      <w:pPr>
+        <w:spacing w:line="276" w:lineRule="auto"/>
+        <w:jc w:val="both"/>
+      </w:pPr>
+      <w:r>
+        <w:t>[</w:t>
+      </w:r>
+      <w:r>
+        <w:t>30</w:t>
+      </w:r>
+      <w:r>
+        <w:t xml:space="preserve">] G. B. Or and I. </w:t>
+      </w:r>
+      <w:proofErr w:type="spellStart"/>
+      <w:r>
+        <w:t>Veksler-Lublinsky</w:t>
+      </w:r>
+      <w:proofErr w:type="spellEnd"/>
+      <w:r>
+        <w:t xml:space="preserve">, ‘Comprehensive machine-learning-based analysis of microRNA-target interactions reveals variable transferability of interaction rules across </w:t>
+      </w:r>
+      <w:proofErr w:type="gramStart"/>
+      <w:r>
+        <w:t>species’</w:t>
+      </w:r>
+      <w:proofErr w:type="gramEnd"/>
+      <w:r>
+        <w:t xml:space="preserve">. </w:t>
+      </w:r>
+      <w:proofErr w:type="spellStart"/>
+      <w:r>
+        <w:t>bioRxiv</w:t>
+      </w:r>
+      <w:proofErr w:type="spellEnd"/>
+      <w:r>
+        <w:t xml:space="preserve">, p. 2021.03.28.437385, Mar. 29, 2021. </w:t>
+      </w:r>
+      <w:proofErr w:type="spellStart"/>
+      <w:r>
+        <w:t>doi</w:t>
+      </w:r>
+      <w:proofErr w:type="spellEnd"/>
+      <w:r>
+        <w:t>: 10.1101/2021.03.28.437385.</w:t>
+      </w:r>
+    </w:p>
+    <w:p>
+      <w:pPr>
+        <w:spacing w:line="276" w:lineRule="auto"/>
+        <w:jc w:val="both"/>
+      </w:pPr>
+      <w:r>
+        <w:t>[</w:t>
+      </w:r>
+      <w:r>
+        <w:t>3</w:t>
+      </w:r>
+      <w:r>
+        <w:t>1] ‘Arabidopsis thaliana (ID 4) - Genome - NCBI’. https://www.ncbi.nlm.nih.gov/genome/4?genome_assembly_id=380024 (accessed Jul. 02, 2023).</w:t>
+      </w:r>
+    </w:p>
+    <w:p>
+      <w:pPr>
+        <w:spacing w:line="276" w:lineRule="auto"/>
+        <w:jc w:val="both"/>
+      </w:pPr>
+      <w:r>
+        <w:t>[</w:t>
+      </w:r>
+      <w:r>
+        <w:t>32</w:t>
+      </w:r>
+      <w:r>
+        <w:t xml:space="preserve">] X. Chen, ‘Small RNAs – secrets and surprises of the genome’, Plant J, vol. 61, no. 6, pp. 941–958, Mar. 2010, </w:t>
+      </w:r>
+      <w:proofErr w:type="spellStart"/>
+      <w:r>
+        <w:t>doi</w:t>
+      </w:r>
+      <w:proofErr w:type="spellEnd"/>
+      <w:r>
+        <w:t>: 10.1111/j.1365-313X.2009.</w:t>
+      </w:r>
+      <w:proofErr w:type="gramStart"/>
+      <w:r>
+        <w:t>04089.x.</w:t>
+      </w:r>
+      <w:proofErr w:type="gramEnd"/>
+    </w:p>
+    <w:p>
+      <w:pPr>
+        <w:spacing w:line="276" w:lineRule="auto"/>
+        <w:jc w:val="both"/>
+      </w:pPr>
+      <w:r>
+        <w:t>[</w:t>
+      </w:r>
+      <w:r>
+        <w:t>33</w:t>
+      </w:r>
+      <w:r>
+        <w:t>] S. Bandyopadhyay and R. Mitra, ‘</w:t>
+      </w:r>
+      <w:proofErr w:type="spellStart"/>
+      <w:r>
+        <w:t>TargetMiner</w:t>
+      </w:r>
+      <w:proofErr w:type="spellEnd"/>
+      <w:r>
+        <w:t xml:space="preserve">: microRNA target prediction with systematic identification of tissue-specific negative examples’, Bioinformatics, vol. 25, no. 20, pp. 2625–2631, Oct. 2009, </w:t>
+      </w:r>
+      <w:proofErr w:type="spellStart"/>
+      <w:r>
+        <w:t>doi</w:t>
+      </w:r>
+      <w:proofErr w:type="spellEnd"/>
+      <w:r>
+        <w:t>: 10.1093/bioinformatics/btp503.</w:t>
+      </w:r>
+    </w:p>
+    <w:p>
+      <w:pPr>
+        <w:spacing w:line="276" w:lineRule="auto"/>
+        <w:jc w:val="both"/>
+      </w:pPr>
+      <w:r>
+        <w:t>[</w:t>
+      </w:r>
+      <w:r>
+        <w:t>34</w:t>
+      </w:r>
+      <w:r>
+        <w:t>] ‘</w:t>
+      </w:r>
+      <w:proofErr w:type="spellStart"/>
+      <w:r>
+        <w:t>PmiREN</w:t>
+      </w:r>
+      <w:proofErr w:type="spellEnd"/>
+      <w:r>
+        <w:t>: Plant microRNA Encyclopedia’. https://www.pmiren.com/download (accessed Aug. 04, 2023).</w:t>
+      </w:r>
+    </w:p>
+    <w:p>
+      <w:pPr>
+        <w:spacing w:line="276" w:lineRule="auto"/>
+        <w:jc w:val="both"/>
+      </w:pPr>
+      <w:r>
+        <w:t>[</w:t>
+      </w:r>
+      <w:r>
+        <w:t>35</w:t>
+      </w:r>
+      <w:r>
+        <w:t>] ‘</w:t>
+      </w:r>
+      <w:proofErr w:type="spellStart"/>
+      <w:r>
+        <w:t>refSeq</w:t>
+      </w:r>
+      <w:proofErr w:type="spellEnd"/>
+      <w:r>
+        <w:t xml:space="preserve"> Accession to Gene Symbol Converter - Genomics </w:t>
+      </w:r>
+      <w:proofErr w:type="spellStart"/>
+      <w:r>
+        <w:t>Biotools</w:t>
+      </w:r>
+      <w:proofErr w:type="spellEnd"/>
+      <w:r>
+        <w:t>’. https://www.biotools.fr/mouse/refseq_symbol_converter (accessed Aug. 07, 2023).</w:t>
+      </w:r>
+    </w:p>
+    <w:p>
+      <w:pPr>
+        <w:spacing w:line="276" w:lineRule="auto"/>
+        <w:jc w:val="both"/>
+      </w:pPr>
+      <w:r>
+        <w:t>[</w:t>
+      </w:r>
+      <w:r>
+        <w:t>36</w:t>
+      </w:r>
+      <w:r>
+        <w:t>] ‘</w:t>
+      </w:r>
+      <w:proofErr w:type="spellStart"/>
+      <w:r>
+        <w:t>miRBase</w:t>
+      </w:r>
+      <w:proofErr w:type="spellEnd"/>
+      <w:r>
+        <w:t xml:space="preserve"> - Downloads’. https://mirbase.org/download/ (accessed Aug. 13, 2023).</w:t>
+      </w:r>
+    </w:p>
+    <w:p>
+      <w:pPr>
+        <w:spacing w:line="276" w:lineRule="auto"/>
+        <w:jc w:val="both"/>
+      </w:pPr>
+      <w:r>
+        <w:t>[</w:t>
+      </w:r>
+      <w:r>
+        <w:t>37</w:t>
+      </w:r>
+      <w:r>
+        <w:t>] ‘Genome’, NCBI. https://www.ncbi.nlm.nih.gov/datasets/genome/?taxon=9606 (accessed Aug. 13, 2023).</w:t>
+      </w:r>
+    </w:p>
+    <w:p>
+      <w:pPr>
+        <w:spacing w:line="276" w:lineRule="auto"/>
+        <w:jc w:val="both"/>
+      </w:pPr>
+      <w:r>
+        <w:t>[</w:t>
+      </w:r>
+      <w:r>
+        <w:t>38</w:t>
+      </w:r>
+      <w:r>
+        <w:t>] ‘11968211 - Assembly - NCBI’. https://www.ncbi.nlm.nih.gov/assembly/?term=GCF_000001405 (accessed Aug. 13, 2023).</w:t>
+      </w:r>
+    </w:p>
+    <w:p>
+      <w:pPr>
+        <w:spacing w:line="276" w:lineRule="auto"/>
+        <w:jc w:val="both"/>
+      </w:pPr>
+      <w:r>
+        <w:t>[</w:t>
+      </w:r>
+      <w:r>
+        <w:t>39</w:t>
+      </w:r>
+      <w:r>
+        <w:t xml:space="preserve">] B. </w:t>
+      </w:r>
+      <w:proofErr w:type="spellStart"/>
+      <w:r>
+        <w:t>Murcott</w:t>
+      </w:r>
+      <w:proofErr w:type="spellEnd"/>
+      <w:r>
+        <w:t xml:space="preserve">, R. J. </w:t>
+      </w:r>
+      <w:proofErr w:type="spellStart"/>
+      <w:r>
+        <w:t>Pawluk</w:t>
+      </w:r>
+      <w:proofErr w:type="spellEnd"/>
+      <w:r>
+        <w:t xml:space="preserve">, A. V. </w:t>
+      </w:r>
+      <w:proofErr w:type="spellStart"/>
+      <w:r>
+        <w:t>Protasio</w:t>
+      </w:r>
+      <w:proofErr w:type="spellEnd"/>
+      <w:r>
+        <w:t xml:space="preserve">, R. Y. </w:t>
+      </w:r>
+      <w:proofErr w:type="spellStart"/>
+      <w:r>
+        <w:t>Akinmusola</w:t>
+      </w:r>
+      <w:proofErr w:type="spellEnd"/>
+      <w:r>
+        <w:t xml:space="preserve">, D. </w:t>
+      </w:r>
+      <w:proofErr w:type="spellStart"/>
+      <w:r>
+        <w:t>Lastik</w:t>
+      </w:r>
+      <w:proofErr w:type="spellEnd"/>
+      <w:r>
+        <w:t>, and V. L. Hunt, ‘</w:t>
+      </w:r>
+      <w:proofErr w:type="spellStart"/>
+      <w:r>
+        <w:t>stepRNA</w:t>
+      </w:r>
+      <w:proofErr w:type="spellEnd"/>
+      <w:r>
+        <w:t xml:space="preserve">: Identification of Dicer cleavage signatures and passenger strand lengths in small RNA sequences’, Frontiers in Bioinformatics, vol. 2, 2022, Accessed: Aug. 18, 2023. [Online]. </w:t>
+      </w:r>
+    </w:p>
+    <w:p>
+      <w:pPr>
+        <w:spacing w:line="276" w:lineRule="auto"/>
+        <w:jc w:val="both"/>
+      </w:pPr>
+      <w:r>
+        <w:t>[</w:t>
+      </w:r>
+      <w:r>
+        <w:t>40</w:t>
+      </w:r>
+      <w:r>
+        <w:t>] H.-Y. Huang et al., ‘</w:t>
+      </w:r>
+      <w:proofErr w:type="spellStart"/>
+      <w:r>
+        <w:t>miRTarBase</w:t>
+      </w:r>
+      <w:proofErr w:type="spellEnd"/>
+      <w:r>
+        <w:t xml:space="preserve"> update 2022: an informative resource for experimentally validated miRNA–target interactions’, Nucleic Acids Research, vol. 50, no. D1, pp. D222–D230, Jan. 2022, </w:t>
+      </w:r>
+      <w:proofErr w:type="spellStart"/>
+      <w:r>
+        <w:t>doi</w:t>
+      </w:r>
+      <w:proofErr w:type="spellEnd"/>
+      <w:r>
+        <w:t>: 10.1093/</w:t>
+      </w:r>
+      <w:proofErr w:type="spellStart"/>
+      <w:r>
+        <w:t>nar</w:t>
+      </w:r>
+      <w:proofErr w:type="spellEnd"/>
+      <w:r>
+        <w:t>/gkab1079.</w:t>
+      </w:r>
+    </w:p>
+    <w:p>
+      <w:pPr>
+        <w:spacing w:line="276" w:lineRule="auto"/>
+        <w:jc w:val="both"/>
+      </w:pPr>
+      <w:r>
+        <w:t>[</w:t>
+      </w:r>
+      <w:r>
+        <w:t>4</w:t>
+      </w:r>
+      <w:r>
+        <w:t xml:space="preserve">1] ‘Bio.pairwise2 module — </w:t>
+      </w:r>
+      <w:proofErr w:type="spellStart"/>
+      <w:r>
+        <w:t>Biopython</w:t>
+      </w:r>
+      <w:proofErr w:type="spellEnd"/>
+      <w:r>
+        <w:t xml:space="preserve"> 1.75 documentation’. https://biopython.org/docs/1.75/api/Bio.pairwise2.html (accessed Aug. 29, 2023).</w:t>
+      </w:r>
+    </w:p>
+    <w:p>
+      <w:pPr>
+        <w:spacing w:line="276" w:lineRule="auto"/>
+        <w:jc w:val="both"/>
+      </w:pPr>
+      <w:r>
+        <w:t>[</w:t>
+      </w:r>
+      <w:r>
+        <w:t>42</w:t>
+      </w:r>
+      <w:r>
+        <w:t>] ‘</w:t>
+      </w:r>
+      <w:proofErr w:type="spellStart"/>
+      <w:r>
+        <w:t>miRBase</w:t>
+      </w:r>
+      <w:proofErr w:type="spellEnd"/>
+      <w:r>
+        <w:t>’. https://www.mirbase.org/ftp.shtml (accessed May 08, 2023).</w:t>
+      </w:r>
+    </w:p>
+    <w:p>
+      <w:pPr>
+        <w:spacing w:line="276" w:lineRule="auto"/>
+        <w:jc w:val="both"/>
+      </w:pPr>
+      <w:r>
+        <w:t>[</w:t>
+      </w:r>
+      <w:r>
+        <w:t>43</w:t>
+      </w:r>
+      <w:r>
+        <w:t>] ‘TAIR - Home Page’. https://www.arabidopsis.org/index.jsp (accessed Sep. 07, 2023).</w:t>
+      </w:r>
+    </w:p>
+    <w:p>
+      <w:pPr>
+        <w:spacing w:line="276" w:lineRule="auto"/>
+        <w:jc w:val="both"/>
+      </w:pPr>
+      <w:r>
+        <w:t>[</w:t>
+      </w:r>
+      <w:r>
+        <w:t>44</w:t>
+      </w:r>
+      <w:r>
+        <w:t>] ‘Home - Nucleotide - NCBI’. https://www.ncbi.nlm.nih.gov/nuccore/ (accessed Sep. 20, 2023).</w:t>
+      </w:r>
+    </w:p>
+    <w:p>
+      <w:pPr>
+        <w:spacing w:line="276" w:lineRule="auto"/>
+        <w:jc w:val="both"/>
+      </w:pPr>
+      <w:r>
+        <w:lastRenderedPageBreak/>
+        <w:t>[</w:t>
+      </w:r>
+      <w:r>
         <w:t>45</w:t>
       </w:r>
       <w:r>
@@ -6444,6 +6474,44 @@
       <w:proofErr w:type="spellEnd"/>
       <w:r>
         <w:t>, Feb. 04, 2019. https://pyimagesearch.com/2019/02/04/keras-multiple-inputs-and-mixed-data/ (accessed Sep. 25, 2023).</w:t>
+      </w:r>
+    </w:p>
+    <w:p>
+      <w:pPr>
+        <w:spacing w:line="276" w:lineRule="auto"/>
+        <w:jc w:val="both"/>
+      </w:pPr>
+      <w:r>
+        <w:t>[4</w:t>
+      </w:r>
+      <w:r>
+        <w:t>9</w:t>
+      </w:r>
+      <w:r>
+        <w:t xml:space="preserve">] soma.basu@imerit.net, “Working on an AI Project? Here’s How Much Data You’ll Need.,” </w:t>
+      </w:r>
+      <w:proofErr w:type="spellStart"/>
+      <w:r>
+        <w:t>iMerit</w:t>
+      </w:r>
+      <w:proofErr w:type="spellEnd"/>
+      <w:r>
+        <w:t>, Oct. 08, 2021. https://imerit.net/blog/how-much-data-do-you-need-for-your-ai-ml-project-all-pbm/ (accessed Mar. 12, 2023).</w:t>
+      </w:r>
+    </w:p>
+    <w:p>
+      <w:pPr>
+        <w:spacing w:line="276" w:lineRule="auto"/>
+        <w:jc w:val="both"/>
+      </w:pPr>
+      <w:r>
+        <w:t>[</w:t>
+      </w:r>
+      <w:r>
+        <w:t>50</w:t>
+      </w:r>
+      <w:r>
+        <w:t>] “Chapter 4. Fundamentals of machine learning · Deep Learning with Python.” https://livebook.manning.com/book/deep-learning-with-python/chapter-4/ (accessed Mar. 12, 2023).</w:t>
       </w:r>
     </w:p>
     <w:sectPr>

</xml_diff>